<commit_message>
initial draft of glm assignment
</commit_message>
<xml_diff>
--- a/glm/assmt/assignment.docx
+++ b/glm/assmt/assignment.docx
@@ -38,19 +38,55 @@
         <w:rPr>
           <w:rFonts w:ascii="Arial" w:hAnsi="Arial" w:cs="Arial"/>
         </w:rPr>
-        <w:t>Data on 2,700 individuals were collected through an observational study. Information on age (categorised into 5-year groups, from 40-44 to 65-69), sex (</w:t>
-      </w:r>
-      <w:r>
-        <w:rPr>
-          <w:rFonts w:ascii="Arial" w:hAnsi="Arial" w:cs="Arial"/>
-        </w:rPr>
-        <w:t>fe</w:t>
-      </w:r>
-      <w:r>
-        <w:rPr>
-          <w:rFonts w:ascii="Arial" w:hAnsi="Arial" w:cs="Arial"/>
-        </w:rPr>
-        <w:t>male or male), education level (university graduate, or secondary education or less), smoking status (current smoker, ex-smoker, or never smoker), and waist to hip ratio was recorded for all 2,700 individuals. There are two outcomes of interest – a binary carotid plaque status (plaque absent or present), and a</w:t>
+        <w:t>Data on 2,700 individuals were collected through an observational study. Information on age, sex</w:t>
+      </w:r>
+      <w:r>
+        <w:rPr>
+          <w:rFonts w:ascii="Arial" w:hAnsi="Arial" w:cs="Arial"/>
+        </w:rPr>
+        <w:t xml:space="preserve">, </w:t>
+      </w:r>
+      <w:r>
+        <w:rPr>
+          <w:rFonts w:ascii="Arial" w:hAnsi="Arial" w:cs="Arial"/>
+        </w:rPr>
+        <w:t>education level</w:t>
+      </w:r>
+      <w:r>
+        <w:rPr>
+          <w:rFonts w:ascii="Arial" w:hAnsi="Arial" w:cs="Arial"/>
+        </w:rPr>
+        <w:t xml:space="preserve">, </w:t>
+      </w:r>
+      <w:r>
+        <w:rPr>
+          <w:rFonts w:ascii="Arial" w:hAnsi="Arial" w:cs="Arial"/>
+        </w:rPr>
+        <w:t>smoking status</w:t>
+      </w:r>
+      <w:r>
+        <w:rPr>
+          <w:rFonts w:ascii="Arial" w:hAnsi="Arial" w:cs="Arial"/>
+        </w:rPr>
+        <w:t xml:space="preserve">, </w:t>
+      </w:r>
+      <w:r>
+        <w:rPr>
+          <w:rFonts w:ascii="Arial" w:hAnsi="Arial" w:cs="Arial"/>
+        </w:rPr>
+        <w:t>and waist to hip ratio was recorded for all 2,700 individuals.</w:t>
+      </w:r>
+      <w:r>
+        <w:rPr>
+          <w:rFonts w:ascii="Arial" w:hAnsi="Arial" w:cs="Arial"/>
+        </w:rPr>
+        <w:t xml:space="preserve"> </w:t>
+      </w:r>
+      <w:r>
+        <w:rPr>
+          <w:rFonts w:ascii="Arial" w:hAnsi="Arial" w:cs="Arial"/>
+        </w:rPr>
+        <w:t>There are two outcomes of interest – a binary carotid plaque status (plaque absent or present), and a</w:t>
       </w:r>
       <w:r>
         <w:rPr>
@@ -62,15 +98,1324 @@
         <w:rPr>
           <w:rFonts w:ascii="Arial" w:hAnsi="Arial" w:cs="Arial"/>
         </w:rPr>
-        <w:t xml:space="preserve">valued plaque count. Plaque status is recorded for all 2,700 individuals, and plaque count is recorded for </w:t>
-      </w:r>
-      <w:r>
-        <w:rPr>
-          <w:rFonts w:ascii="Arial" w:hAnsi="Arial" w:cs="Arial"/>
-        </w:rPr>
-        <w:t>810 individuals.</w:t>
+        <w:t>valued plaque count.</w:t>
+      </w:r>
+      <w:r>
+        <w:rPr>
+          <w:rFonts w:ascii="Arial" w:hAnsi="Arial" w:cs="Arial"/>
+        </w:rPr>
+        <w:t xml:space="preserve"> Plaque count was recorded for 30% of the sample.</w:t>
+      </w:r>
+      <w:r>
+        <w:rPr>
+          <w:rFonts w:ascii="Arial" w:hAnsi="Arial" w:cs="Arial"/>
+        </w:rPr>
+        <w:t xml:space="preserve"> </w:t>
+      </w:r>
+      <w:r>
+        <w:rPr>
+          <w:rFonts w:ascii="Arial" w:hAnsi="Arial" w:cs="Arial"/>
+        </w:rPr>
+        <w:t>Table 1 shows descriptive summary statistics for these variables.</w:t>
       </w:r>
     </w:p>
+    <w:tbl>
+      <w:tblPr>
+        <w:tblStyle w:val="TableGrid"/>
+        <w:tblW w:w="0" w:type="auto"/>
+        <w:tblLook w:val="04A0" w:firstRow="1" w:lastRow="0" w:firstColumn="1" w:lastColumn="0" w:noHBand="0" w:noVBand="1"/>
+      </w:tblPr>
+      <w:tblGrid>
+        <w:gridCol w:w="1696"/>
+        <w:gridCol w:w="1134"/>
+        <w:gridCol w:w="2410"/>
+        <w:gridCol w:w="1973"/>
+        <w:gridCol w:w="1803"/>
+      </w:tblGrid>
+      <w:tr>
+        <w:tc>
+          <w:tcPr>
+            <w:tcW w:w="1696" w:type="dxa"/>
+          </w:tcPr>
+          <w:p>
+            <w:pPr>
+              <w:rPr>
+                <w:rFonts w:ascii="Arial" w:hAnsi="Arial" w:cs="Arial"/>
+              </w:rPr>
+            </w:pPr>
+          </w:p>
+        </w:tc>
+        <w:tc>
+          <w:tcPr>
+            <w:tcW w:w="3544" w:type="dxa"/>
+            <w:gridSpan w:val="2"/>
+          </w:tcPr>
+          <w:p>
+            <w:pPr>
+              <w:rPr>
+                <w:rFonts w:ascii="Arial" w:hAnsi="Arial" w:cs="Arial"/>
+                <w:i/>
+                <w:iCs/>
+              </w:rPr>
+            </w:pPr>
+            <w:r>
+              <w:rPr>
+                <w:rFonts w:ascii="Arial" w:hAnsi="Arial" w:cs="Arial"/>
+                <w:i/>
+                <w:iCs/>
+              </w:rPr>
+              <w:t>Carotid plaque status (N=2700)</w:t>
+            </w:r>
+          </w:p>
+        </w:tc>
+        <w:tc>
+          <w:tcPr>
+            <w:tcW w:w="3776" w:type="dxa"/>
+            <w:gridSpan w:val="2"/>
+          </w:tcPr>
+          <w:p>
+            <w:pPr>
+              <w:rPr>
+                <w:rFonts w:ascii="Arial" w:hAnsi="Arial" w:cs="Arial"/>
+                <w:i/>
+                <w:iCs/>
+              </w:rPr>
+            </w:pPr>
+            <w:r>
+              <w:rPr>
+                <w:rFonts w:ascii="Arial" w:hAnsi="Arial" w:cs="Arial"/>
+                <w:i/>
+                <w:iCs/>
+              </w:rPr>
+              <w:t>Carotid plaque count (N=810)</w:t>
+            </w:r>
+          </w:p>
+        </w:tc>
+      </w:tr>
+      <w:tr>
+        <w:tc>
+          <w:tcPr>
+            <w:tcW w:w="1696" w:type="dxa"/>
+          </w:tcPr>
+          <w:p>
+            <w:pPr>
+              <w:rPr>
+                <w:rFonts w:ascii="Arial" w:hAnsi="Arial" w:cs="Arial"/>
+              </w:rPr>
+            </w:pPr>
+          </w:p>
+        </w:tc>
+        <w:tc>
+          <w:tcPr>
+            <w:tcW w:w="1134" w:type="dxa"/>
+          </w:tcPr>
+          <w:p>
+            <w:pPr>
+              <w:jc w:val="center"/>
+              <w:rPr>
+                <w:rFonts w:ascii="Arial" w:hAnsi="Arial" w:cs="Arial"/>
+                <w:sz w:val="20"/>
+                <w:szCs w:val="20"/>
+              </w:rPr>
+            </w:pPr>
+            <w:r>
+              <w:rPr>
+                <w:rFonts w:ascii="Arial" w:hAnsi="Arial" w:cs="Arial"/>
+                <w:sz w:val="20"/>
+                <w:szCs w:val="20"/>
+              </w:rPr>
+              <w:t>N</w:t>
+            </w:r>
+          </w:p>
+        </w:tc>
+        <w:tc>
+          <w:tcPr>
+            <w:tcW w:w="2410" w:type="dxa"/>
+          </w:tcPr>
+          <w:p>
+            <w:pPr>
+              <w:jc w:val="center"/>
+              <w:rPr>
+                <w:rFonts w:ascii="Arial" w:hAnsi="Arial" w:cs="Arial"/>
+                <w:sz w:val="20"/>
+                <w:szCs w:val="20"/>
+              </w:rPr>
+            </w:pPr>
+            <w:r>
+              <w:rPr>
+                <w:rFonts w:ascii="Arial" w:hAnsi="Arial" w:cs="Arial"/>
+                <w:sz w:val="20"/>
+                <w:szCs w:val="20"/>
+              </w:rPr>
+              <w:t>Plaque present,</w:t>
+            </w:r>
+            <w:r>
+              <w:rPr>
+                <w:rFonts w:ascii="Arial" w:hAnsi="Arial" w:cs="Arial"/>
+                <w:sz w:val="20"/>
+                <w:szCs w:val="20"/>
+              </w:rPr>
+              <w:br/>
+            </w:r>
+            <w:r>
+              <w:rPr>
+                <w:rFonts w:ascii="Arial" w:hAnsi="Arial" w:cs="Arial"/>
+                <w:sz w:val="20"/>
+                <w:szCs w:val="20"/>
+              </w:rPr>
+              <w:t>% (N)</w:t>
+            </w:r>
+          </w:p>
+        </w:tc>
+        <w:tc>
+          <w:tcPr>
+            <w:tcW w:w="1973" w:type="dxa"/>
+          </w:tcPr>
+          <w:p>
+            <w:pPr>
+              <w:jc w:val="center"/>
+              <w:rPr>
+                <w:rFonts w:ascii="Arial" w:hAnsi="Arial" w:cs="Arial"/>
+                <w:sz w:val="20"/>
+                <w:szCs w:val="20"/>
+              </w:rPr>
+            </w:pPr>
+            <w:r>
+              <w:rPr>
+                <w:rFonts w:ascii="Arial" w:hAnsi="Arial" w:cs="Arial"/>
+                <w:sz w:val="20"/>
+                <w:szCs w:val="20"/>
+              </w:rPr>
+              <w:t>N</w:t>
+            </w:r>
+          </w:p>
+        </w:tc>
+        <w:tc>
+          <w:tcPr>
+            <w:tcW w:w="1803" w:type="dxa"/>
+          </w:tcPr>
+          <w:p>
+            <w:pPr>
+              <w:jc w:val="center"/>
+              <w:rPr>
+                <w:rFonts w:ascii="Arial" w:hAnsi="Arial" w:cs="Arial"/>
+                <w:sz w:val="20"/>
+                <w:szCs w:val="20"/>
+              </w:rPr>
+            </w:pPr>
+            <w:r>
+              <w:rPr>
+                <w:rFonts w:ascii="Arial" w:hAnsi="Arial" w:cs="Arial"/>
+                <w:sz w:val="20"/>
+                <w:szCs w:val="20"/>
+              </w:rPr>
+              <w:t>Plaque count, mean (SD)</w:t>
+            </w:r>
+          </w:p>
+        </w:tc>
+      </w:tr>
+      <w:tr>
+        <w:tc>
+          <w:tcPr>
+            <w:tcW w:w="1696" w:type="dxa"/>
+          </w:tcPr>
+          <w:p>
+            <w:pPr>
+              <w:rPr>
+                <w:rFonts w:ascii="Arial" w:hAnsi="Arial" w:cs="Arial"/>
+              </w:rPr>
+            </w:pPr>
+            <w:r>
+              <w:rPr>
+                <w:rFonts w:ascii="Arial" w:hAnsi="Arial" w:cs="Arial"/>
+              </w:rPr>
+              <w:t>Age    40-49</w:t>
+            </w:r>
+          </w:p>
+        </w:tc>
+        <w:tc>
+          <w:tcPr>
+            <w:tcW w:w="1134" w:type="dxa"/>
+          </w:tcPr>
+          <w:p>
+            <w:pPr>
+              <w:jc w:val="center"/>
+              <w:rPr>
+                <w:rFonts w:ascii="Arial" w:hAnsi="Arial" w:cs="Arial"/>
+              </w:rPr>
+            </w:pPr>
+            <w:r>
+              <w:rPr>
+                <w:rFonts w:ascii="Arial" w:hAnsi="Arial" w:cs="Arial"/>
+              </w:rPr>
+              <w:t xml:space="preserve">  </w:t>
+            </w:r>
+            <w:r>
+              <w:rPr>
+                <w:rFonts w:ascii="Arial" w:hAnsi="Arial" w:cs="Arial"/>
+              </w:rPr>
+              <w:t>803</w:t>
+            </w:r>
+          </w:p>
+        </w:tc>
+        <w:tc>
+          <w:tcPr>
+            <w:tcW w:w="2410" w:type="dxa"/>
+          </w:tcPr>
+          <w:p>
+            <w:pPr>
+              <w:rPr>
+                <w:rFonts w:ascii="Arial" w:hAnsi="Arial" w:cs="Arial"/>
+              </w:rPr>
+            </w:pPr>
+            <w:r>
+              <w:rPr>
+                <w:rFonts w:ascii="Arial" w:hAnsi="Arial" w:cs="Arial"/>
+              </w:rPr>
+              <w:t xml:space="preserve">       </w:t>
+            </w:r>
+            <w:r>
+              <w:rPr>
+                <w:rFonts w:ascii="Arial" w:hAnsi="Arial" w:cs="Arial"/>
+              </w:rPr>
+              <w:t>42.2%</w:t>
+            </w:r>
+            <w:r>
+              <w:rPr>
+                <w:rFonts w:ascii="Arial" w:hAnsi="Arial" w:cs="Arial"/>
+              </w:rPr>
+              <w:t xml:space="preserve"> (339)</w:t>
+            </w:r>
+          </w:p>
+        </w:tc>
+        <w:tc>
+          <w:tcPr>
+            <w:tcW w:w="1973" w:type="dxa"/>
+          </w:tcPr>
+          <w:p>
+            <w:pPr>
+              <w:jc w:val="center"/>
+              <w:rPr>
+                <w:rFonts w:ascii="Arial" w:hAnsi="Arial" w:cs="Arial"/>
+              </w:rPr>
+            </w:pPr>
+            <w:r>
+              <w:rPr>
+                <w:rFonts w:ascii="Arial" w:hAnsi="Arial" w:cs="Arial"/>
+              </w:rPr>
+              <w:t>245</w:t>
+            </w:r>
+          </w:p>
+        </w:tc>
+        <w:tc>
+          <w:tcPr>
+            <w:tcW w:w="1803" w:type="dxa"/>
+          </w:tcPr>
+          <w:p>
+            <w:pPr>
+              <w:jc w:val="center"/>
+              <w:rPr>
+                <w:rFonts w:ascii="Arial" w:hAnsi="Arial" w:cs="Arial"/>
+              </w:rPr>
+            </w:pPr>
+            <w:r>
+              <w:rPr>
+                <w:rFonts w:ascii="Arial" w:hAnsi="Arial" w:cs="Arial"/>
+              </w:rPr>
+              <w:t>0.7 (0.9)</w:t>
+            </w:r>
+          </w:p>
+        </w:tc>
+      </w:tr>
+      <w:tr>
+        <w:tc>
+          <w:tcPr>
+            <w:tcW w:w="1696" w:type="dxa"/>
+          </w:tcPr>
+          <w:p>
+            <w:pPr>
+              <w:rPr>
+                <w:rFonts w:ascii="Arial" w:hAnsi="Arial" w:cs="Arial"/>
+              </w:rPr>
+            </w:pPr>
+            <w:r>
+              <w:rPr>
+                <w:rFonts w:ascii="Arial" w:hAnsi="Arial" w:cs="Arial"/>
+              </w:rPr>
+              <w:t>Age    50-59</w:t>
+            </w:r>
+          </w:p>
+        </w:tc>
+        <w:tc>
+          <w:tcPr>
+            <w:tcW w:w="1134" w:type="dxa"/>
+          </w:tcPr>
+          <w:p>
+            <w:pPr>
+              <w:jc w:val="center"/>
+              <w:rPr>
+                <w:rFonts w:ascii="Arial" w:hAnsi="Arial" w:cs="Arial"/>
+              </w:rPr>
+            </w:pPr>
+            <w:r>
+              <w:rPr>
+                <w:rFonts w:ascii="Arial" w:hAnsi="Arial" w:cs="Arial"/>
+              </w:rPr>
+              <w:t xml:space="preserve">  </w:t>
+            </w:r>
+            <w:r>
+              <w:rPr>
+                <w:rFonts w:ascii="Arial" w:hAnsi="Arial" w:cs="Arial"/>
+              </w:rPr>
+              <w:t>863</w:t>
+            </w:r>
+          </w:p>
+        </w:tc>
+        <w:tc>
+          <w:tcPr>
+            <w:tcW w:w="2410" w:type="dxa"/>
+          </w:tcPr>
+          <w:p>
+            <w:pPr>
+              <w:rPr>
+                <w:rFonts w:ascii="Arial" w:hAnsi="Arial" w:cs="Arial"/>
+              </w:rPr>
+            </w:pPr>
+            <w:r>
+              <w:rPr>
+                <w:rFonts w:ascii="Arial" w:hAnsi="Arial" w:cs="Arial"/>
+              </w:rPr>
+              <w:t xml:space="preserve">       </w:t>
+            </w:r>
+            <w:r>
+              <w:rPr>
+                <w:rFonts w:ascii="Arial" w:hAnsi="Arial" w:cs="Arial"/>
+              </w:rPr>
+              <w:t>60.8%</w:t>
+            </w:r>
+            <w:r>
+              <w:rPr>
+                <w:rFonts w:ascii="Arial" w:hAnsi="Arial" w:cs="Arial"/>
+              </w:rPr>
+              <w:t xml:space="preserve"> (525)</w:t>
+            </w:r>
+          </w:p>
+        </w:tc>
+        <w:tc>
+          <w:tcPr>
+            <w:tcW w:w="1973" w:type="dxa"/>
+          </w:tcPr>
+          <w:p>
+            <w:pPr>
+              <w:jc w:val="center"/>
+              <w:rPr>
+                <w:rFonts w:ascii="Arial" w:hAnsi="Arial" w:cs="Arial"/>
+              </w:rPr>
+            </w:pPr>
+            <w:r>
+              <w:rPr>
+                <w:rFonts w:ascii="Arial" w:hAnsi="Arial" w:cs="Arial"/>
+              </w:rPr>
+              <w:t>256</w:t>
+            </w:r>
+          </w:p>
+        </w:tc>
+        <w:tc>
+          <w:tcPr>
+            <w:tcW w:w="1803" w:type="dxa"/>
+          </w:tcPr>
+          <w:p>
+            <w:pPr>
+              <w:jc w:val="center"/>
+              <w:rPr>
+                <w:rFonts w:ascii="Arial" w:hAnsi="Arial" w:cs="Arial"/>
+              </w:rPr>
+            </w:pPr>
+            <w:r>
+              <w:rPr>
+                <w:rFonts w:ascii="Arial" w:hAnsi="Arial" w:cs="Arial"/>
+              </w:rPr>
+              <w:t>1.3 (1.5)</w:t>
+            </w:r>
+          </w:p>
+        </w:tc>
+      </w:tr>
+      <w:tr>
+        <w:tc>
+          <w:tcPr>
+            <w:tcW w:w="1696" w:type="dxa"/>
+          </w:tcPr>
+          <w:p>
+            <w:pPr>
+              <w:rPr>
+                <w:rFonts w:ascii="Arial" w:hAnsi="Arial" w:cs="Arial"/>
+              </w:rPr>
+            </w:pPr>
+            <w:r>
+              <w:rPr>
+                <w:rFonts w:ascii="Arial" w:hAnsi="Arial" w:cs="Arial"/>
+              </w:rPr>
+              <w:t>Age    60-69</w:t>
+            </w:r>
+          </w:p>
+        </w:tc>
+        <w:tc>
+          <w:tcPr>
+            <w:tcW w:w="1134" w:type="dxa"/>
+          </w:tcPr>
+          <w:p>
+            <w:pPr>
+              <w:jc w:val="center"/>
+              <w:rPr>
+                <w:rFonts w:ascii="Arial" w:hAnsi="Arial" w:cs="Arial"/>
+              </w:rPr>
+            </w:pPr>
+            <w:r>
+              <w:rPr>
+                <w:rFonts w:ascii="Arial" w:hAnsi="Arial" w:cs="Arial"/>
+              </w:rPr>
+              <w:t>1,034</w:t>
+            </w:r>
+          </w:p>
+        </w:tc>
+        <w:tc>
+          <w:tcPr>
+            <w:tcW w:w="2410" w:type="dxa"/>
+          </w:tcPr>
+          <w:p>
+            <w:pPr>
+              <w:rPr>
+                <w:rFonts w:ascii="Arial" w:hAnsi="Arial" w:cs="Arial"/>
+              </w:rPr>
+            </w:pPr>
+            <w:r>
+              <w:rPr>
+                <w:rFonts w:ascii="Arial" w:hAnsi="Arial" w:cs="Arial"/>
+              </w:rPr>
+              <w:t xml:space="preserve">       </w:t>
+            </w:r>
+            <w:r>
+              <w:rPr>
+                <w:rFonts w:ascii="Arial" w:hAnsi="Arial" w:cs="Arial"/>
+              </w:rPr>
+              <w:t>79.8%</w:t>
+            </w:r>
+            <w:r>
+              <w:rPr>
+                <w:rFonts w:ascii="Arial" w:hAnsi="Arial" w:cs="Arial"/>
+              </w:rPr>
+              <w:t xml:space="preserve"> (825)</w:t>
+            </w:r>
+          </w:p>
+        </w:tc>
+        <w:tc>
+          <w:tcPr>
+            <w:tcW w:w="1973" w:type="dxa"/>
+          </w:tcPr>
+          <w:p>
+            <w:pPr>
+              <w:jc w:val="center"/>
+              <w:rPr>
+                <w:rFonts w:ascii="Arial" w:hAnsi="Arial" w:cs="Arial"/>
+              </w:rPr>
+            </w:pPr>
+            <w:r>
+              <w:rPr>
+                <w:rFonts w:ascii="Arial" w:hAnsi="Arial" w:cs="Arial"/>
+              </w:rPr>
+              <w:t>309</w:t>
+            </w:r>
+          </w:p>
+        </w:tc>
+        <w:tc>
+          <w:tcPr>
+            <w:tcW w:w="1803" w:type="dxa"/>
+          </w:tcPr>
+          <w:p>
+            <w:pPr>
+              <w:jc w:val="center"/>
+              <w:rPr>
+                <w:rFonts w:ascii="Arial" w:hAnsi="Arial" w:cs="Arial"/>
+              </w:rPr>
+            </w:pPr>
+            <w:r>
+              <w:rPr>
+                <w:rFonts w:ascii="Arial" w:hAnsi="Arial" w:cs="Arial"/>
+              </w:rPr>
+              <w:t>2.1 (1.7)</w:t>
+            </w:r>
+          </w:p>
+        </w:tc>
+      </w:tr>
+      <w:tr>
+        <w:tc>
+          <w:tcPr>
+            <w:tcW w:w="1696" w:type="dxa"/>
+          </w:tcPr>
+          <w:p>
+            <w:pPr>
+              <w:rPr>
+                <w:rFonts w:ascii="Arial" w:hAnsi="Arial" w:cs="Arial"/>
+              </w:rPr>
+            </w:pPr>
+            <w:r>
+              <w:rPr>
+                <w:rFonts w:ascii="Arial" w:hAnsi="Arial" w:cs="Arial"/>
+              </w:rPr>
+              <w:t>Sex    Female</w:t>
+            </w:r>
+          </w:p>
+        </w:tc>
+        <w:tc>
+          <w:tcPr>
+            <w:tcW w:w="1134" w:type="dxa"/>
+          </w:tcPr>
+          <w:p>
+            <w:pPr>
+              <w:jc w:val="center"/>
+              <w:rPr>
+                <w:rFonts w:ascii="Arial" w:hAnsi="Arial" w:cs="Arial"/>
+              </w:rPr>
+            </w:pPr>
+            <w:r>
+              <w:rPr>
+                <w:rFonts w:ascii="Arial" w:hAnsi="Arial" w:cs="Arial"/>
+              </w:rPr>
+              <w:t>1,550</w:t>
+            </w:r>
+          </w:p>
+        </w:tc>
+        <w:tc>
+          <w:tcPr>
+            <w:tcW w:w="2410" w:type="dxa"/>
+          </w:tcPr>
+          <w:p>
+            <w:pPr>
+              <w:rPr>
+                <w:rFonts w:ascii="Arial" w:hAnsi="Arial" w:cs="Arial"/>
+              </w:rPr>
+            </w:pPr>
+            <w:r>
+              <w:rPr>
+                <w:rFonts w:ascii="Arial" w:hAnsi="Arial" w:cs="Arial"/>
+              </w:rPr>
+              <w:t xml:space="preserve">       </w:t>
+            </w:r>
+            <w:r>
+              <w:rPr>
+                <w:rFonts w:ascii="Arial" w:hAnsi="Arial" w:cs="Arial"/>
+              </w:rPr>
+              <w:t>55.4%</w:t>
+            </w:r>
+            <w:r>
+              <w:rPr>
+                <w:rFonts w:ascii="Arial" w:hAnsi="Arial" w:cs="Arial"/>
+              </w:rPr>
+              <w:t xml:space="preserve"> (858)</w:t>
+            </w:r>
+          </w:p>
+        </w:tc>
+        <w:tc>
+          <w:tcPr>
+            <w:tcW w:w="1973" w:type="dxa"/>
+          </w:tcPr>
+          <w:p>
+            <w:pPr>
+              <w:jc w:val="center"/>
+              <w:rPr>
+                <w:rFonts w:ascii="Arial" w:hAnsi="Arial" w:cs="Arial"/>
+              </w:rPr>
+            </w:pPr>
+            <w:r>
+              <w:rPr>
+                <w:rFonts w:ascii="Arial" w:hAnsi="Arial" w:cs="Arial"/>
+              </w:rPr>
+              <w:t>469</w:t>
+            </w:r>
+          </w:p>
+        </w:tc>
+        <w:tc>
+          <w:tcPr>
+            <w:tcW w:w="1803" w:type="dxa"/>
+          </w:tcPr>
+          <w:p>
+            <w:pPr>
+              <w:jc w:val="center"/>
+              <w:rPr>
+                <w:rFonts w:ascii="Arial" w:hAnsi="Arial" w:cs="Arial"/>
+              </w:rPr>
+            </w:pPr>
+            <w:r>
+              <w:rPr>
+                <w:rFonts w:ascii="Arial" w:hAnsi="Arial" w:cs="Arial"/>
+              </w:rPr>
+              <w:t>1.0 (1.2)</w:t>
+            </w:r>
+          </w:p>
+        </w:tc>
+      </w:tr>
+      <w:tr>
+        <w:tc>
+          <w:tcPr>
+            <w:tcW w:w="1696" w:type="dxa"/>
+          </w:tcPr>
+          <w:p>
+            <w:pPr>
+              <w:rPr>
+                <w:rFonts w:ascii="Arial" w:hAnsi="Arial" w:cs="Arial"/>
+              </w:rPr>
+            </w:pPr>
+            <w:r>
+              <w:rPr>
+                <w:rFonts w:ascii="Arial" w:hAnsi="Arial" w:cs="Arial"/>
+              </w:rPr>
+              <w:t>Sex    Male</w:t>
+            </w:r>
+          </w:p>
+        </w:tc>
+        <w:tc>
+          <w:tcPr>
+            <w:tcW w:w="1134" w:type="dxa"/>
+          </w:tcPr>
+          <w:p>
+            <w:pPr>
+              <w:jc w:val="center"/>
+              <w:rPr>
+                <w:rFonts w:ascii="Arial" w:hAnsi="Arial" w:cs="Arial"/>
+              </w:rPr>
+            </w:pPr>
+            <w:r>
+              <w:rPr>
+                <w:rFonts w:ascii="Arial" w:hAnsi="Arial" w:cs="Arial"/>
+              </w:rPr>
+              <w:t>1,150</w:t>
+            </w:r>
+          </w:p>
+        </w:tc>
+        <w:tc>
+          <w:tcPr>
+            <w:tcW w:w="2410" w:type="dxa"/>
+          </w:tcPr>
+          <w:p>
+            <w:pPr>
+              <w:rPr>
+                <w:rFonts w:ascii="Arial" w:hAnsi="Arial" w:cs="Arial"/>
+              </w:rPr>
+            </w:pPr>
+            <w:r>
+              <w:rPr>
+                <w:rFonts w:ascii="Arial" w:hAnsi="Arial" w:cs="Arial"/>
+              </w:rPr>
+              <w:t xml:space="preserve">       </w:t>
+            </w:r>
+            <w:r>
+              <w:rPr>
+                <w:rFonts w:ascii="Arial" w:hAnsi="Arial" w:cs="Arial"/>
+              </w:rPr>
+              <w:t>72.3%</w:t>
+            </w:r>
+            <w:r>
+              <w:rPr>
+                <w:rFonts w:ascii="Arial" w:hAnsi="Arial" w:cs="Arial"/>
+              </w:rPr>
+              <w:t xml:space="preserve"> (831)</w:t>
+            </w:r>
+          </w:p>
+        </w:tc>
+        <w:tc>
+          <w:tcPr>
+            <w:tcW w:w="1973" w:type="dxa"/>
+          </w:tcPr>
+          <w:p>
+            <w:pPr>
+              <w:jc w:val="center"/>
+              <w:rPr>
+                <w:rFonts w:ascii="Arial" w:hAnsi="Arial" w:cs="Arial"/>
+              </w:rPr>
+            </w:pPr>
+            <w:r>
+              <w:rPr>
+                <w:rFonts w:ascii="Arial" w:hAnsi="Arial" w:cs="Arial"/>
+              </w:rPr>
+              <w:t>341</w:t>
+            </w:r>
+          </w:p>
+        </w:tc>
+        <w:tc>
+          <w:tcPr>
+            <w:tcW w:w="1803" w:type="dxa"/>
+          </w:tcPr>
+          <w:p>
+            <w:pPr>
+              <w:jc w:val="center"/>
+              <w:rPr>
+                <w:rFonts w:ascii="Arial" w:hAnsi="Arial" w:cs="Arial"/>
+              </w:rPr>
+            </w:pPr>
+            <w:r>
+              <w:rPr>
+                <w:rFonts w:ascii="Arial" w:hAnsi="Arial" w:cs="Arial"/>
+              </w:rPr>
+              <w:t>2.0 (1.7)</w:t>
+            </w:r>
+          </w:p>
+        </w:tc>
+      </w:tr>
+      <w:tr>
+        <w:tc>
+          <w:tcPr>
+            <w:tcW w:w="1696" w:type="dxa"/>
+          </w:tcPr>
+          <w:p>
+            <w:pPr>
+              <w:rPr>
+                <w:rFonts w:ascii="Arial" w:hAnsi="Arial" w:cs="Arial"/>
+              </w:rPr>
+            </w:pPr>
+            <w:r>
+              <w:rPr>
+                <w:rFonts w:ascii="Arial" w:hAnsi="Arial" w:cs="Arial"/>
+              </w:rPr>
+              <w:t>Edu.   &gt;= Univ.</w:t>
+            </w:r>
+          </w:p>
+        </w:tc>
+        <w:tc>
+          <w:tcPr>
+            <w:tcW w:w="1134" w:type="dxa"/>
+          </w:tcPr>
+          <w:p>
+            <w:pPr>
+              <w:jc w:val="center"/>
+              <w:rPr>
+                <w:rFonts w:ascii="Arial" w:hAnsi="Arial" w:cs="Arial"/>
+              </w:rPr>
+            </w:pPr>
+            <w:r>
+              <w:rPr>
+                <w:rFonts w:ascii="Arial" w:hAnsi="Arial" w:cs="Arial"/>
+              </w:rPr>
+              <w:t>1,725</w:t>
+            </w:r>
+          </w:p>
+        </w:tc>
+        <w:tc>
+          <w:tcPr>
+            <w:tcW w:w="2410" w:type="dxa"/>
+          </w:tcPr>
+          <w:p>
+            <w:pPr>
+              <w:jc w:val="center"/>
+              <w:rPr>
+                <w:rFonts w:ascii="Arial" w:hAnsi="Arial" w:cs="Arial"/>
+              </w:rPr>
+            </w:pPr>
+            <w:r>
+              <w:rPr>
+                <w:rFonts w:ascii="Arial" w:hAnsi="Arial" w:cs="Arial"/>
+              </w:rPr>
+              <w:t>66.2%</w:t>
+            </w:r>
+            <w:r>
+              <w:rPr>
+                <w:rFonts w:ascii="Arial" w:hAnsi="Arial" w:cs="Arial"/>
+              </w:rPr>
+              <w:t xml:space="preserve"> (1,142)</w:t>
+            </w:r>
+          </w:p>
+        </w:tc>
+        <w:tc>
+          <w:tcPr>
+            <w:tcW w:w="1973" w:type="dxa"/>
+          </w:tcPr>
+          <w:p>
+            <w:pPr>
+              <w:jc w:val="center"/>
+              <w:rPr>
+                <w:rFonts w:ascii="Arial" w:hAnsi="Arial" w:cs="Arial"/>
+              </w:rPr>
+            </w:pPr>
+            <w:r>
+              <w:rPr>
+                <w:rFonts w:ascii="Arial" w:hAnsi="Arial" w:cs="Arial"/>
+              </w:rPr>
+              <w:t>510</w:t>
+            </w:r>
+          </w:p>
+        </w:tc>
+        <w:tc>
+          <w:tcPr>
+            <w:tcW w:w="1803" w:type="dxa"/>
+          </w:tcPr>
+          <w:p>
+            <w:pPr>
+              <w:jc w:val="center"/>
+              <w:rPr>
+                <w:rFonts w:ascii="Arial" w:hAnsi="Arial" w:cs="Arial"/>
+              </w:rPr>
+            </w:pPr>
+            <w:r>
+              <w:rPr>
+                <w:rFonts w:ascii="Arial" w:hAnsi="Arial" w:cs="Arial"/>
+              </w:rPr>
+              <w:t>1.6 (1.6)</w:t>
+            </w:r>
+          </w:p>
+        </w:tc>
+      </w:tr>
+      <w:tr>
+        <w:tc>
+          <w:tcPr>
+            <w:tcW w:w="1696" w:type="dxa"/>
+          </w:tcPr>
+          <w:p>
+            <w:pPr>
+              <w:rPr>
+                <w:rFonts w:ascii="Arial" w:hAnsi="Arial" w:cs="Arial"/>
+              </w:rPr>
+            </w:pPr>
+            <w:r>
+              <w:rPr>
+                <w:rFonts w:ascii="Arial" w:hAnsi="Arial" w:cs="Arial"/>
+              </w:rPr>
+              <w:t>Edu.   &lt; Univ.</w:t>
+            </w:r>
+          </w:p>
+        </w:tc>
+        <w:tc>
+          <w:tcPr>
+            <w:tcW w:w="1134" w:type="dxa"/>
+          </w:tcPr>
+          <w:p>
+            <w:pPr>
+              <w:jc w:val="center"/>
+              <w:rPr>
+                <w:rFonts w:ascii="Arial" w:hAnsi="Arial" w:cs="Arial"/>
+              </w:rPr>
+            </w:pPr>
+            <w:r>
+              <w:rPr>
+                <w:rFonts w:ascii="Arial" w:hAnsi="Arial" w:cs="Arial"/>
+              </w:rPr>
+              <w:t xml:space="preserve">  975</w:t>
+            </w:r>
+          </w:p>
+        </w:tc>
+        <w:tc>
+          <w:tcPr>
+            <w:tcW w:w="2410" w:type="dxa"/>
+          </w:tcPr>
+          <w:p>
+            <w:pPr>
+              <w:rPr>
+                <w:rFonts w:ascii="Arial" w:hAnsi="Arial" w:cs="Arial"/>
+              </w:rPr>
+            </w:pPr>
+            <w:r>
+              <w:rPr>
+                <w:rFonts w:ascii="Arial" w:hAnsi="Arial" w:cs="Arial"/>
+              </w:rPr>
+              <w:t xml:space="preserve">       </w:t>
+            </w:r>
+            <w:r>
+              <w:rPr>
+                <w:rFonts w:ascii="Arial" w:hAnsi="Arial" w:cs="Arial"/>
+              </w:rPr>
+              <w:t>56.1%</w:t>
+            </w:r>
+            <w:r>
+              <w:rPr>
+                <w:rFonts w:ascii="Arial" w:hAnsi="Arial" w:cs="Arial"/>
+              </w:rPr>
+              <w:t xml:space="preserve"> (547)</w:t>
+            </w:r>
+          </w:p>
+        </w:tc>
+        <w:tc>
+          <w:tcPr>
+            <w:tcW w:w="1973" w:type="dxa"/>
+          </w:tcPr>
+          <w:p>
+            <w:pPr>
+              <w:jc w:val="center"/>
+              <w:rPr>
+                <w:rFonts w:ascii="Arial" w:hAnsi="Arial" w:cs="Arial"/>
+              </w:rPr>
+            </w:pPr>
+            <w:r>
+              <w:rPr>
+                <w:rFonts w:ascii="Arial" w:hAnsi="Arial" w:cs="Arial"/>
+              </w:rPr>
+              <w:t>300</w:t>
+            </w:r>
+          </w:p>
+        </w:tc>
+        <w:tc>
+          <w:tcPr>
+            <w:tcW w:w="1803" w:type="dxa"/>
+          </w:tcPr>
+          <w:p>
+            <w:pPr>
+              <w:jc w:val="center"/>
+              <w:rPr>
+                <w:rFonts w:ascii="Arial" w:hAnsi="Arial" w:cs="Arial"/>
+              </w:rPr>
+            </w:pPr>
+            <w:r>
+              <w:rPr>
+                <w:rFonts w:ascii="Arial" w:hAnsi="Arial" w:cs="Arial"/>
+              </w:rPr>
+              <w:t>1.2 (1.4)</w:t>
+            </w:r>
+          </w:p>
+        </w:tc>
+      </w:tr>
+      <w:tr>
+        <w:tc>
+          <w:tcPr>
+            <w:tcW w:w="1696" w:type="dxa"/>
+          </w:tcPr>
+          <w:p>
+            <w:pPr>
+              <w:rPr>
+                <w:rFonts w:ascii="Arial" w:hAnsi="Arial" w:cs="Arial"/>
+              </w:rPr>
+            </w:pPr>
+            <w:proofErr w:type="spellStart"/>
+            <w:r>
+              <w:rPr>
+                <w:rFonts w:ascii="Arial" w:hAnsi="Arial" w:cs="Arial"/>
+              </w:rPr>
+              <w:t>Smk</w:t>
+            </w:r>
+            <w:proofErr w:type="spellEnd"/>
+            <w:r>
+              <w:rPr>
+                <w:rFonts w:ascii="Arial" w:hAnsi="Arial" w:cs="Arial"/>
+              </w:rPr>
+              <w:t>.  Never</w:t>
+            </w:r>
+          </w:p>
+        </w:tc>
+        <w:tc>
+          <w:tcPr>
+            <w:tcW w:w="1134" w:type="dxa"/>
+          </w:tcPr>
+          <w:p>
+            <w:pPr>
+              <w:jc w:val="center"/>
+              <w:rPr>
+                <w:rFonts w:ascii="Arial" w:hAnsi="Arial" w:cs="Arial"/>
+              </w:rPr>
+            </w:pPr>
+            <w:r>
+              <w:rPr>
+                <w:rFonts w:ascii="Arial" w:hAnsi="Arial" w:cs="Arial"/>
+              </w:rPr>
+              <w:t>1,392</w:t>
+            </w:r>
+          </w:p>
+        </w:tc>
+        <w:tc>
+          <w:tcPr>
+            <w:tcW w:w="2410" w:type="dxa"/>
+          </w:tcPr>
+          <w:p>
+            <w:pPr>
+              <w:rPr>
+                <w:rFonts w:ascii="Arial" w:hAnsi="Arial" w:cs="Arial"/>
+              </w:rPr>
+            </w:pPr>
+            <w:r>
+              <w:rPr>
+                <w:rFonts w:ascii="Arial" w:hAnsi="Arial" w:cs="Arial"/>
+              </w:rPr>
+              <w:t xml:space="preserve">       </w:t>
+            </w:r>
+            <w:r>
+              <w:rPr>
+                <w:rFonts w:ascii="Arial" w:hAnsi="Arial" w:cs="Arial"/>
+              </w:rPr>
+              <w:t>57.6%</w:t>
+            </w:r>
+            <w:r>
+              <w:rPr>
+                <w:rFonts w:ascii="Arial" w:hAnsi="Arial" w:cs="Arial"/>
+              </w:rPr>
+              <w:t xml:space="preserve"> (802)</w:t>
+            </w:r>
+          </w:p>
+        </w:tc>
+        <w:tc>
+          <w:tcPr>
+            <w:tcW w:w="1973" w:type="dxa"/>
+          </w:tcPr>
+          <w:p>
+            <w:pPr>
+              <w:jc w:val="center"/>
+              <w:rPr>
+                <w:rFonts w:ascii="Arial" w:hAnsi="Arial" w:cs="Arial"/>
+              </w:rPr>
+            </w:pPr>
+            <w:r>
+              <w:rPr>
+                <w:rFonts w:ascii="Arial" w:hAnsi="Arial" w:cs="Arial"/>
+              </w:rPr>
+              <w:t>424</w:t>
+            </w:r>
+          </w:p>
+        </w:tc>
+        <w:tc>
+          <w:tcPr>
+            <w:tcW w:w="1803" w:type="dxa"/>
+          </w:tcPr>
+          <w:p>
+            <w:pPr>
+              <w:jc w:val="center"/>
+              <w:rPr>
+                <w:rFonts w:ascii="Arial" w:hAnsi="Arial" w:cs="Arial"/>
+              </w:rPr>
+            </w:pPr>
+            <w:r>
+              <w:rPr>
+                <w:rFonts w:ascii="Arial" w:hAnsi="Arial" w:cs="Arial"/>
+              </w:rPr>
+              <w:t>1.1 (1.3)</w:t>
+            </w:r>
+          </w:p>
+        </w:tc>
+      </w:tr>
+      <w:tr>
+        <w:tc>
+          <w:tcPr>
+            <w:tcW w:w="1696" w:type="dxa"/>
+          </w:tcPr>
+          <w:p>
+            <w:pPr>
+              <w:rPr>
+                <w:rFonts w:ascii="Arial" w:hAnsi="Arial" w:cs="Arial"/>
+              </w:rPr>
+            </w:pPr>
+            <w:proofErr w:type="spellStart"/>
+            <w:r>
+              <w:rPr>
+                <w:rFonts w:ascii="Arial" w:hAnsi="Arial" w:cs="Arial"/>
+              </w:rPr>
+              <w:t>Smk</w:t>
+            </w:r>
+            <w:proofErr w:type="spellEnd"/>
+            <w:r>
+              <w:rPr>
+                <w:rFonts w:ascii="Arial" w:hAnsi="Arial" w:cs="Arial"/>
+              </w:rPr>
+              <w:t>.  Ex</w:t>
+            </w:r>
+          </w:p>
+        </w:tc>
+        <w:tc>
+          <w:tcPr>
+            <w:tcW w:w="1134" w:type="dxa"/>
+          </w:tcPr>
+          <w:p>
+            <w:pPr>
+              <w:jc w:val="center"/>
+              <w:rPr>
+                <w:rFonts w:ascii="Arial" w:hAnsi="Arial" w:cs="Arial"/>
+              </w:rPr>
+            </w:pPr>
+            <w:r>
+              <w:rPr>
+                <w:rFonts w:ascii="Arial" w:hAnsi="Arial" w:cs="Arial"/>
+              </w:rPr>
+              <w:t xml:space="preserve">  661</w:t>
+            </w:r>
+          </w:p>
+        </w:tc>
+        <w:tc>
+          <w:tcPr>
+            <w:tcW w:w="2410" w:type="dxa"/>
+          </w:tcPr>
+          <w:p>
+            <w:pPr>
+              <w:rPr>
+                <w:rFonts w:ascii="Arial" w:hAnsi="Arial" w:cs="Arial"/>
+              </w:rPr>
+            </w:pPr>
+            <w:r>
+              <w:rPr>
+                <w:rFonts w:ascii="Arial" w:hAnsi="Arial" w:cs="Arial"/>
+              </w:rPr>
+              <w:t xml:space="preserve">       </w:t>
+            </w:r>
+            <w:r>
+              <w:rPr>
+                <w:rFonts w:ascii="Arial" w:hAnsi="Arial" w:cs="Arial"/>
+              </w:rPr>
+              <w:t>64.0%</w:t>
+            </w:r>
+            <w:r>
+              <w:rPr>
+                <w:rFonts w:ascii="Arial" w:hAnsi="Arial" w:cs="Arial"/>
+              </w:rPr>
+              <w:t xml:space="preserve"> (423)</w:t>
+            </w:r>
+          </w:p>
+        </w:tc>
+        <w:tc>
+          <w:tcPr>
+            <w:tcW w:w="1973" w:type="dxa"/>
+          </w:tcPr>
+          <w:p>
+            <w:pPr>
+              <w:jc w:val="center"/>
+              <w:rPr>
+                <w:rFonts w:ascii="Arial" w:hAnsi="Arial" w:cs="Arial"/>
+              </w:rPr>
+            </w:pPr>
+            <w:r>
+              <w:rPr>
+                <w:rFonts w:ascii="Arial" w:hAnsi="Arial" w:cs="Arial"/>
+              </w:rPr>
+              <w:t>202</w:t>
+            </w:r>
+          </w:p>
+        </w:tc>
+        <w:tc>
+          <w:tcPr>
+            <w:tcW w:w="1803" w:type="dxa"/>
+          </w:tcPr>
+          <w:p>
+            <w:pPr>
+              <w:jc w:val="center"/>
+              <w:rPr>
+                <w:rFonts w:ascii="Arial" w:hAnsi="Arial" w:cs="Arial"/>
+              </w:rPr>
+            </w:pPr>
+            <w:r>
+              <w:rPr>
+                <w:rFonts w:ascii="Arial" w:hAnsi="Arial" w:cs="Arial"/>
+              </w:rPr>
+              <w:t>1.5 (1.6)</w:t>
+            </w:r>
+          </w:p>
+        </w:tc>
+      </w:tr>
+      <w:tr>
+        <w:tc>
+          <w:tcPr>
+            <w:tcW w:w="1696" w:type="dxa"/>
+          </w:tcPr>
+          <w:p>
+            <w:pPr>
+              <w:rPr>
+                <w:rFonts w:ascii="Arial" w:hAnsi="Arial" w:cs="Arial"/>
+              </w:rPr>
+            </w:pPr>
+            <w:proofErr w:type="spellStart"/>
+            <w:r>
+              <w:rPr>
+                <w:rFonts w:ascii="Arial" w:hAnsi="Arial" w:cs="Arial"/>
+              </w:rPr>
+              <w:t>Smk</w:t>
+            </w:r>
+            <w:proofErr w:type="spellEnd"/>
+            <w:r>
+              <w:rPr>
+                <w:rFonts w:ascii="Arial" w:hAnsi="Arial" w:cs="Arial"/>
+              </w:rPr>
+              <w:t>.  Current</w:t>
+            </w:r>
+          </w:p>
+        </w:tc>
+        <w:tc>
+          <w:tcPr>
+            <w:tcW w:w="1134" w:type="dxa"/>
+          </w:tcPr>
+          <w:p>
+            <w:pPr>
+              <w:jc w:val="center"/>
+              <w:rPr>
+                <w:rFonts w:ascii="Arial" w:hAnsi="Arial" w:cs="Arial"/>
+              </w:rPr>
+            </w:pPr>
+            <w:r>
+              <w:rPr>
+                <w:rFonts w:ascii="Arial" w:hAnsi="Arial" w:cs="Arial"/>
+              </w:rPr>
+              <w:t xml:space="preserve">  647</w:t>
+            </w:r>
+          </w:p>
+        </w:tc>
+        <w:tc>
+          <w:tcPr>
+            <w:tcW w:w="2410" w:type="dxa"/>
+          </w:tcPr>
+          <w:p>
+            <w:pPr>
+              <w:rPr>
+                <w:rFonts w:ascii="Arial" w:hAnsi="Arial" w:cs="Arial"/>
+              </w:rPr>
+            </w:pPr>
+            <w:r>
+              <w:rPr>
+                <w:rFonts w:ascii="Arial" w:hAnsi="Arial" w:cs="Arial"/>
+              </w:rPr>
+              <w:t xml:space="preserve">       </w:t>
+            </w:r>
+            <w:r>
+              <w:rPr>
+                <w:rFonts w:ascii="Arial" w:hAnsi="Arial" w:cs="Arial"/>
+              </w:rPr>
+              <w:t>71.7%</w:t>
+            </w:r>
+            <w:r>
+              <w:rPr>
+                <w:rFonts w:ascii="Arial" w:hAnsi="Arial" w:cs="Arial"/>
+              </w:rPr>
+              <w:t xml:space="preserve"> (464)</w:t>
+            </w:r>
+          </w:p>
+        </w:tc>
+        <w:tc>
+          <w:tcPr>
+            <w:tcW w:w="1973" w:type="dxa"/>
+          </w:tcPr>
+          <w:p>
+            <w:pPr>
+              <w:jc w:val="center"/>
+              <w:rPr>
+                <w:rFonts w:ascii="Arial" w:hAnsi="Arial" w:cs="Arial"/>
+              </w:rPr>
+            </w:pPr>
+            <w:r>
+              <w:rPr>
+                <w:rFonts w:ascii="Arial" w:hAnsi="Arial" w:cs="Arial"/>
+              </w:rPr>
+              <w:t>184</w:t>
+            </w:r>
+          </w:p>
+        </w:tc>
+        <w:tc>
+          <w:tcPr>
+            <w:tcW w:w="1803" w:type="dxa"/>
+          </w:tcPr>
+          <w:p>
+            <w:pPr>
+              <w:jc w:val="center"/>
+              <w:rPr>
+                <w:rFonts w:ascii="Arial" w:hAnsi="Arial" w:cs="Arial"/>
+              </w:rPr>
+            </w:pPr>
+            <w:r>
+              <w:rPr>
+                <w:rFonts w:ascii="Arial" w:hAnsi="Arial" w:cs="Arial"/>
+              </w:rPr>
+              <w:t>2.0 (1.8)</w:t>
+            </w:r>
+          </w:p>
+        </w:tc>
+      </w:tr>
+    </w:tbl>
     <w:p>
       <w:pPr>
         <w:rPr>
@@ -81,35 +1426,20 @@
         <w:rPr>
           <w:rFonts w:ascii="Arial" w:hAnsi="Arial" w:cs="Arial"/>
         </w:rPr>
-        <w:t>Table 1 shows descriptive summary statistics for these variables, split by age &amp; sex.</w:t>
-      </w:r>
-    </w:p>
-    <w:p>
-      <w:pPr>
-        <w:rPr>
-          <w:rFonts w:ascii="Arial" w:hAnsi="Arial" w:cs="Arial"/>
-        </w:rPr>
-      </w:pPr>
-      <w:r>
-        <w:rPr>
-          <w:rFonts w:ascii="Arial" w:hAnsi="Arial" w:cs="Arial"/>
-        </w:rPr>
-        <w:t>TABLE1 GOES HERE</w:t>
-      </w:r>
-      <w:r>
-        <w:rPr>
-          <w:rFonts w:ascii="Arial" w:hAnsi="Arial" w:cs="Arial"/>
-        </w:rPr>
-        <w:t>. MENTION AGE+SMOKING, AGE+EDUCATION, AND SMOKING+</w:t>
-      </w:r>
-      <w:proofErr w:type="gramStart"/>
-      <w:r>
-        <w:rPr>
-          <w:rFonts w:ascii="Arial" w:hAnsi="Arial" w:cs="Arial"/>
-        </w:rPr>
-        <w:t>SEX</w:t>
-      </w:r>
-      <w:proofErr w:type="gramEnd"/>
+        <w:br/>
+      </w:r>
+      <w:r>
+        <w:rPr>
+          <w:rFonts w:ascii="Arial" w:hAnsi="Arial" w:cs="Arial"/>
+        </w:rPr>
+        <w:t xml:space="preserve">presence of carotid plaque increases with age, is more frequent in males compared to females, and more frequent in current &amp; ex-smokers compared to never smokers. Additional cross-tabulations (not shown here) show that there are interactions between these variables. In this sample males are significantly more likely to smoke than females, the proportion of university educated individuals is significantly lower in older age groups, and a significantly higher proportion of the older age groups smoke compared </w:t>
+      </w:r>
+      <w:r>
+        <w:rPr>
+          <w:rFonts w:ascii="Arial" w:hAnsi="Arial" w:cs="Arial"/>
+        </w:rPr>
+        <w:t>to younger groups. There is overdispersion in plaque count, which is addressed in part 4.</w:t>
+      </w:r>
     </w:p>
     <w:p>
       <w:pPr>
@@ -322,6 +1652,7 @@
         <w:rPr>
           <w:rFonts w:ascii="Arial" w:eastAsiaTheme="minorEastAsia" w:hAnsi="Arial" w:cs="Arial"/>
         </w:rPr>
+        <w:lastRenderedPageBreak/>
         <w:t xml:space="preserve">model, so the </w:t>
       </w:r>
       <w:r>
@@ -798,7 +2129,6 @@
         <w:rPr>
           <w:rFonts w:ascii="Arial" w:eastAsiaTheme="minorEastAsia" w:hAnsi="Arial" w:cs="Arial"/>
         </w:rPr>
-        <w:lastRenderedPageBreak/>
         <w:t>The marginal probabilities in table 2 can be interpreted as prevalence of carotid plaque in the situation where all study participants have the same smoking status.</w:t>
       </w:r>
       <w:r>
@@ -1082,85 +2412,7 @@
         <w:rPr>
           <w:rFonts w:ascii="Arial" w:hAnsi="Arial" w:cs="Arial"/>
         </w:rPr>
-        <w:br/>
-      </w:r>
-      <w:r>
-        <w:rPr>
-          <w:rFonts w:ascii="Arial" w:hAnsi="Arial" w:cs="Arial"/>
-        </w:rPr>
-        <w:t xml:space="preserve">Model fit was </w:t>
-      </w:r>
-      <w:r>
-        <w:rPr>
-          <w:rFonts w:ascii="Arial" w:hAnsi="Arial" w:cs="Arial"/>
-        </w:rPr>
-        <w:t>not improved</w:t>
-      </w:r>
-      <w:r>
-        <w:rPr>
-          <w:rFonts w:ascii="Arial" w:hAnsi="Arial" w:cs="Arial"/>
-        </w:rPr>
-        <w:t xml:space="preserve"> by </w:t>
-      </w:r>
-      <w:r>
-        <w:rPr>
-          <w:rFonts w:ascii="Arial" w:hAnsi="Arial" w:cs="Arial"/>
-        </w:rPr>
-        <w:t>i</w:t>
-      </w:r>
-      <w:r>
-        <w:rPr>
-          <w:rFonts w:ascii="Arial" w:hAnsi="Arial" w:cs="Arial"/>
-        </w:rPr>
-        <w:t xml:space="preserve">ncluding interaction terms between W2H and smoking, </w:t>
-      </w:r>
-      <w:r>
-        <w:rPr>
-          <w:rFonts w:ascii="Arial" w:hAnsi="Arial" w:cs="Arial"/>
-        </w:rPr>
-        <w:t>or</w:t>
-      </w:r>
-      <w:r>
-        <w:rPr>
-          <w:rFonts w:ascii="Arial" w:hAnsi="Arial" w:cs="Arial"/>
-        </w:rPr>
-        <w:t xml:space="preserve"> W2H and age (</w:t>
-      </w:r>
-      <w:r>
-        <w:rPr>
-          <w:rFonts w:ascii="Arial" w:hAnsi="Arial" w:cs="Arial"/>
-        </w:rPr>
-        <w:t xml:space="preserve">likelihood ratio test </w:t>
-      </w:r>
-      <w:r>
-        <w:rPr>
-          <w:rFonts w:ascii="Arial" w:hAnsi="Arial" w:cs="Arial"/>
-        </w:rPr>
-        <w:t>p-values 0.</w:t>
-      </w:r>
-      <w:r>
-        <w:rPr>
-          <w:rFonts w:ascii="Arial" w:hAnsi="Arial" w:cs="Arial"/>
-        </w:rPr>
-        <w:t>42</w:t>
-      </w:r>
-      <w:r>
-        <w:rPr>
-          <w:rFonts w:ascii="Arial" w:hAnsi="Arial" w:cs="Arial"/>
-        </w:rPr>
-        <w:t xml:space="preserve"> and 0.</w:t>
-      </w:r>
-      <w:r>
-        <w:rPr>
-          <w:rFonts w:ascii="Arial" w:hAnsi="Arial" w:cs="Arial"/>
-        </w:rPr>
-        <w:t>83</w:t>
-      </w:r>
-      <w:r>
-        <w:rPr>
-          <w:rFonts w:ascii="Arial" w:hAnsi="Arial" w:cs="Arial"/>
-        </w:rPr>
-        <w:t xml:space="preserve"> respectively).</w:t>
+        <w:t>There is no evidence that model fit is improved by including interaction terms between W2H and smoking, or W2H and age (likelihood ratio test p-values 0.42 and 0.83 respectively). As such, interaction terms were not added to the ‘no-interaction’ model.</w:t>
       </w:r>
     </w:p>
     <w:p>
@@ -1323,13 +2575,7 @@
         <w:rPr>
           <w:rFonts w:ascii="Arial" w:hAnsi="Arial" w:cs="Arial"/>
         </w:rPr>
-        <w:t xml:space="preserve"> the no-interaction model.</w:t>
-      </w:r>
-      <w:r>
-        <w:rPr>
-          <w:rFonts w:ascii="Arial" w:hAnsi="Arial" w:cs="Arial"/>
-        </w:rPr>
-        <w:t xml:space="preserve"> There is </w:t>
+        <w:t xml:space="preserve"> the no-interaction model. There is </w:t>
       </w:r>
       <w:r>
         <w:rPr>
@@ -1378,7 +2624,32 @@
         <w:rPr>
           <w:rFonts w:ascii="Arial" w:hAnsi="Arial" w:cs="Arial"/>
         </w:rPr>
-        <w:t xml:space="preserve"> had their W2H value set to 0.9, and females with W2H above 0.85 had their W2H values set to 0.85. The ‘sex-interaction’ model was used since the WHO guidance varies by sex.</w:t>
+        <w:t xml:space="preserve"> had their W2H value set to 0.9, and females with W2H above 0.85 had their W2H values set to 0.85. The ‘sex-interaction’ </w:t>
+      </w:r>
+      <w:r>
+        <w:rPr>
+          <w:rFonts w:ascii="Arial" w:hAnsi="Arial" w:cs="Arial"/>
+        </w:rPr>
+        <w:lastRenderedPageBreak/>
+        <w:t>model was used</w:t>
+      </w:r>
+      <w:r>
+        <w:rPr>
+          <w:rFonts w:ascii="Arial" w:hAnsi="Arial" w:cs="Arial"/>
+        </w:rPr>
+        <w:t xml:space="preserve">, as </w:t>
+      </w:r>
+      <w:r>
+        <w:rPr>
+          <w:rFonts w:ascii="Arial" w:hAnsi="Arial" w:cs="Arial"/>
+        </w:rPr>
+        <w:t>the WHO guidance varies by sex.</w:t>
+      </w:r>
+      <w:r>
+        <w:rPr>
+          <w:rFonts w:ascii="Arial" w:hAnsi="Arial" w:cs="Arial"/>
+        </w:rPr>
+        <w:t xml:space="preserve"> If no one in the study was obese, the prevalence of carotid plaque presence is estimated at 60.6% (95% CI [58.6%, 62.5%]).</w:t>
       </w:r>
     </w:p>
     <w:p>
@@ -1405,11 +2676,2079 @@
         <w:rPr>
           <w:rFonts w:ascii="Arial" w:hAnsi="Arial" w:cs="Arial"/>
         </w:rPr>
-        <w:t>Models using the variables from the previous two sections are now fit to plaque count. From the results of part 3, a Poisson regression model including all five variables and no interactions is taken as an initial model.</w:t>
+        <w:t>This section looks at the 810 study participants (30%) with plaque count recorded.</w:t>
+      </w:r>
+      <w:r>
+        <w:rPr>
+          <w:rFonts w:ascii="Arial" w:hAnsi="Arial" w:cs="Arial"/>
+        </w:rPr>
+        <w:t xml:space="preserve"> Three negative binomial models </w:t>
+      </w:r>
+      <w:r>
+        <w:rPr>
+          <w:rFonts w:ascii="Arial" w:hAnsi="Arial" w:cs="Arial"/>
+        </w:rPr>
+        <w:t xml:space="preserve">of plaque count </w:t>
+      </w:r>
+      <w:r>
+        <w:rPr>
+          <w:rFonts w:ascii="Arial" w:hAnsi="Arial" w:cs="Arial"/>
+        </w:rPr>
+        <w:t>are fit – (1) age, sex, education, and smoking, (2) age, sex, education, smoking, and W2H, and (3) model 2 with an interaction between W2H &amp; sex</w:t>
+      </w:r>
+      <w:r>
+        <w:rPr>
+          <w:rFonts w:ascii="Arial" w:hAnsi="Arial" w:cs="Arial"/>
+        </w:rPr>
+        <w:t>.</w:t>
+      </w:r>
+      <w:r>
+        <w:rPr>
+          <w:rFonts w:ascii="Arial" w:hAnsi="Arial" w:cs="Arial"/>
+        </w:rPr>
+        <w:t xml:space="preserve"> </w:t>
+      </w:r>
+      <w:r>
+        <w:rPr>
+          <w:rFonts w:ascii="Arial" w:hAnsi="Arial" w:cs="Arial"/>
+        </w:rPr>
+        <w:t>Negative binomial models are used due to the overdispersion noted in part 1.</w:t>
+      </w:r>
+      <w:r>
+        <w:rPr>
+          <w:rFonts w:ascii="Arial" w:hAnsi="Arial" w:cs="Arial"/>
+        </w:rPr>
+        <w:t xml:space="preserve"> Interactions between </w:t>
+      </w:r>
+      <w:r>
+        <w:rPr>
+          <w:rFonts w:ascii="Arial" w:hAnsi="Arial" w:cs="Arial"/>
+        </w:rPr>
+        <w:t>age</w:t>
+      </w:r>
+      <w:r>
+        <w:rPr>
+          <w:rFonts w:ascii="Arial" w:hAnsi="Arial" w:cs="Arial"/>
+        </w:rPr>
+        <w:t xml:space="preserve"> </w:t>
+      </w:r>
+      <w:r>
+        <w:rPr>
+          <w:rFonts w:ascii="Arial" w:hAnsi="Arial" w:cs="Arial"/>
+        </w:rPr>
+        <w:t>&amp; sex, and age &amp; smoking status</w:t>
+      </w:r>
+      <w:r>
+        <w:rPr>
+          <w:rFonts w:ascii="Arial" w:hAnsi="Arial" w:cs="Arial"/>
+        </w:rPr>
+        <w:t xml:space="preserve"> were tested using likelihood ratio tests, but not added</w:t>
+      </w:r>
+      <w:r>
+        <w:rPr>
+          <w:rFonts w:ascii="Arial" w:hAnsi="Arial" w:cs="Arial"/>
+        </w:rPr>
+        <w:t xml:space="preserve"> as neither interaction led to a significant improvement in model fit</w:t>
+      </w:r>
+      <w:r>
+        <w:rPr>
+          <w:rFonts w:ascii="Arial" w:hAnsi="Arial" w:cs="Arial"/>
+        </w:rPr>
+        <w:t>.</w:t>
+      </w:r>
+    </w:p>
+    <w:p>
+      <w:pPr>
+        <w:rPr>
+          <w:rFonts w:ascii="Arial" w:hAnsi="Arial" w:cs="Arial"/>
+        </w:rPr>
+      </w:pPr>
+      <w:r>
+        <w:rPr>
+          <w:rFonts w:ascii="Arial" w:hAnsi="Arial" w:cs="Arial"/>
+        </w:rPr>
+        <w:t>Table 3 shows the coefficient estimates, 95% confidence intervals, and p-values from the three models. The</w:t>
+      </w:r>
+      <w:r>
+        <w:rPr>
+          <w:rFonts w:ascii="Arial" w:hAnsi="Arial" w:cs="Arial"/>
+        </w:rPr>
+        <w:t xml:space="preserve">se estimates are the </w:t>
+      </w:r>
+      <w:r>
+        <w:rPr>
+          <w:rFonts w:ascii="Arial" w:hAnsi="Arial" w:cs="Arial"/>
+        </w:rPr>
+        <w:t>change from baseline in mean plaque count.</w:t>
+      </w:r>
+    </w:p>
+    <w:p>
+      <w:pPr>
+        <w:pStyle w:val="Heading1"/>
+        <w:rPr>
+          <w:rFonts w:ascii="Arial" w:hAnsi="Arial" w:cs="Arial"/>
+        </w:rPr>
+      </w:pPr>
+      <w:r>
+        <w:rPr>
+          <w:rFonts w:ascii="Arial" w:hAnsi="Arial" w:cs="Arial"/>
+        </w:rPr>
+        <w:t>Part 5 – Discussion and conclusions</w:t>
+      </w:r>
+    </w:p>
+    <w:p>
+      <w:pPr>
+        <w:rPr>
+          <w:rFonts w:ascii="Arial" w:hAnsi="Arial" w:cs="Arial"/>
+        </w:rPr>
+      </w:pPr>
+      <w:r>
+        <w:rPr>
+          <w:rFonts w:ascii="Arial" w:hAnsi="Arial" w:cs="Arial"/>
+        </w:rPr>
+        <w:t>A series of models have been used in this report to estimate the causal effect of smoking and waist to height ratio on carotid plaque</w:t>
+      </w:r>
+      <w:r>
+        <w:rPr>
+          <w:rFonts w:ascii="Arial" w:hAnsi="Arial" w:cs="Arial"/>
+        </w:rPr>
+        <w:t xml:space="preserve">. Table </w:t>
+      </w:r>
+      <w:r>
+        <w:rPr>
+          <w:rFonts w:ascii="Arial" w:hAnsi="Arial" w:cs="Arial"/>
+        </w:rPr>
+        <w:t>X</w:t>
+      </w:r>
+      <w:r>
+        <w:rPr>
+          <w:rFonts w:ascii="Arial" w:hAnsi="Arial" w:cs="Arial"/>
+        </w:rPr>
+        <w:t xml:space="preserve"> summarises the </w:t>
+      </w:r>
+      <w:r>
+        <w:rPr>
+          <w:rFonts w:ascii="Arial" w:hAnsi="Arial" w:cs="Arial"/>
+        </w:rPr>
+        <w:t>effect estimates:</w:t>
+      </w:r>
+    </w:p>
+    <w:tbl>
+      <w:tblPr>
+        <w:tblStyle w:val="TableGrid"/>
+        <w:tblW w:w="0" w:type="auto"/>
+        <w:tblLook w:val="04A0" w:firstRow="1" w:lastRow="0" w:firstColumn="1" w:lastColumn="0" w:noHBand="0" w:noVBand="1"/>
+      </w:tblPr>
+      <w:tblGrid>
+        <w:gridCol w:w="852"/>
+        <w:gridCol w:w="1978"/>
+        <w:gridCol w:w="1418"/>
+        <w:gridCol w:w="1417"/>
+        <w:gridCol w:w="1134"/>
+        <w:gridCol w:w="2217"/>
+      </w:tblGrid>
+      <w:tr>
+        <w:tc>
+          <w:tcPr>
+            <w:tcW w:w="9016" w:type="dxa"/>
+            <w:gridSpan w:val="6"/>
+            <w:shd w:val="clear" w:color="auto" w:fill="DEEAF6" w:themeFill="accent5" w:themeFillTint="33"/>
+          </w:tcPr>
+          <w:p>
+            <w:pPr>
+              <w:rPr>
+                <w:rFonts w:ascii="Arial" w:hAnsi="Arial" w:cs="Arial"/>
+              </w:rPr>
+            </w:pPr>
+            <w:r>
+              <w:rPr>
+                <w:rFonts w:ascii="Arial" w:hAnsi="Arial" w:cs="Arial"/>
+              </w:rPr>
+              <w:t xml:space="preserve">(a) </w:t>
+            </w:r>
+            <w:r>
+              <w:rPr>
+                <w:rFonts w:ascii="Arial" w:hAnsi="Arial" w:cs="Arial"/>
+              </w:rPr>
+              <w:t>Effect</w:t>
+            </w:r>
+            <w:r>
+              <w:rPr>
+                <w:rFonts w:ascii="Arial" w:hAnsi="Arial" w:cs="Arial"/>
+              </w:rPr>
+              <w:t xml:space="preserve"> on carotid plaque prevalence</w:t>
+            </w:r>
+          </w:p>
+        </w:tc>
+      </w:tr>
+      <w:tr>
+        <w:tc>
+          <w:tcPr>
+            <w:tcW w:w="852" w:type="dxa"/>
+          </w:tcPr>
+          <w:p>
+            <w:pPr>
+              <w:jc w:val="center"/>
+              <w:rPr>
+                <w:rFonts w:ascii="Arial" w:hAnsi="Arial" w:cs="Arial"/>
+                <w:b/>
+                <w:bCs/>
+              </w:rPr>
+            </w:pPr>
+            <w:r>
+              <w:rPr>
+                <w:rFonts w:ascii="Arial" w:hAnsi="Arial" w:cs="Arial"/>
+                <w:b/>
+                <w:bCs/>
+              </w:rPr>
+              <w:t>Model</w:t>
+            </w:r>
+          </w:p>
+        </w:tc>
+        <w:tc>
+          <w:tcPr>
+            <w:tcW w:w="1978" w:type="dxa"/>
+          </w:tcPr>
+          <w:p>
+            <w:pPr>
+              <w:jc w:val="center"/>
+              <w:rPr>
+                <w:rFonts w:ascii="Arial" w:hAnsi="Arial" w:cs="Arial"/>
+                <w:b/>
+                <w:bCs/>
+              </w:rPr>
+            </w:pPr>
+            <w:r>
+              <w:rPr>
+                <w:rFonts w:ascii="Arial" w:hAnsi="Arial" w:cs="Arial"/>
+                <w:b/>
+                <w:bCs/>
+              </w:rPr>
+              <w:t>Variable</w:t>
+            </w:r>
+          </w:p>
+        </w:tc>
+        <w:tc>
+          <w:tcPr>
+            <w:tcW w:w="1418" w:type="dxa"/>
+          </w:tcPr>
+          <w:p>
+            <w:pPr>
+              <w:jc w:val="center"/>
+              <w:rPr>
+                <w:rFonts w:ascii="Arial" w:hAnsi="Arial" w:cs="Arial"/>
+                <w:b/>
+                <w:bCs/>
+              </w:rPr>
+            </w:pPr>
+            <w:r>
+              <w:rPr>
+                <w:rFonts w:ascii="Arial" w:hAnsi="Arial" w:cs="Arial"/>
+                <w:b/>
+                <w:bCs/>
+              </w:rPr>
+              <w:t xml:space="preserve">Odds </w:t>
+            </w:r>
+            <w:r>
+              <w:rPr>
+                <w:rFonts w:ascii="Arial" w:hAnsi="Arial" w:cs="Arial"/>
+                <w:b/>
+                <w:bCs/>
+              </w:rPr>
+              <w:t>r</w:t>
+            </w:r>
+            <w:r>
+              <w:rPr>
+                <w:rFonts w:ascii="Arial" w:hAnsi="Arial" w:cs="Arial"/>
+                <w:b/>
+                <w:bCs/>
+              </w:rPr>
+              <w:t>atio</w:t>
+            </w:r>
+          </w:p>
+        </w:tc>
+        <w:tc>
+          <w:tcPr>
+            <w:tcW w:w="1417" w:type="dxa"/>
+          </w:tcPr>
+          <w:p>
+            <w:pPr>
+              <w:jc w:val="center"/>
+              <w:rPr>
+                <w:rFonts w:ascii="Arial" w:hAnsi="Arial" w:cs="Arial"/>
+                <w:b/>
+                <w:bCs/>
+              </w:rPr>
+            </w:pPr>
+            <w:r>
+              <w:rPr>
+                <w:rFonts w:ascii="Arial" w:hAnsi="Arial" w:cs="Arial"/>
+                <w:b/>
+                <w:bCs/>
+              </w:rPr>
+              <w:t>95% CI</w:t>
+            </w:r>
+          </w:p>
+        </w:tc>
+        <w:tc>
+          <w:tcPr>
+            <w:tcW w:w="1134" w:type="dxa"/>
+          </w:tcPr>
+          <w:p>
+            <w:pPr>
+              <w:jc w:val="center"/>
+              <w:rPr>
+                <w:rFonts w:ascii="Arial" w:hAnsi="Arial" w:cs="Arial"/>
+                <w:b/>
+                <w:bCs/>
+              </w:rPr>
+            </w:pPr>
+            <w:r>
+              <w:rPr>
+                <w:rFonts w:ascii="Arial" w:hAnsi="Arial" w:cs="Arial"/>
+                <w:b/>
+                <w:bCs/>
+              </w:rPr>
+              <w:t>p-value</w:t>
+            </w:r>
+          </w:p>
+        </w:tc>
+        <w:tc>
+          <w:tcPr>
+            <w:tcW w:w="2217" w:type="dxa"/>
+          </w:tcPr>
+          <w:p>
+            <w:pPr>
+              <w:jc w:val="center"/>
+              <w:rPr>
+                <w:rFonts w:ascii="Arial" w:hAnsi="Arial" w:cs="Arial"/>
+                <w:b/>
+                <w:bCs/>
+              </w:rPr>
+            </w:pPr>
+            <w:r>
+              <w:rPr>
+                <w:rFonts w:ascii="Arial" w:hAnsi="Arial" w:cs="Arial"/>
+                <w:b/>
+                <w:bCs/>
+              </w:rPr>
+              <w:t>Adjust</w:t>
+            </w:r>
+            <w:r>
+              <w:rPr>
+                <w:rFonts w:ascii="Arial" w:hAnsi="Arial" w:cs="Arial"/>
+                <w:b/>
+                <w:bCs/>
+              </w:rPr>
+              <w:t>ed</w:t>
+            </w:r>
+            <w:r>
+              <w:rPr>
+                <w:rFonts w:ascii="Arial" w:hAnsi="Arial" w:cs="Arial"/>
+                <w:b/>
+                <w:bCs/>
+              </w:rPr>
+              <w:t xml:space="preserve"> for</w:t>
+            </w:r>
+          </w:p>
+        </w:tc>
+      </w:tr>
+      <w:tr>
+        <w:tc>
+          <w:tcPr>
+            <w:tcW w:w="852" w:type="dxa"/>
+            <w:vMerge w:val="restart"/>
+          </w:tcPr>
+          <w:p>
+            <w:pPr>
+              <w:rPr>
+                <w:rFonts w:ascii="Arial" w:hAnsi="Arial" w:cs="Arial"/>
+              </w:rPr>
+            </w:pPr>
+            <w:r>
+              <w:rPr>
+                <w:rFonts w:ascii="Arial" w:hAnsi="Arial" w:cs="Arial"/>
+              </w:rPr>
+              <w:t>1</w:t>
+            </w:r>
+          </w:p>
+        </w:tc>
+        <w:tc>
+          <w:tcPr>
+            <w:tcW w:w="1978" w:type="dxa"/>
+          </w:tcPr>
+          <w:p>
+            <w:pPr>
+              <w:rPr>
+                <w:rFonts w:ascii="Arial" w:hAnsi="Arial" w:cs="Arial"/>
+              </w:rPr>
+            </w:pPr>
+            <w:r>
+              <w:rPr>
+                <w:rFonts w:ascii="Arial" w:hAnsi="Arial" w:cs="Arial"/>
+              </w:rPr>
+              <w:t>Ex-smoker</w:t>
+            </w:r>
+          </w:p>
+        </w:tc>
+        <w:tc>
+          <w:tcPr>
+            <w:tcW w:w="1418" w:type="dxa"/>
+          </w:tcPr>
+          <w:p>
+            <w:pPr>
+              <w:jc w:val="center"/>
+              <w:rPr>
+                <w:rFonts w:ascii="Arial" w:hAnsi="Arial" w:cs="Arial"/>
+              </w:rPr>
+            </w:pPr>
+            <w:r>
+              <w:rPr>
+                <w:rFonts w:ascii="Arial" w:hAnsi="Arial" w:cs="Arial"/>
+              </w:rPr>
+              <w:t>1.12</w:t>
+            </w:r>
+          </w:p>
+        </w:tc>
+        <w:tc>
+          <w:tcPr>
+            <w:tcW w:w="1417" w:type="dxa"/>
+          </w:tcPr>
+          <w:p>
+            <w:pPr>
+              <w:jc w:val="center"/>
+              <w:rPr>
+                <w:rFonts w:ascii="Arial" w:hAnsi="Arial" w:cs="Arial"/>
+              </w:rPr>
+            </w:pPr>
+            <w:r>
+              <w:rPr>
+                <w:rFonts w:ascii="Arial" w:hAnsi="Arial" w:cs="Arial"/>
+              </w:rPr>
+              <w:t>[0.89, 1.40]</w:t>
+            </w:r>
+          </w:p>
+        </w:tc>
+        <w:tc>
+          <w:tcPr>
+            <w:tcW w:w="1134" w:type="dxa"/>
+          </w:tcPr>
+          <w:p>
+            <w:pPr>
+              <w:rPr>
+                <w:rFonts w:ascii="Arial" w:hAnsi="Arial" w:cs="Arial"/>
+              </w:rPr>
+            </w:pPr>
+            <w:r>
+              <w:rPr>
+                <w:rFonts w:ascii="Arial" w:hAnsi="Arial" w:cs="Arial"/>
+              </w:rPr>
+              <w:t xml:space="preserve">   </w:t>
+            </w:r>
+            <w:r>
+              <w:rPr>
+                <w:rFonts w:ascii="Arial" w:hAnsi="Arial" w:cs="Arial"/>
+              </w:rPr>
+              <w:t>0.34</w:t>
+            </w:r>
+          </w:p>
+        </w:tc>
+        <w:tc>
+          <w:tcPr>
+            <w:tcW w:w="2217" w:type="dxa"/>
+            <w:vMerge w:val="restart"/>
+          </w:tcPr>
+          <w:p>
+            <w:pPr>
+              <w:rPr>
+                <w:rFonts w:ascii="Arial" w:hAnsi="Arial" w:cs="Arial"/>
+              </w:rPr>
+            </w:pPr>
+            <w:r>
+              <w:rPr>
+                <w:rFonts w:ascii="Arial" w:hAnsi="Arial" w:cs="Arial"/>
+              </w:rPr>
+              <w:t>Age, sex, education</w:t>
+            </w:r>
+          </w:p>
+        </w:tc>
+      </w:tr>
+      <w:tr>
+        <w:tc>
+          <w:tcPr>
+            <w:tcW w:w="852" w:type="dxa"/>
+            <w:vMerge/>
+          </w:tcPr>
+          <w:p>
+            <w:pPr>
+              <w:rPr>
+                <w:rFonts w:ascii="Arial" w:hAnsi="Arial" w:cs="Arial"/>
+              </w:rPr>
+            </w:pPr>
+          </w:p>
+        </w:tc>
+        <w:tc>
+          <w:tcPr>
+            <w:tcW w:w="1978" w:type="dxa"/>
+          </w:tcPr>
+          <w:p>
+            <w:pPr>
+              <w:rPr>
+                <w:rFonts w:ascii="Arial" w:hAnsi="Arial" w:cs="Arial"/>
+              </w:rPr>
+            </w:pPr>
+            <w:r>
+              <w:rPr>
+                <w:rFonts w:ascii="Arial" w:hAnsi="Arial" w:cs="Arial"/>
+              </w:rPr>
+              <w:t>Current smoker</w:t>
+            </w:r>
+          </w:p>
+        </w:tc>
+        <w:tc>
+          <w:tcPr>
+            <w:tcW w:w="1418" w:type="dxa"/>
+          </w:tcPr>
+          <w:p>
+            <w:pPr>
+              <w:jc w:val="center"/>
+              <w:rPr>
+                <w:rFonts w:ascii="Arial" w:hAnsi="Arial" w:cs="Arial"/>
+              </w:rPr>
+            </w:pPr>
+            <w:r>
+              <w:rPr>
+                <w:rFonts w:ascii="Arial" w:hAnsi="Arial" w:cs="Arial"/>
+              </w:rPr>
+              <w:t>1.92</w:t>
+            </w:r>
+          </w:p>
+        </w:tc>
+        <w:tc>
+          <w:tcPr>
+            <w:tcW w:w="1417" w:type="dxa"/>
+          </w:tcPr>
+          <w:p>
+            <w:pPr>
+              <w:jc w:val="center"/>
+              <w:rPr>
+                <w:rFonts w:ascii="Arial" w:hAnsi="Arial" w:cs="Arial"/>
+              </w:rPr>
+            </w:pPr>
+            <w:r>
+              <w:rPr>
+                <w:rFonts w:ascii="Arial" w:hAnsi="Arial" w:cs="Arial"/>
+              </w:rPr>
+              <w:t>[1.52, 2.43]</w:t>
+            </w:r>
+          </w:p>
+        </w:tc>
+        <w:tc>
+          <w:tcPr>
+            <w:tcW w:w="1134" w:type="dxa"/>
+          </w:tcPr>
+          <w:p>
+            <w:pPr>
+              <w:jc w:val="center"/>
+              <w:rPr>
+                <w:rFonts w:ascii="Arial" w:hAnsi="Arial" w:cs="Arial"/>
+              </w:rPr>
+            </w:pPr>
+            <w:r>
+              <w:rPr>
+                <w:rFonts w:ascii="Arial" w:hAnsi="Arial" w:cs="Arial"/>
+              </w:rPr>
+              <w:t>&lt;0.0001</w:t>
+            </w:r>
+          </w:p>
+        </w:tc>
+        <w:tc>
+          <w:tcPr>
+            <w:tcW w:w="2217" w:type="dxa"/>
+            <w:vMerge/>
+          </w:tcPr>
+          <w:p>
+            <w:pPr>
+              <w:rPr>
+                <w:rFonts w:ascii="Arial" w:hAnsi="Arial" w:cs="Arial"/>
+              </w:rPr>
+            </w:pPr>
+          </w:p>
+        </w:tc>
+      </w:tr>
+      <w:tr>
+        <w:tc>
+          <w:tcPr>
+            <w:tcW w:w="852" w:type="dxa"/>
+          </w:tcPr>
+          <w:p>
+            <w:pPr>
+              <w:rPr>
+                <w:rFonts w:ascii="Arial" w:hAnsi="Arial" w:cs="Arial"/>
+              </w:rPr>
+            </w:pPr>
+            <w:r>
+              <w:rPr>
+                <w:rFonts w:ascii="Arial" w:hAnsi="Arial" w:cs="Arial"/>
+              </w:rPr>
+              <w:t>2</w:t>
+            </w:r>
+          </w:p>
+        </w:tc>
+        <w:tc>
+          <w:tcPr>
+            <w:tcW w:w="1978" w:type="dxa"/>
+          </w:tcPr>
+          <w:p>
+            <w:pPr>
+              <w:rPr>
+                <w:rFonts w:ascii="Arial" w:hAnsi="Arial" w:cs="Arial"/>
+              </w:rPr>
+            </w:pPr>
+            <w:r>
+              <w:rPr>
+                <w:rFonts w:ascii="Arial" w:hAnsi="Arial" w:cs="Arial"/>
+              </w:rPr>
+              <w:t>W2H</w:t>
+            </w:r>
+          </w:p>
+        </w:tc>
+        <w:tc>
+          <w:tcPr>
+            <w:tcW w:w="1418" w:type="dxa"/>
+          </w:tcPr>
+          <w:p>
+            <w:pPr>
+              <w:jc w:val="center"/>
+              <w:rPr>
+                <w:rFonts w:ascii="Arial" w:hAnsi="Arial" w:cs="Arial"/>
+              </w:rPr>
+            </w:pPr>
+            <w:r>
+              <w:rPr>
+                <w:rFonts w:ascii="Arial" w:hAnsi="Arial" w:cs="Arial"/>
+              </w:rPr>
+              <w:t>1.30</w:t>
+            </w:r>
+          </w:p>
+        </w:tc>
+        <w:tc>
+          <w:tcPr>
+            <w:tcW w:w="1417" w:type="dxa"/>
+          </w:tcPr>
+          <w:p>
+            <w:pPr>
+              <w:jc w:val="center"/>
+              <w:rPr>
+                <w:rFonts w:ascii="Arial" w:hAnsi="Arial" w:cs="Arial"/>
+              </w:rPr>
+            </w:pPr>
+            <w:r>
+              <w:rPr>
+                <w:rFonts w:ascii="Arial" w:hAnsi="Arial" w:cs="Arial"/>
+              </w:rPr>
+              <w:t>[1.16, 1.46]</w:t>
+            </w:r>
+          </w:p>
+        </w:tc>
+        <w:tc>
+          <w:tcPr>
+            <w:tcW w:w="1134" w:type="dxa"/>
+          </w:tcPr>
+          <w:p>
+            <w:pPr>
+              <w:jc w:val="center"/>
+              <w:rPr>
+                <w:rFonts w:ascii="Arial" w:hAnsi="Arial" w:cs="Arial"/>
+              </w:rPr>
+            </w:pPr>
+            <w:r>
+              <w:rPr>
+                <w:rFonts w:ascii="Arial" w:hAnsi="Arial" w:cs="Arial"/>
+              </w:rPr>
+              <w:t>&lt;0.0001</w:t>
+            </w:r>
+          </w:p>
+        </w:tc>
+        <w:tc>
+          <w:tcPr>
+            <w:tcW w:w="2217" w:type="dxa"/>
+            <w:vMerge w:val="restart"/>
+          </w:tcPr>
+          <w:p>
+            <w:pPr>
+              <w:rPr>
+                <w:rFonts w:ascii="Arial" w:hAnsi="Arial" w:cs="Arial"/>
+              </w:rPr>
+            </w:pPr>
+            <w:r>
+              <w:rPr>
+                <w:rFonts w:ascii="Arial" w:hAnsi="Arial" w:cs="Arial"/>
+              </w:rPr>
+              <w:t>Age, sex, education, smoking</w:t>
+            </w:r>
+          </w:p>
+        </w:tc>
+      </w:tr>
+      <w:tr>
+        <w:tc>
+          <w:tcPr>
+            <w:tcW w:w="852" w:type="dxa"/>
+            <w:vMerge w:val="restart"/>
+          </w:tcPr>
+          <w:p>
+            <w:pPr>
+              <w:rPr>
+                <w:rFonts w:ascii="Arial" w:hAnsi="Arial" w:cs="Arial"/>
+              </w:rPr>
+            </w:pPr>
+            <w:r>
+              <w:rPr>
+                <w:rFonts w:ascii="Arial" w:hAnsi="Arial" w:cs="Arial"/>
+              </w:rPr>
+              <w:t>3</w:t>
+            </w:r>
+          </w:p>
+        </w:tc>
+        <w:tc>
+          <w:tcPr>
+            <w:tcW w:w="1978" w:type="dxa"/>
+          </w:tcPr>
+          <w:p>
+            <w:pPr>
+              <w:rPr>
+                <w:rFonts w:ascii="Arial" w:hAnsi="Arial" w:cs="Arial"/>
+              </w:rPr>
+            </w:pPr>
+            <w:r>
+              <w:rPr>
+                <w:rFonts w:ascii="Arial" w:hAnsi="Arial" w:cs="Arial"/>
+              </w:rPr>
+              <w:t>W2H – females</w:t>
+            </w:r>
+          </w:p>
+        </w:tc>
+        <w:tc>
+          <w:tcPr>
+            <w:tcW w:w="1418" w:type="dxa"/>
+          </w:tcPr>
+          <w:p>
+            <w:pPr>
+              <w:jc w:val="center"/>
+              <w:rPr>
+                <w:rFonts w:ascii="Arial" w:hAnsi="Arial" w:cs="Arial"/>
+              </w:rPr>
+            </w:pPr>
+            <w:r>
+              <w:rPr>
+                <w:rFonts w:ascii="Arial" w:hAnsi="Arial" w:cs="Arial"/>
+              </w:rPr>
+              <w:t>1.28</w:t>
+            </w:r>
+          </w:p>
+        </w:tc>
+        <w:tc>
+          <w:tcPr>
+            <w:tcW w:w="1417" w:type="dxa"/>
+          </w:tcPr>
+          <w:p>
+            <w:pPr>
+              <w:jc w:val="center"/>
+              <w:rPr>
+                <w:rFonts w:ascii="Arial" w:hAnsi="Arial" w:cs="Arial"/>
+              </w:rPr>
+            </w:pPr>
+            <w:r>
+              <w:rPr>
+                <w:rFonts w:ascii="Arial" w:hAnsi="Arial" w:cs="Arial"/>
+              </w:rPr>
+              <w:t>[1.11, 1.47]</w:t>
+            </w:r>
+          </w:p>
+        </w:tc>
+        <w:tc>
+          <w:tcPr>
+            <w:tcW w:w="1134" w:type="dxa"/>
+          </w:tcPr>
+          <w:p>
+            <w:pPr>
+              <w:jc w:val="center"/>
+              <w:rPr>
+                <w:rFonts w:ascii="Arial" w:hAnsi="Arial" w:cs="Arial"/>
+              </w:rPr>
+            </w:pPr>
+            <w:r>
+              <w:rPr>
+                <w:rFonts w:ascii="Arial" w:hAnsi="Arial" w:cs="Arial"/>
+              </w:rPr>
+              <w:t>0.001</w:t>
+            </w:r>
+          </w:p>
+        </w:tc>
+        <w:tc>
+          <w:tcPr>
+            <w:tcW w:w="2217" w:type="dxa"/>
+            <w:vMerge/>
+          </w:tcPr>
+          <w:p>
+            <w:pPr>
+              <w:rPr>
+                <w:rFonts w:ascii="Arial" w:hAnsi="Arial" w:cs="Arial"/>
+              </w:rPr>
+            </w:pPr>
+          </w:p>
+        </w:tc>
+      </w:tr>
+      <w:tr>
+        <w:tc>
+          <w:tcPr>
+            <w:tcW w:w="852" w:type="dxa"/>
+            <w:vMerge/>
+          </w:tcPr>
+          <w:p>
+            <w:pPr>
+              <w:rPr>
+                <w:rFonts w:ascii="Arial" w:hAnsi="Arial" w:cs="Arial"/>
+              </w:rPr>
+            </w:pPr>
+          </w:p>
+        </w:tc>
+        <w:tc>
+          <w:tcPr>
+            <w:tcW w:w="1978" w:type="dxa"/>
+          </w:tcPr>
+          <w:p>
+            <w:pPr>
+              <w:rPr>
+                <w:rFonts w:ascii="Arial" w:hAnsi="Arial" w:cs="Arial"/>
+              </w:rPr>
+            </w:pPr>
+            <w:r>
+              <w:rPr>
+                <w:rFonts w:ascii="Arial" w:hAnsi="Arial" w:cs="Arial"/>
+              </w:rPr>
+              <w:t>W2H – males</w:t>
+            </w:r>
+          </w:p>
+        </w:tc>
+        <w:tc>
+          <w:tcPr>
+            <w:tcW w:w="1418" w:type="dxa"/>
+          </w:tcPr>
+          <w:p>
+            <w:pPr>
+              <w:jc w:val="center"/>
+              <w:rPr>
+                <w:rFonts w:ascii="Arial" w:hAnsi="Arial" w:cs="Arial"/>
+              </w:rPr>
+            </w:pPr>
+            <w:r>
+              <w:rPr>
+                <w:rFonts w:ascii="Arial" w:hAnsi="Arial" w:cs="Arial"/>
+              </w:rPr>
+              <w:t>1.34</w:t>
+            </w:r>
+          </w:p>
+        </w:tc>
+        <w:tc>
+          <w:tcPr>
+            <w:tcW w:w="1417" w:type="dxa"/>
+          </w:tcPr>
+          <w:p>
+            <w:pPr>
+              <w:jc w:val="center"/>
+              <w:rPr>
+                <w:rFonts w:ascii="Arial" w:hAnsi="Arial" w:cs="Arial"/>
+              </w:rPr>
+            </w:pPr>
+            <w:r>
+              <w:rPr>
+                <w:rFonts w:ascii="Arial" w:hAnsi="Arial" w:cs="Arial"/>
+              </w:rPr>
+              <w:t>[1.11, 1.62]</w:t>
+            </w:r>
+          </w:p>
+        </w:tc>
+        <w:tc>
+          <w:tcPr>
+            <w:tcW w:w="1134" w:type="dxa"/>
+          </w:tcPr>
+          <w:p>
+            <w:pPr>
+              <w:jc w:val="center"/>
+              <w:rPr>
+                <w:rFonts w:ascii="Arial" w:hAnsi="Arial" w:cs="Arial"/>
+              </w:rPr>
+            </w:pPr>
+            <w:r>
+              <w:rPr>
+                <w:rFonts w:ascii="Arial" w:hAnsi="Arial" w:cs="Arial"/>
+              </w:rPr>
+              <w:t>0.003</w:t>
+            </w:r>
+          </w:p>
+        </w:tc>
+        <w:tc>
+          <w:tcPr>
+            <w:tcW w:w="2217" w:type="dxa"/>
+            <w:vMerge/>
+          </w:tcPr>
+          <w:p>
+            <w:pPr>
+              <w:rPr>
+                <w:rFonts w:ascii="Arial" w:hAnsi="Arial" w:cs="Arial"/>
+              </w:rPr>
+            </w:pPr>
+          </w:p>
+        </w:tc>
+      </w:tr>
+      <w:tr>
+        <w:tc>
+          <w:tcPr>
+            <w:tcW w:w="9016" w:type="dxa"/>
+            <w:gridSpan w:val="6"/>
+            <w:shd w:val="clear" w:color="auto" w:fill="DEEAF6" w:themeFill="accent5" w:themeFillTint="33"/>
+          </w:tcPr>
+          <w:p>
+            <w:pPr>
+              <w:rPr>
+                <w:rFonts w:ascii="Arial" w:hAnsi="Arial" w:cs="Arial"/>
+              </w:rPr>
+            </w:pPr>
+            <w:r>
+              <w:rPr>
+                <w:rFonts w:ascii="Arial" w:hAnsi="Arial" w:cs="Arial"/>
+              </w:rPr>
+              <w:t>(b) Effect on carotid plaque count</w:t>
+            </w:r>
+          </w:p>
+        </w:tc>
+      </w:tr>
+      <w:tr>
+        <w:tc>
+          <w:tcPr>
+            <w:tcW w:w="852" w:type="dxa"/>
+          </w:tcPr>
+          <w:p>
+            <w:pPr>
+              <w:jc w:val="center"/>
+              <w:rPr>
+                <w:rFonts w:ascii="Arial" w:hAnsi="Arial" w:cs="Arial"/>
+                <w:b/>
+                <w:bCs/>
+              </w:rPr>
+            </w:pPr>
+            <w:r>
+              <w:rPr>
+                <w:rFonts w:ascii="Arial" w:hAnsi="Arial" w:cs="Arial"/>
+                <w:b/>
+                <w:bCs/>
+              </w:rPr>
+              <w:t>Model</w:t>
+            </w:r>
+          </w:p>
+        </w:tc>
+        <w:tc>
+          <w:tcPr>
+            <w:tcW w:w="1978" w:type="dxa"/>
+          </w:tcPr>
+          <w:p>
+            <w:pPr>
+              <w:jc w:val="center"/>
+              <w:rPr>
+                <w:rFonts w:ascii="Arial" w:hAnsi="Arial" w:cs="Arial"/>
+                <w:b/>
+                <w:bCs/>
+              </w:rPr>
+            </w:pPr>
+            <w:r>
+              <w:rPr>
+                <w:rFonts w:ascii="Arial" w:hAnsi="Arial" w:cs="Arial"/>
+                <w:b/>
+                <w:bCs/>
+              </w:rPr>
+              <w:t>Variable</w:t>
+            </w:r>
+          </w:p>
+        </w:tc>
+        <w:tc>
+          <w:tcPr>
+            <w:tcW w:w="1418" w:type="dxa"/>
+          </w:tcPr>
+          <w:p>
+            <w:pPr>
+              <w:jc w:val="center"/>
+              <w:rPr>
+                <w:rFonts w:ascii="Arial" w:hAnsi="Arial" w:cs="Arial"/>
+                <w:b/>
+                <w:bCs/>
+              </w:rPr>
+            </w:pPr>
+            <w:r>
+              <w:rPr>
+                <w:rFonts w:ascii="Arial" w:hAnsi="Arial" w:cs="Arial"/>
+                <w:b/>
+                <w:bCs/>
+              </w:rPr>
+              <w:t>Δ plaque</w:t>
+            </w:r>
+          </w:p>
+        </w:tc>
+        <w:tc>
+          <w:tcPr>
+            <w:tcW w:w="1417" w:type="dxa"/>
+          </w:tcPr>
+          <w:p>
+            <w:pPr>
+              <w:jc w:val="center"/>
+              <w:rPr>
+                <w:rFonts w:ascii="Arial" w:hAnsi="Arial" w:cs="Arial"/>
+                <w:b/>
+                <w:bCs/>
+              </w:rPr>
+            </w:pPr>
+            <w:r>
+              <w:rPr>
+                <w:rFonts w:ascii="Arial" w:hAnsi="Arial" w:cs="Arial"/>
+                <w:b/>
+                <w:bCs/>
+              </w:rPr>
+              <w:t>95% CI</w:t>
+            </w:r>
+          </w:p>
+        </w:tc>
+        <w:tc>
+          <w:tcPr>
+            <w:tcW w:w="1134" w:type="dxa"/>
+          </w:tcPr>
+          <w:p>
+            <w:pPr>
+              <w:jc w:val="center"/>
+              <w:rPr>
+                <w:rFonts w:ascii="Arial" w:hAnsi="Arial" w:cs="Arial"/>
+                <w:b/>
+                <w:bCs/>
+              </w:rPr>
+            </w:pPr>
+            <w:r>
+              <w:rPr>
+                <w:rFonts w:ascii="Arial" w:hAnsi="Arial" w:cs="Arial"/>
+                <w:b/>
+                <w:bCs/>
+              </w:rPr>
+              <w:t>p-value</w:t>
+            </w:r>
+          </w:p>
+        </w:tc>
+        <w:tc>
+          <w:tcPr>
+            <w:tcW w:w="2217" w:type="dxa"/>
+          </w:tcPr>
+          <w:p>
+            <w:pPr>
+              <w:jc w:val="center"/>
+              <w:rPr>
+                <w:rFonts w:ascii="Arial" w:hAnsi="Arial" w:cs="Arial"/>
+                <w:b/>
+                <w:bCs/>
+              </w:rPr>
+            </w:pPr>
+            <w:r>
+              <w:rPr>
+                <w:rFonts w:ascii="Arial" w:hAnsi="Arial" w:cs="Arial"/>
+                <w:b/>
+                <w:bCs/>
+              </w:rPr>
+              <w:t>Adjust</w:t>
+            </w:r>
+            <w:r>
+              <w:rPr>
+                <w:rFonts w:ascii="Arial" w:hAnsi="Arial" w:cs="Arial"/>
+                <w:b/>
+                <w:bCs/>
+              </w:rPr>
+              <w:t>ed</w:t>
+            </w:r>
+            <w:r>
+              <w:rPr>
+                <w:rFonts w:ascii="Arial" w:hAnsi="Arial" w:cs="Arial"/>
+                <w:b/>
+                <w:bCs/>
+              </w:rPr>
+              <w:t xml:space="preserve"> for</w:t>
+            </w:r>
+          </w:p>
+        </w:tc>
+      </w:tr>
+      <w:tr>
+        <w:tc>
+          <w:tcPr>
+            <w:tcW w:w="852" w:type="dxa"/>
+            <w:vMerge w:val="restart"/>
+          </w:tcPr>
+          <w:p>
+            <w:pPr>
+              <w:rPr>
+                <w:rFonts w:ascii="Arial" w:hAnsi="Arial" w:cs="Arial"/>
+              </w:rPr>
+            </w:pPr>
+            <w:r>
+              <w:rPr>
+                <w:rFonts w:ascii="Arial" w:hAnsi="Arial" w:cs="Arial"/>
+              </w:rPr>
+              <w:t>4</w:t>
+            </w:r>
+          </w:p>
+        </w:tc>
+        <w:tc>
+          <w:tcPr>
+            <w:tcW w:w="1978" w:type="dxa"/>
+          </w:tcPr>
+          <w:p>
+            <w:pPr>
+              <w:rPr>
+                <w:rFonts w:ascii="Arial" w:hAnsi="Arial" w:cs="Arial"/>
+              </w:rPr>
+            </w:pPr>
+            <w:r>
+              <w:rPr>
+                <w:rFonts w:ascii="Arial" w:hAnsi="Arial" w:cs="Arial"/>
+              </w:rPr>
+              <w:t>Ex-smoker</w:t>
+            </w:r>
+          </w:p>
+        </w:tc>
+        <w:tc>
+          <w:tcPr>
+            <w:tcW w:w="1418" w:type="dxa"/>
+          </w:tcPr>
+          <w:p>
+            <w:pPr>
+              <w:jc w:val="center"/>
+              <w:rPr>
+                <w:rFonts w:ascii="Arial" w:hAnsi="Arial" w:cs="Arial"/>
+              </w:rPr>
+            </w:pPr>
+            <w:r>
+              <w:rPr>
+                <w:rFonts w:ascii="Arial" w:hAnsi="Arial" w:cs="Arial"/>
+              </w:rPr>
+              <w:t>0.47</w:t>
+            </w:r>
+          </w:p>
+        </w:tc>
+        <w:tc>
+          <w:tcPr>
+            <w:tcW w:w="1417" w:type="dxa"/>
+          </w:tcPr>
+          <w:p>
+            <w:pPr>
+              <w:jc w:val="center"/>
+              <w:rPr>
+                <w:rFonts w:ascii="Arial" w:hAnsi="Arial" w:cs="Arial"/>
+              </w:rPr>
+            </w:pPr>
+            <w:r>
+              <w:rPr>
+                <w:rFonts w:ascii="Arial" w:hAnsi="Arial" w:cs="Arial"/>
+              </w:rPr>
+              <w:t>[-0.12, 0.22]</w:t>
+            </w:r>
+          </w:p>
+        </w:tc>
+        <w:tc>
+          <w:tcPr>
+            <w:tcW w:w="1134" w:type="dxa"/>
+          </w:tcPr>
+          <w:p>
+            <w:pPr>
+              <w:jc w:val="center"/>
+              <w:rPr>
+                <w:rFonts w:ascii="Arial" w:hAnsi="Arial" w:cs="Arial"/>
+              </w:rPr>
+            </w:pPr>
+            <w:r>
+              <w:rPr>
+                <w:rFonts w:ascii="Arial" w:hAnsi="Arial" w:cs="Arial"/>
+              </w:rPr>
+              <w:t>0.59</w:t>
+            </w:r>
+          </w:p>
+        </w:tc>
+        <w:tc>
+          <w:tcPr>
+            <w:tcW w:w="2217" w:type="dxa"/>
+            <w:vMerge w:val="restart"/>
+          </w:tcPr>
+          <w:p>
+            <w:pPr>
+              <w:rPr>
+                <w:rFonts w:ascii="Arial" w:hAnsi="Arial" w:cs="Arial"/>
+              </w:rPr>
+            </w:pPr>
+            <w:r>
+              <w:rPr>
+                <w:rFonts w:ascii="Arial" w:hAnsi="Arial" w:cs="Arial"/>
+              </w:rPr>
+              <w:t>Age, sex, education</w:t>
+            </w:r>
+          </w:p>
+        </w:tc>
+      </w:tr>
+      <w:tr>
+        <w:tc>
+          <w:tcPr>
+            <w:tcW w:w="852" w:type="dxa"/>
+            <w:vMerge/>
+          </w:tcPr>
+          <w:p>
+            <w:pPr>
+              <w:rPr>
+                <w:rFonts w:ascii="Arial" w:hAnsi="Arial" w:cs="Arial"/>
+              </w:rPr>
+            </w:pPr>
+          </w:p>
+        </w:tc>
+        <w:tc>
+          <w:tcPr>
+            <w:tcW w:w="1978" w:type="dxa"/>
+          </w:tcPr>
+          <w:p>
+            <w:pPr>
+              <w:rPr>
+                <w:rFonts w:ascii="Arial" w:hAnsi="Arial" w:cs="Arial"/>
+              </w:rPr>
+            </w:pPr>
+            <w:r>
+              <w:rPr>
+                <w:rFonts w:ascii="Arial" w:hAnsi="Arial" w:cs="Arial"/>
+              </w:rPr>
+              <w:t>Current smoker</w:t>
+            </w:r>
+          </w:p>
+        </w:tc>
+        <w:tc>
+          <w:tcPr>
+            <w:tcW w:w="1418" w:type="dxa"/>
+          </w:tcPr>
+          <w:p>
+            <w:pPr>
+              <w:jc w:val="center"/>
+              <w:rPr>
+                <w:rFonts w:ascii="Arial" w:hAnsi="Arial" w:cs="Arial"/>
+              </w:rPr>
+            </w:pPr>
+            <w:r>
+              <w:rPr>
+                <w:rFonts w:ascii="Arial" w:hAnsi="Arial" w:cs="Arial"/>
+              </w:rPr>
+              <w:t>1.50</w:t>
+            </w:r>
+          </w:p>
+        </w:tc>
+        <w:tc>
+          <w:tcPr>
+            <w:tcW w:w="1417" w:type="dxa"/>
+          </w:tcPr>
+          <w:p>
+            <w:pPr>
+              <w:jc w:val="center"/>
+              <w:rPr>
+                <w:rFonts w:ascii="Arial" w:hAnsi="Arial" w:cs="Arial"/>
+              </w:rPr>
+            </w:pPr>
+            <w:r>
+              <w:rPr>
+                <w:rFonts w:ascii="Arial" w:hAnsi="Arial" w:cs="Arial"/>
+              </w:rPr>
+              <w:t>[1.27, 1.78]</w:t>
+            </w:r>
+          </w:p>
+        </w:tc>
+        <w:tc>
+          <w:tcPr>
+            <w:tcW w:w="1134" w:type="dxa"/>
+          </w:tcPr>
+          <w:p>
+            <w:pPr>
+              <w:jc w:val="center"/>
+              <w:rPr>
+                <w:rFonts w:ascii="Arial" w:hAnsi="Arial" w:cs="Arial"/>
+              </w:rPr>
+            </w:pPr>
+            <w:r>
+              <w:rPr>
+                <w:rFonts w:ascii="Arial" w:hAnsi="Arial" w:cs="Arial"/>
+              </w:rPr>
+              <w:t>&lt;0.0001</w:t>
+            </w:r>
+          </w:p>
+        </w:tc>
+        <w:tc>
+          <w:tcPr>
+            <w:tcW w:w="2217" w:type="dxa"/>
+            <w:vMerge/>
+          </w:tcPr>
+          <w:p>
+            <w:pPr>
+              <w:rPr>
+                <w:rFonts w:ascii="Arial" w:hAnsi="Arial" w:cs="Arial"/>
+              </w:rPr>
+            </w:pPr>
+          </w:p>
+        </w:tc>
+      </w:tr>
+      <w:tr>
+        <w:tc>
+          <w:tcPr>
+            <w:tcW w:w="852" w:type="dxa"/>
+          </w:tcPr>
+          <w:p>
+            <w:pPr>
+              <w:rPr>
+                <w:rFonts w:ascii="Arial" w:hAnsi="Arial" w:cs="Arial"/>
+              </w:rPr>
+            </w:pPr>
+            <w:r>
+              <w:rPr>
+                <w:rFonts w:ascii="Arial" w:hAnsi="Arial" w:cs="Arial"/>
+              </w:rPr>
+              <w:t>5</w:t>
+            </w:r>
+          </w:p>
+        </w:tc>
+        <w:tc>
+          <w:tcPr>
+            <w:tcW w:w="1978" w:type="dxa"/>
+          </w:tcPr>
+          <w:p>
+            <w:pPr>
+              <w:rPr>
+                <w:rFonts w:ascii="Arial" w:hAnsi="Arial" w:cs="Arial"/>
+              </w:rPr>
+            </w:pPr>
+            <w:r>
+              <w:rPr>
+                <w:rFonts w:ascii="Arial" w:hAnsi="Arial" w:cs="Arial"/>
+              </w:rPr>
+              <w:t>W2H</w:t>
+            </w:r>
+          </w:p>
+        </w:tc>
+        <w:tc>
+          <w:tcPr>
+            <w:tcW w:w="1418" w:type="dxa"/>
+          </w:tcPr>
+          <w:p>
+            <w:pPr>
+              <w:jc w:val="center"/>
+              <w:rPr>
+                <w:rFonts w:ascii="Arial" w:hAnsi="Arial" w:cs="Arial"/>
+              </w:rPr>
+            </w:pPr>
+            <w:r>
+              <w:rPr>
+                <w:rFonts w:ascii="Arial" w:hAnsi="Arial" w:cs="Arial"/>
+              </w:rPr>
+              <w:t>1.11</w:t>
+            </w:r>
+          </w:p>
+        </w:tc>
+        <w:tc>
+          <w:tcPr>
+            <w:tcW w:w="1417" w:type="dxa"/>
+          </w:tcPr>
+          <w:p>
+            <w:pPr>
+              <w:jc w:val="center"/>
+              <w:rPr>
+                <w:rFonts w:ascii="Arial" w:hAnsi="Arial" w:cs="Arial"/>
+              </w:rPr>
+            </w:pPr>
+            <w:r>
+              <w:rPr>
+                <w:rFonts w:ascii="Arial" w:hAnsi="Arial" w:cs="Arial"/>
+              </w:rPr>
+              <w:t>[1.02, 1.22]</w:t>
+            </w:r>
+          </w:p>
+        </w:tc>
+        <w:tc>
+          <w:tcPr>
+            <w:tcW w:w="1134" w:type="dxa"/>
+          </w:tcPr>
+          <w:p>
+            <w:pPr>
+              <w:jc w:val="center"/>
+              <w:rPr>
+                <w:rFonts w:ascii="Arial" w:hAnsi="Arial" w:cs="Arial"/>
+              </w:rPr>
+            </w:pPr>
+            <w:r>
+              <w:rPr>
+                <w:rFonts w:ascii="Arial" w:hAnsi="Arial" w:cs="Arial"/>
+              </w:rPr>
+              <w:t>0.02</w:t>
+            </w:r>
+          </w:p>
+        </w:tc>
+        <w:tc>
+          <w:tcPr>
+            <w:tcW w:w="2217" w:type="dxa"/>
+            <w:vMerge w:val="restart"/>
+          </w:tcPr>
+          <w:p>
+            <w:pPr>
+              <w:rPr>
+                <w:rFonts w:ascii="Arial" w:hAnsi="Arial" w:cs="Arial"/>
+              </w:rPr>
+            </w:pPr>
+            <w:r>
+              <w:rPr>
+                <w:rFonts w:ascii="Arial" w:hAnsi="Arial" w:cs="Arial"/>
+              </w:rPr>
+              <w:t>Age, sex, education, smoking</w:t>
+            </w:r>
+          </w:p>
+        </w:tc>
+      </w:tr>
+      <w:tr>
+        <w:tc>
+          <w:tcPr>
+            <w:tcW w:w="852" w:type="dxa"/>
+            <w:vMerge w:val="restart"/>
+          </w:tcPr>
+          <w:p>
+            <w:pPr>
+              <w:rPr>
+                <w:rFonts w:ascii="Arial" w:hAnsi="Arial" w:cs="Arial"/>
+              </w:rPr>
+            </w:pPr>
+            <w:r>
+              <w:rPr>
+                <w:rFonts w:ascii="Arial" w:hAnsi="Arial" w:cs="Arial"/>
+              </w:rPr>
+              <w:t>6</w:t>
+            </w:r>
+          </w:p>
+        </w:tc>
+        <w:tc>
+          <w:tcPr>
+            <w:tcW w:w="1978" w:type="dxa"/>
+          </w:tcPr>
+          <w:p>
+            <w:pPr>
+              <w:rPr>
+                <w:rFonts w:ascii="Arial" w:hAnsi="Arial" w:cs="Arial"/>
+              </w:rPr>
+            </w:pPr>
+            <w:r>
+              <w:rPr>
+                <w:rFonts w:ascii="Arial" w:hAnsi="Arial" w:cs="Arial"/>
+              </w:rPr>
+              <w:t>W2H – females</w:t>
+            </w:r>
+          </w:p>
+        </w:tc>
+        <w:tc>
+          <w:tcPr>
+            <w:tcW w:w="1418" w:type="dxa"/>
+          </w:tcPr>
+          <w:p>
+            <w:pPr>
+              <w:jc w:val="center"/>
+              <w:rPr>
+                <w:rFonts w:ascii="Arial" w:hAnsi="Arial" w:cs="Arial"/>
+              </w:rPr>
+            </w:pPr>
+            <w:r>
+              <w:rPr>
+                <w:rFonts w:ascii="Arial" w:hAnsi="Arial" w:cs="Arial"/>
+              </w:rPr>
+              <w:t>1.22</w:t>
+            </w:r>
+          </w:p>
+        </w:tc>
+        <w:tc>
+          <w:tcPr>
+            <w:tcW w:w="1417" w:type="dxa"/>
+          </w:tcPr>
+          <w:p>
+            <w:pPr>
+              <w:jc w:val="center"/>
+              <w:rPr>
+                <w:rFonts w:ascii="Arial" w:hAnsi="Arial" w:cs="Arial"/>
+              </w:rPr>
+            </w:pPr>
+            <w:r>
+              <w:rPr>
+                <w:rFonts w:ascii="Arial" w:hAnsi="Arial" w:cs="Arial"/>
+              </w:rPr>
+              <w:t>[1.08, 1.37]</w:t>
+            </w:r>
+          </w:p>
+        </w:tc>
+        <w:tc>
+          <w:tcPr>
+            <w:tcW w:w="1134" w:type="dxa"/>
+          </w:tcPr>
+          <w:p>
+            <w:pPr>
+              <w:jc w:val="center"/>
+              <w:rPr>
+                <w:rFonts w:ascii="Arial" w:hAnsi="Arial" w:cs="Arial"/>
+              </w:rPr>
+            </w:pPr>
+            <w:r>
+              <w:rPr>
+                <w:rFonts w:ascii="Arial" w:hAnsi="Arial" w:cs="Arial"/>
+              </w:rPr>
+              <w:t>0.001</w:t>
+            </w:r>
+          </w:p>
+        </w:tc>
+        <w:tc>
+          <w:tcPr>
+            <w:tcW w:w="2217" w:type="dxa"/>
+            <w:vMerge/>
+          </w:tcPr>
+          <w:p>
+            <w:pPr>
+              <w:rPr>
+                <w:rFonts w:ascii="Arial" w:hAnsi="Arial" w:cs="Arial"/>
+              </w:rPr>
+            </w:pPr>
+          </w:p>
+        </w:tc>
+      </w:tr>
+      <w:tr>
+        <w:tc>
+          <w:tcPr>
+            <w:tcW w:w="852" w:type="dxa"/>
+            <w:vMerge/>
+          </w:tcPr>
+          <w:p>
+            <w:pPr>
+              <w:rPr>
+                <w:rFonts w:ascii="Arial" w:hAnsi="Arial" w:cs="Arial"/>
+              </w:rPr>
+            </w:pPr>
+          </w:p>
+        </w:tc>
+        <w:tc>
+          <w:tcPr>
+            <w:tcW w:w="1978" w:type="dxa"/>
+          </w:tcPr>
+          <w:p>
+            <w:pPr>
+              <w:rPr>
+                <w:rFonts w:ascii="Arial" w:hAnsi="Arial" w:cs="Arial"/>
+              </w:rPr>
+            </w:pPr>
+            <w:r>
+              <w:rPr>
+                <w:rFonts w:ascii="Arial" w:hAnsi="Arial" w:cs="Arial"/>
+              </w:rPr>
+              <w:t>W2H – males</w:t>
+            </w:r>
+          </w:p>
+        </w:tc>
+        <w:tc>
+          <w:tcPr>
+            <w:tcW w:w="1418" w:type="dxa"/>
+          </w:tcPr>
+          <w:p>
+            <w:pPr>
+              <w:jc w:val="center"/>
+              <w:rPr>
+                <w:rFonts w:ascii="Arial" w:hAnsi="Arial" w:cs="Arial"/>
+              </w:rPr>
+            </w:pPr>
+            <w:r>
+              <w:rPr>
+                <w:rFonts w:ascii="Arial" w:hAnsi="Arial" w:cs="Arial"/>
+              </w:rPr>
+              <w:t>1.01</w:t>
+            </w:r>
+          </w:p>
+        </w:tc>
+        <w:tc>
+          <w:tcPr>
+            <w:tcW w:w="1417" w:type="dxa"/>
+          </w:tcPr>
+          <w:p>
+            <w:pPr>
+              <w:jc w:val="center"/>
+              <w:rPr>
+                <w:rFonts w:ascii="Arial" w:hAnsi="Arial" w:cs="Arial"/>
+              </w:rPr>
+            </w:pPr>
+            <w:r>
+              <w:rPr>
+                <w:rFonts w:ascii="Arial" w:hAnsi="Arial" w:cs="Arial"/>
+              </w:rPr>
+              <w:t>[0.89, 1.15]</w:t>
+            </w:r>
+          </w:p>
+        </w:tc>
+        <w:tc>
+          <w:tcPr>
+            <w:tcW w:w="1134" w:type="dxa"/>
+          </w:tcPr>
+          <w:p>
+            <w:pPr>
+              <w:jc w:val="center"/>
+              <w:rPr>
+                <w:rFonts w:ascii="Arial" w:hAnsi="Arial" w:cs="Arial"/>
+              </w:rPr>
+            </w:pPr>
+            <w:r>
+              <w:rPr>
+                <w:rFonts w:ascii="Arial" w:hAnsi="Arial" w:cs="Arial"/>
+              </w:rPr>
+              <w:t>0.84</w:t>
+            </w:r>
+          </w:p>
+        </w:tc>
+        <w:tc>
+          <w:tcPr>
+            <w:tcW w:w="2217" w:type="dxa"/>
+            <w:vMerge/>
+          </w:tcPr>
+          <w:p>
+            <w:pPr>
+              <w:rPr>
+                <w:rFonts w:ascii="Arial" w:hAnsi="Arial" w:cs="Arial"/>
+              </w:rPr>
+            </w:pPr>
+          </w:p>
+        </w:tc>
+      </w:tr>
+      <w:tr>
+        <w:tc>
+          <w:tcPr>
+            <w:tcW w:w="9016" w:type="dxa"/>
+            <w:gridSpan w:val="6"/>
+          </w:tcPr>
+          <w:p>
+            <w:pPr>
+              <w:rPr>
+                <w:rFonts w:ascii="Arial" w:hAnsi="Arial" w:cs="Arial"/>
+              </w:rPr>
+            </w:pPr>
+            <w:r>
+              <w:rPr>
+                <w:rFonts w:ascii="Arial" w:eastAsiaTheme="minorEastAsia" w:hAnsi="Arial" w:cs="Arial"/>
+                <w:b/>
+                <w:bCs/>
+                <w:color w:val="595959" w:themeColor="text1" w:themeTint="A6"/>
+                <w:sz w:val="20"/>
+                <w:szCs w:val="20"/>
+                <w:u w:val="single"/>
+              </w:rPr>
+              <w:t xml:space="preserve">Table </w:t>
+            </w:r>
+            <w:r>
+              <w:rPr>
+                <w:rFonts w:ascii="Arial" w:eastAsiaTheme="minorEastAsia" w:hAnsi="Arial" w:cs="Arial"/>
+                <w:b/>
+                <w:bCs/>
+                <w:color w:val="595959" w:themeColor="text1" w:themeTint="A6"/>
+                <w:sz w:val="20"/>
+                <w:szCs w:val="20"/>
+                <w:u w:val="single"/>
+              </w:rPr>
+              <w:t>X</w:t>
+            </w:r>
+            <w:r>
+              <w:rPr>
+                <w:rFonts w:ascii="Arial" w:eastAsiaTheme="minorEastAsia" w:hAnsi="Arial" w:cs="Arial"/>
+                <w:color w:val="595959" w:themeColor="text1" w:themeTint="A6"/>
+                <w:sz w:val="20"/>
+                <w:szCs w:val="20"/>
+              </w:rPr>
+              <w:t xml:space="preserve">: </w:t>
+            </w:r>
+            <w:r>
+              <w:rPr>
+                <w:rFonts w:ascii="Arial" w:eastAsiaTheme="minorEastAsia" w:hAnsi="Arial" w:cs="Arial"/>
+                <w:color w:val="595959" w:themeColor="text1" w:themeTint="A6"/>
+                <w:sz w:val="20"/>
+                <w:szCs w:val="20"/>
+              </w:rPr>
+              <w:t>Effect estimates</w:t>
+            </w:r>
+            <w:r>
+              <w:rPr>
+                <w:rFonts w:ascii="Arial" w:eastAsiaTheme="minorEastAsia" w:hAnsi="Arial" w:cs="Arial"/>
+                <w:color w:val="595959" w:themeColor="text1" w:themeTint="A6"/>
+                <w:sz w:val="20"/>
+                <w:szCs w:val="20"/>
+              </w:rPr>
+              <w:t>.</w:t>
+            </w:r>
+            <w:r>
+              <w:rPr>
+                <w:rFonts w:ascii="Arial" w:eastAsiaTheme="minorEastAsia" w:hAnsi="Arial" w:cs="Arial"/>
+                <w:color w:val="595959" w:themeColor="text1" w:themeTint="A6"/>
+                <w:sz w:val="20"/>
+                <w:szCs w:val="20"/>
+              </w:rPr>
+              <w:br/>
+            </w:r>
+            <w:r>
+              <w:rPr>
+                <w:rFonts w:ascii="Arial" w:eastAsiaTheme="minorEastAsia" w:hAnsi="Arial" w:cs="Arial"/>
+                <w:color w:val="595959" w:themeColor="text1" w:themeTint="A6"/>
+                <w:sz w:val="18"/>
+                <w:szCs w:val="18"/>
+              </w:rPr>
+              <w:t xml:space="preserve">Notes: </w:t>
+            </w:r>
+            <w:r>
+              <w:rPr>
+                <w:rFonts w:ascii="Arial" w:eastAsiaTheme="minorEastAsia" w:hAnsi="Arial" w:cs="Arial"/>
+                <w:color w:val="595959" w:themeColor="text1" w:themeTint="A6"/>
+                <w:sz w:val="18"/>
+                <w:szCs w:val="18"/>
+              </w:rPr>
+              <w:t xml:space="preserve">Δ plaque is the change </w:t>
+            </w:r>
+            <w:r>
+              <w:rPr>
+                <w:rFonts w:ascii="Arial" w:eastAsiaTheme="minorEastAsia" w:hAnsi="Arial" w:cs="Arial"/>
+                <w:color w:val="595959" w:themeColor="text1" w:themeTint="A6"/>
+                <w:sz w:val="18"/>
+                <w:szCs w:val="18"/>
+              </w:rPr>
+              <w:t>from baseline</w:t>
+            </w:r>
+            <w:r>
+              <w:rPr>
+                <w:rFonts w:ascii="Arial" w:eastAsiaTheme="minorEastAsia" w:hAnsi="Arial" w:cs="Arial"/>
+                <w:color w:val="595959" w:themeColor="text1" w:themeTint="A6"/>
+                <w:sz w:val="18"/>
+                <w:szCs w:val="18"/>
+              </w:rPr>
+              <w:t xml:space="preserve"> in mean plaque count. </w:t>
+            </w:r>
+            <w:r>
+              <w:rPr>
+                <w:rFonts w:ascii="Arial" w:eastAsiaTheme="minorEastAsia" w:hAnsi="Arial" w:cs="Arial"/>
+                <w:color w:val="595959" w:themeColor="text1" w:themeTint="A6"/>
+                <w:sz w:val="18"/>
+                <w:szCs w:val="18"/>
+              </w:rPr>
+              <w:t xml:space="preserve">Effect estimates in models 1 and 4 are relative to never-smokers. Effect estimates in models 2,3,5,6 </w:t>
+            </w:r>
+            <w:proofErr w:type="gramStart"/>
+            <w:r>
+              <w:rPr>
+                <w:rFonts w:ascii="Arial" w:eastAsiaTheme="minorEastAsia" w:hAnsi="Arial" w:cs="Arial"/>
+                <w:color w:val="595959" w:themeColor="text1" w:themeTint="A6"/>
+                <w:sz w:val="18"/>
+                <w:szCs w:val="18"/>
+              </w:rPr>
+              <w:t>are</w:t>
+            </w:r>
+            <w:proofErr w:type="gramEnd"/>
+            <w:r>
+              <w:rPr>
+                <w:rFonts w:ascii="Arial" w:eastAsiaTheme="minorEastAsia" w:hAnsi="Arial" w:cs="Arial"/>
+                <w:color w:val="595959" w:themeColor="text1" w:themeTint="A6"/>
+                <w:sz w:val="18"/>
+                <w:szCs w:val="18"/>
+              </w:rPr>
+              <w:t xml:space="preserve"> for an increase of 0.1 in W2H.</w:t>
+            </w:r>
+            <w:r>
+              <w:rPr>
+                <w:rFonts w:ascii="Arial" w:eastAsiaTheme="minorEastAsia" w:hAnsi="Arial" w:cs="Arial"/>
+                <w:color w:val="595959" w:themeColor="text1" w:themeTint="A6"/>
+                <w:sz w:val="18"/>
+                <w:szCs w:val="18"/>
+              </w:rPr>
+              <w:t xml:space="preserve"> </w:t>
+            </w:r>
+            <w:r>
+              <w:rPr>
+                <w:rFonts w:ascii="Arial" w:eastAsiaTheme="minorEastAsia" w:hAnsi="Arial" w:cs="Arial"/>
+                <w:color w:val="595959" w:themeColor="text1" w:themeTint="A6"/>
+                <w:sz w:val="18"/>
+                <w:szCs w:val="18"/>
+              </w:rPr>
+              <w:t>All effect estimates in the table are conditional on the adjustment variables.</w:t>
+            </w:r>
+            <w:r>
+              <w:rPr>
+                <w:rFonts w:ascii="Arial" w:eastAsiaTheme="minorEastAsia" w:hAnsi="Arial" w:cs="Arial"/>
+                <w:color w:val="595959" w:themeColor="text1" w:themeTint="A6"/>
+                <w:sz w:val="18"/>
+                <w:szCs w:val="18"/>
+              </w:rPr>
+              <w:t xml:space="preserve"> </w:t>
+            </w:r>
+            <w:r>
+              <w:rPr>
+                <w:rFonts w:ascii="Arial" w:eastAsiaTheme="minorEastAsia" w:hAnsi="Arial" w:cs="Arial"/>
+                <w:color w:val="595959" w:themeColor="text1" w:themeTint="A6"/>
+                <w:sz w:val="18"/>
+                <w:szCs w:val="18"/>
+              </w:rPr>
+              <w:t>Coefficients for adjustment variables not shown as they do not have a causal interpretation. Models 3 and 6 have an interaction term between W2H and sex, all other models are linear in</w:t>
+            </w:r>
+            <w:r>
+              <w:rPr>
+                <w:rFonts w:ascii="Arial" w:eastAsiaTheme="minorEastAsia" w:hAnsi="Arial" w:cs="Arial"/>
+                <w:color w:val="595959" w:themeColor="text1" w:themeTint="A6"/>
+                <w:sz w:val="18"/>
+                <w:szCs w:val="18"/>
+              </w:rPr>
+              <w:t xml:space="preserve"> the variables. </w:t>
+            </w:r>
+            <w:r>
+              <w:rPr>
+                <w:rFonts w:ascii="Arial" w:eastAsiaTheme="minorEastAsia" w:hAnsi="Arial" w:cs="Arial"/>
+                <w:color w:val="595959" w:themeColor="text1" w:themeTint="A6"/>
+                <w:sz w:val="18"/>
+                <w:szCs w:val="18"/>
+              </w:rPr>
+              <w:t>Model 1 fit on grouped data, all others on ungrouped data</w:t>
+            </w:r>
+            <w:r>
+              <w:rPr>
+                <w:rFonts w:ascii="Arial" w:eastAsiaTheme="minorEastAsia" w:hAnsi="Arial" w:cs="Arial"/>
+                <w:color w:val="595959" w:themeColor="text1" w:themeTint="A6"/>
+                <w:sz w:val="18"/>
+                <w:szCs w:val="18"/>
+              </w:rPr>
+              <w:t xml:space="preserve">. </w:t>
+            </w:r>
+          </w:p>
+        </w:tc>
+      </w:tr>
+    </w:tbl>
+    <w:p>
+      <w:pPr>
+        <w:rPr>
+          <w:rFonts w:ascii="Arial" w:hAnsi="Arial" w:cs="Arial"/>
+        </w:rPr>
+      </w:pPr>
+    </w:p>
+    <w:p>
+      <w:pPr>
+        <w:rPr>
+          <w:rFonts w:ascii="Arial" w:hAnsi="Arial" w:cs="Arial"/>
+        </w:rPr>
+      </w:pPr>
+      <w:r>
+        <w:rPr>
+          <w:rFonts w:ascii="Arial" w:hAnsi="Arial" w:cs="Arial"/>
+        </w:rPr>
+        <w:t xml:space="preserve">Being a current smoker causes the largest increase on carotid plaque count and the odds of plaque presence. The prevalence of carotid plaque was estimated in two scenarios – one where the study population were all never-smokers, and one where no-one in the study population is obese. Reducing smoking levels led to a larger reduction in plaque prevalence compared to reducing obesity levels. This suggests that </w:t>
+      </w:r>
+      <w:r>
+        <w:rPr>
+          <w:rFonts w:ascii="Arial" w:hAnsi="Arial" w:cs="Arial"/>
+        </w:rPr>
+        <w:t>smoking cessation services would be more effective at reducing plaque prevalence compared to weight management services, which could help local public health teams to prioritise interventions aimed at reducing carotid plaque prevalence in the population.</w:t>
+      </w:r>
+    </w:p>
+    <w:p>
+      <w:pPr>
+        <w:rPr>
+          <w:rFonts w:ascii="Arial" w:hAnsi="Arial" w:cs="Arial"/>
+        </w:rPr>
+      </w:pPr>
+      <w:r>
+        <w:rPr>
+          <w:rFonts w:ascii="Arial" w:hAnsi="Arial" w:cs="Arial"/>
+        </w:rPr>
+        <w:br/>
+        <w:t xml:space="preserve">The data in this study is observational, this adds some limitations to our results. Throughout the report, the effects in table X have been interpreted causally. This relies on two strong assumptions. The first is that there is no unmeasured confounding – there are no additional </w:t>
+      </w:r>
+      <w:r>
+        <w:rPr>
+          <w:rFonts w:ascii="Arial" w:hAnsi="Arial" w:cs="Arial"/>
+        </w:rPr>
+        <w:lastRenderedPageBreak/>
+        <w:t xml:space="preserve">confounding variables which haven’t been adjusted for in the models. Level of education is a proxy of social class </w:t>
+      </w:r>
+      <w:r>
+        <w:rPr>
+          <w:rFonts w:ascii="Arial" w:hAnsi="Arial" w:cs="Arial"/>
+        </w:rPr>
+        <w:t xml:space="preserve">and all models in this report adjust for education, aiming to remove any confounding due to social class. </w:t>
+      </w:r>
+      <w:r>
+        <w:rPr>
+          <w:rFonts w:ascii="Arial" w:hAnsi="Arial" w:cs="Arial"/>
+        </w:rPr>
+        <w:t>If there are other social class confounders which are not causally related to education level, then they will not be properly adjust</w:t>
+      </w:r>
+      <w:r>
+        <w:rPr>
+          <w:rFonts w:ascii="Arial" w:hAnsi="Arial" w:cs="Arial"/>
+        </w:rPr>
+        <w:t>ed</w:t>
+      </w:r>
+      <w:r>
+        <w:rPr>
+          <w:rFonts w:ascii="Arial" w:hAnsi="Arial" w:cs="Arial"/>
+        </w:rPr>
+        <w:t xml:space="preserve"> for through the education variable. This will introduce bias in our results.</w:t>
+      </w:r>
+      <w:r>
+        <w:rPr>
+          <w:rFonts w:ascii="Arial" w:hAnsi="Arial" w:cs="Arial"/>
+        </w:rPr>
+        <w:br/>
+        <w:t xml:space="preserve">The second assumption is that the causal relationships between the variables </w:t>
+      </w:r>
+      <w:r>
+        <w:rPr>
+          <w:rFonts w:ascii="Arial" w:hAnsi="Arial" w:cs="Arial"/>
+        </w:rPr>
+        <w:t>have</w:t>
+      </w:r>
+      <w:r>
+        <w:rPr>
+          <w:rFonts w:ascii="Arial" w:hAnsi="Arial" w:cs="Arial"/>
+        </w:rPr>
+        <w:t xml:space="preserve"> been correctly captured. A causal diagram / DAG was not included</w:t>
+      </w:r>
+      <w:r>
+        <w:rPr>
+          <w:rFonts w:ascii="Arial" w:hAnsi="Arial" w:cs="Arial"/>
+        </w:rPr>
+        <w:t xml:space="preserve"> </w:t>
+      </w:r>
+      <w:r>
+        <w:rPr>
+          <w:rFonts w:ascii="Arial" w:hAnsi="Arial" w:cs="Arial"/>
+        </w:rPr>
+        <w:t xml:space="preserve">in the assessment, so this point can’t be critiqued in detail. Figure 1 shows one potential </w:t>
+      </w:r>
+      <w:proofErr w:type="gramStart"/>
+      <w:r>
+        <w:rPr>
+          <w:rFonts w:ascii="Arial" w:hAnsi="Arial" w:cs="Arial"/>
+        </w:rPr>
+        <w:t>DAG</w:t>
+      </w:r>
+      <w:proofErr w:type="gramEnd"/>
+    </w:p>
+    <w:p>
+      <w:pPr>
+        <w:rPr>
+          <w:rFonts w:ascii="Arial" w:hAnsi="Arial" w:cs="Arial"/>
+        </w:rPr>
+      </w:pPr>
+      <w:r>
+        <w:rPr>
+          <w:noProof/>
+        </w:rPr>
+        <w:drawing>
+          <wp:inline distT="0" distB="0" distL="0" distR="0" wp14:anchorId="005A67EE" wp14:editId="736CB436">
+            <wp:extent cx="2491740" cy="2154213"/>
+            <wp:effectExtent l="0" t="0" r="3810" b="0"/>
+            <wp:docPr id="1" name="Picture 1" descr="Diagram&#10;&#10;Description automatically generated"/>
+            <wp:cNvGraphicFramePr>
+              <a:graphicFrameLocks xmlns:a="http://schemas.openxmlformats.org/drawingml/2006/main" noChangeAspect="1"/>
+            </wp:cNvGraphicFramePr>
+            <a:graphic xmlns:a="http://schemas.openxmlformats.org/drawingml/2006/main">
+              <a:graphicData uri="http://schemas.openxmlformats.org/drawingml/2006/picture">
+                <pic:pic xmlns:pic="http://schemas.openxmlformats.org/drawingml/2006/picture">
+                  <pic:nvPicPr>
+                    <pic:cNvPr id="1" name="Picture 1" descr="Diagram&#10;&#10;Description automatically generated"/>
+                    <pic:cNvPicPr/>
+                  </pic:nvPicPr>
+                  <pic:blipFill>
+                    <a:blip r:embed="rId8"/>
+                    <a:stretch>
+                      <a:fillRect/>
+                    </a:stretch>
+                  </pic:blipFill>
+                  <pic:spPr>
+                    <a:xfrm>
+                      <a:off x="0" y="0"/>
+                      <a:ext cx="2499977" cy="2161334"/>
+                    </a:xfrm>
+                    <a:prstGeom prst="rect">
+                      <a:avLst/>
+                    </a:prstGeom>
+                  </pic:spPr>
+                </pic:pic>
+              </a:graphicData>
+            </a:graphic>
+          </wp:inline>
+        </w:drawing>
+      </w:r>
+    </w:p>
+    <w:p>
+      <w:pPr>
+        <w:rPr>
+          <w:rFonts w:ascii="Arial" w:hAnsi="Arial" w:cs="Arial"/>
+        </w:rPr>
+      </w:pPr>
+      <w:r>
+        <w:rPr>
+          <w:rFonts w:ascii="Arial" w:hAnsi="Arial" w:cs="Arial"/>
+        </w:rPr>
+        <w:t xml:space="preserve">This captures the associations mentioned in part 1. If this is the true DAG then a model adjusting for age and smoking, or sex and smoking would correctly identify the causal effect of W2H on carotid plaque. </w:t>
+      </w:r>
+      <w:r>
+        <w:rPr>
+          <w:rFonts w:ascii="Arial" w:hAnsi="Arial" w:cs="Arial"/>
+        </w:rPr>
+        <w:t>T</w:t>
+      </w:r>
+      <w:r>
+        <w:rPr>
+          <w:rFonts w:ascii="Arial" w:hAnsi="Arial" w:cs="Arial"/>
+        </w:rPr>
+        <w:t>o estimate the causal effect of smoking the only adjustments needed would be age and sex.</w:t>
+      </w:r>
+      <w:r>
+        <w:rPr>
+          <w:rFonts w:ascii="Arial" w:hAnsi="Arial" w:cs="Arial"/>
+        </w:rPr>
+        <w:t xml:space="preserve"> There is a chance that the wrong variables were adjusted for in the W2H estimates</w:t>
+      </w:r>
+      <w:r>
+        <w:rPr>
+          <w:rFonts w:ascii="Arial" w:hAnsi="Arial" w:cs="Arial"/>
+        </w:rPr>
+        <w:t xml:space="preserve">. This is another </w:t>
+      </w:r>
+      <w:r>
+        <w:rPr>
+          <w:rFonts w:ascii="Arial" w:hAnsi="Arial" w:cs="Arial"/>
+        </w:rPr>
+        <w:t xml:space="preserve">potential </w:t>
+      </w:r>
+      <w:r>
+        <w:rPr>
+          <w:rFonts w:ascii="Arial" w:hAnsi="Arial" w:cs="Arial"/>
+        </w:rPr>
+        <w:t>source of bias.</w:t>
+      </w:r>
+    </w:p>
+    <w:p>
+      <w:pPr>
+        <w:rPr>
+          <w:rFonts w:ascii="Arial" w:hAnsi="Arial" w:cs="Arial"/>
+        </w:rPr>
+      </w:pPr>
+      <w:r>
+        <w:rPr>
+          <w:rFonts w:ascii="Arial" w:hAnsi="Arial" w:cs="Arial"/>
+        </w:rPr>
+        <w:t>An RCT would be unethical due to the nature of the intervention, so these biases can never be eliminated through study design. The strength of evidence could be improved through other observational studies – for example are the effects seen in this study replicated in other similar studies on different populations?</w:t>
       </w:r>
     </w:p>
     <w:sectPr>
-      <w:footerReference w:type="default" r:id="rId8"/>
+      <w:footerReference w:type="default" r:id="rId9"/>
       <w:pgSz w:w="11906" w:h="16838"/>
       <w:pgMar w:top="1440" w:right="1440" w:bottom="1440" w:left="1440" w:header="708" w:footer="708" w:gutter="0"/>
       <w:cols w:space="708"/>
@@ -1600,6 +4939,273 @@
 <file path=word/numbering.xml><?xml version="1.0" encoding="utf-8"?>
 <w:numbering xmlns:wpc="http://schemas.microsoft.com/office/word/2010/wordprocessingCanvas" xmlns:cx="http://schemas.microsoft.com/office/drawing/2014/chartex" xmlns:cx1="http://schemas.microsoft.com/office/drawing/2015/9/8/chartex" xmlns:cx2="http://schemas.microsoft.com/office/drawing/2015/10/21/chartex" xmlns:cx3="http://schemas.microsoft.com/office/drawing/2016/5/9/chartex" xmlns:cx4="http://schemas.microsoft.com/office/drawing/2016/5/10/chartex" xmlns:cx5="http://schemas.microsoft.com/office/drawing/2016/5/11/chartex" xmlns:cx6="http://schemas.microsoft.com/office/drawing/2016/5/12/chartex" xmlns:cx7="http://schemas.microsoft.com/office/drawing/2016/5/13/chartex" xmlns:cx8="http://schemas.microsoft.com/office/drawing/2016/5/14/chartex" xmlns:mc="http://schemas.openxmlformats.org/markup-compatibility/2006" xmlns:aink="http://schemas.microsoft.com/office/drawing/2016/ink" xmlns:am3d="http://schemas.microsoft.com/office/drawing/2017/model3d" xmlns:o="urn:schemas-microsoft-com:office:office" xmlns:oel="http://schemas.microsoft.com/office/2019/extlst" xmlns:r="http://schemas.openxmlformats.org/officeDocument/2006/relationships" xmlns:m="http://schemas.openxmlformats.org/officeDocument/2006/math" xmlns:v="urn:schemas-microsoft-com:vml" xmlns:wp14="http://schemas.microsoft.com/office/word/2010/wordprocessingDrawing" xmlns:wp="http://schemas.openxmlformats.org/drawingml/2006/wordprocessingDrawing" xmlns:w10="urn:schemas-microsoft-com:office:word" xmlns:w="http://schemas.openxmlformats.org/wordprocessingml/2006/main" xmlns:w14="http://schemas.microsoft.com/office/word/2010/wordml" xmlns:w15="http://schemas.microsoft.com/office/word/2012/wordml" xmlns:w16cex="http://schemas.microsoft.com/office/word/2018/wordml/cex" xmlns:w16cid="http://schemas.microsoft.com/office/word/2016/wordml/cid" xmlns:w16="http://schemas.microsoft.com/office/word/2018/wordml" xmlns:w16sdtdh="http://schemas.microsoft.com/office/word/2020/wordml/sdtdatahash" xmlns:w16se="http://schemas.microsoft.com/office/word/2015/wordml/symex" xmlns:wpg="http://schemas.microsoft.com/office/word/2010/wordprocessingGroup" xmlns:wpi="http://schemas.microsoft.com/office/word/2010/wordprocessingInk" xmlns:wne="http://schemas.microsoft.com/office/word/2006/wordml" xmlns:wps="http://schemas.microsoft.com/office/word/2010/wordprocessingShape" mc:Ignorable="w14 w15 w16se w16cid w16 w16cex w16sdtdh wp14">
   <w:abstractNum w:abstractNumId="0" w15:restartNumberingAfterBreak="0">
+    <w:nsid w:val="0DA05C53"/>
+    <w:multiLevelType w:val="hybridMultilevel"/>
+    <w:tmpl w:val="627CCDA6"/>
+    <w:lvl w:ilvl="0" w:tplc="4F004B48">
+      <w:start w:val="1"/>
+      <w:numFmt w:val="lowerLetter"/>
+      <w:lvlText w:val="(%1)"/>
+      <w:lvlJc w:val="left"/>
+      <w:pPr>
+        <w:ind w:left="720" w:hanging="360"/>
+      </w:pPr>
+      <w:rPr>
+        <w:rFonts w:hint="default"/>
+      </w:rPr>
+    </w:lvl>
+    <w:lvl w:ilvl="1" w:tplc="08090019" w:tentative="1">
+      <w:start w:val="1"/>
+      <w:numFmt w:val="lowerLetter"/>
+      <w:lvlText w:val="%2."/>
+      <w:lvlJc w:val="left"/>
+      <w:pPr>
+        <w:ind w:left="1440" w:hanging="360"/>
+      </w:pPr>
+    </w:lvl>
+    <w:lvl w:ilvl="2" w:tplc="0809001B" w:tentative="1">
+      <w:start w:val="1"/>
+      <w:numFmt w:val="lowerRoman"/>
+      <w:lvlText w:val="%3."/>
+      <w:lvlJc w:val="right"/>
+      <w:pPr>
+        <w:ind w:left="2160" w:hanging="180"/>
+      </w:pPr>
+    </w:lvl>
+    <w:lvl w:ilvl="3" w:tplc="0809000F" w:tentative="1">
+      <w:start w:val="1"/>
+      <w:numFmt w:val="decimal"/>
+      <w:lvlText w:val="%4."/>
+      <w:lvlJc w:val="left"/>
+      <w:pPr>
+        <w:ind w:left="2880" w:hanging="360"/>
+      </w:pPr>
+    </w:lvl>
+    <w:lvl w:ilvl="4" w:tplc="08090019" w:tentative="1">
+      <w:start w:val="1"/>
+      <w:numFmt w:val="lowerLetter"/>
+      <w:lvlText w:val="%5."/>
+      <w:lvlJc w:val="left"/>
+      <w:pPr>
+        <w:ind w:left="3600" w:hanging="360"/>
+      </w:pPr>
+    </w:lvl>
+    <w:lvl w:ilvl="5" w:tplc="0809001B" w:tentative="1">
+      <w:start w:val="1"/>
+      <w:numFmt w:val="lowerRoman"/>
+      <w:lvlText w:val="%6."/>
+      <w:lvlJc w:val="right"/>
+      <w:pPr>
+        <w:ind w:left="4320" w:hanging="180"/>
+      </w:pPr>
+    </w:lvl>
+    <w:lvl w:ilvl="6" w:tplc="0809000F" w:tentative="1">
+      <w:start w:val="1"/>
+      <w:numFmt w:val="decimal"/>
+      <w:lvlText w:val="%7."/>
+      <w:lvlJc w:val="left"/>
+      <w:pPr>
+        <w:ind w:left="5040" w:hanging="360"/>
+      </w:pPr>
+    </w:lvl>
+    <w:lvl w:ilvl="7" w:tplc="08090019" w:tentative="1">
+      <w:start w:val="1"/>
+      <w:numFmt w:val="lowerLetter"/>
+      <w:lvlText w:val="%8."/>
+      <w:lvlJc w:val="left"/>
+      <w:pPr>
+        <w:ind w:left="5760" w:hanging="360"/>
+      </w:pPr>
+    </w:lvl>
+    <w:lvl w:ilvl="8" w:tplc="0809001B" w:tentative="1">
+      <w:start w:val="1"/>
+      <w:numFmt w:val="lowerRoman"/>
+      <w:lvlText w:val="%9."/>
+      <w:lvlJc w:val="right"/>
+      <w:pPr>
+        <w:ind w:left="6480" w:hanging="180"/>
+      </w:pPr>
+    </w:lvl>
+  </w:abstractNum>
+  <w:abstractNum w:abstractNumId="1" w15:restartNumberingAfterBreak="0">
+    <w:nsid w:val="0DCC014F"/>
+    <w:multiLevelType w:val="hybridMultilevel"/>
+    <w:tmpl w:val="36A6E7F0"/>
+    <w:lvl w:ilvl="0" w:tplc="45B473A0">
+      <w:start w:val="1"/>
+      <w:numFmt w:val="lowerLetter"/>
+      <w:lvlText w:val="(%1)"/>
+      <w:lvlJc w:val="left"/>
+      <w:pPr>
+        <w:ind w:left="720" w:hanging="360"/>
+      </w:pPr>
+      <w:rPr>
+        <w:rFonts w:hint="default"/>
+      </w:rPr>
+    </w:lvl>
+    <w:lvl w:ilvl="1" w:tplc="08090019" w:tentative="1">
+      <w:start w:val="1"/>
+      <w:numFmt w:val="lowerLetter"/>
+      <w:lvlText w:val="%2."/>
+      <w:lvlJc w:val="left"/>
+      <w:pPr>
+        <w:ind w:left="1440" w:hanging="360"/>
+      </w:pPr>
+    </w:lvl>
+    <w:lvl w:ilvl="2" w:tplc="0809001B" w:tentative="1">
+      <w:start w:val="1"/>
+      <w:numFmt w:val="lowerRoman"/>
+      <w:lvlText w:val="%3."/>
+      <w:lvlJc w:val="right"/>
+      <w:pPr>
+        <w:ind w:left="2160" w:hanging="180"/>
+      </w:pPr>
+    </w:lvl>
+    <w:lvl w:ilvl="3" w:tplc="0809000F" w:tentative="1">
+      <w:start w:val="1"/>
+      <w:numFmt w:val="decimal"/>
+      <w:lvlText w:val="%4."/>
+      <w:lvlJc w:val="left"/>
+      <w:pPr>
+        <w:ind w:left="2880" w:hanging="360"/>
+      </w:pPr>
+    </w:lvl>
+    <w:lvl w:ilvl="4" w:tplc="08090019" w:tentative="1">
+      <w:start w:val="1"/>
+      <w:numFmt w:val="lowerLetter"/>
+      <w:lvlText w:val="%5."/>
+      <w:lvlJc w:val="left"/>
+      <w:pPr>
+        <w:ind w:left="3600" w:hanging="360"/>
+      </w:pPr>
+    </w:lvl>
+    <w:lvl w:ilvl="5" w:tplc="0809001B" w:tentative="1">
+      <w:start w:val="1"/>
+      <w:numFmt w:val="lowerRoman"/>
+      <w:lvlText w:val="%6."/>
+      <w:lvlJc w:val="right"/>
+      <w:pPr>
+        <w:ind w:left="4320" w:hanging="180"/>
+      </w:pPr>
+    </w:lvl>
+    <w:lvl w:ilvl="6" w:tplc="0809000F" w:tentative="1">
+      <w:start w:val="1"/>
+      <w:numFmt w:val="decimal"/>
+      <w:lvlText w:val="%7."/>
+      <w:lvlJc w:val="left"/>
+      <w:pPr>
+        <w:ind w:left="5040" w:hanging="360"/>
+      </w:pPr>
+    </w:lvl>
+    <w:lvl w:ilvl="7" w:tplc="08090019" w:tentative="1">
+      <w:start w:val="1"/>
+      <w:numFmt w:val="lowerLetter"/>
+      <w:lvlText w:val="%8."/>
+      <w:lvlJc w:val="left"/>
+      <w:pPr>
+        <w:ind w:left="5760" w:hanging="360"/>
+      </w:pPr>
+    </w:lvl>
+    <w:lvl w:ilvl="8" w:tplc="0809001B" w:tentative="1">
+      <w:start w:val="1"/>
+      <w:numFmt w:val="lowerRoman"/>
+      <w:lvlText w:val="%9."/>
+      <w:lvlJc w:val="right"/>
+      <w:pPr>
+        <w:ind w:left="6480" w:hanging="180"/>
+      </w:pPr>
+    </w:lvl>
+  </w:abstractNum>
+  <w:abstractNum w:abstractNumId="2" w15:restartNumberingAfterBreak="0">
+    <w:nsid w:val="166B3F31"/>
+    <w:multiLevelType w:val="hybridMultilevel"/>
+    <w:tmpl w:val="814CB0D0"/>
+    <w:lvl w:ilvl="0" w:tplc="64EE83EC">
+      <w:start w:val="1"/>
+      <w:numFmt w:val="lowerLetter"/>
+      <w:lvlText w:val="(%1)"/>
+      <w:lvlJc w:val="left"/>
+      <w:pPr>
+        <w:ind w:left="720" w:hanging="360"/>
+      </w:pPr>
+      <w:rPr>
+        <w:rFonts w:hint="default"/>
+      </w:rPr>
+    </w:lvl>
+    <w:lvl w:ilvl="1" w:tplc="08090019" w:tentative="1">
+      <w:start w:val="1"/>
+      <w:numFmt w:val="lowerLetter"/>
+      <w:lvlText w:val="%2."/>
+      <w:lvlJc w:val="left"/>
+      <w:pPr>
+        <w:ind w:left="1440" w:hanging="360"/>
+      </w:pPr>
+    </w:lvl>
+    <w:lvl w:ilvl="2" w:tplc="0809001B" w:tentative="1">
+      <w:start w:val="1"/>
+      <w:numFmt w:val="lowerRoman"/>
+      <w:lvlText w:val="%3."/>
+      <w:lvlJc w:val="right"/>
+      <w:pPr>
+        <w:ind w:left="2160" w:hanging="180"/>
+      </w:pPr>
+    </w:lvl>
+    <w:lvl w:ilvl="3" w:tplc="0809000F" w:tentative="1">
+      <w:start w:val="1"/>
+      <w:numFmt w:val="decimal"/>
+      <w:lvlText w:val="%4."/>
+      <w:lvlJc w:val="left"/>
+      <w:pPr>
+        <w:ind w:left="2880" w:hanging="360"/>
+      </w:pPr>
+    </w:lvl>
+    <w:lvl w:ilvl="4" w:tplc="08090019" w:tentative="1">
+      <w:start w:val="1"/>
+      <w:numFmt w:val="lowerLetter"/>
+      <w:lvlText w:val="%5."/>
+      <w:lvlJc w:val="left"/>
+      <w:pPr>
+        <w:ind w:left="3600" w:hanging="360"/>
+      </w:pPr>
+    </w:lvl>
+    <w:lvl w:ilvl="5" w:tplc="0809001B" w:tentative="1">
+      <w:start w:val="1"/>
+      <w:numFmt w:val="lowerRoman"/>
+      <w:lvlText w:val="%6."/>
+      <w:lvlJc w:val="right"/>
+      <w:pPr>
+        <w:ind w:left="4320" w:hanging="180"/>
+      </w:pPr>
+    </w:lvl>
+    <w:lvl w:ilvl="6" w:tplc="0809000F" w:tentative="1">
+      <w:start w:val="1"/>
+      <w:numFmt w:val="decimal"/>
+      <w:lvlText w:val="%7."/>
+      <w:lvlJc w:val="left"/>
+      <w:pPr>
+        <w:ind w:left="5040" w:hanging="360"/>
+      </w:pPr>
+    </w:lvl>
+    <w:lvl w:ilvl="7" w:tplc="08090019" w:tentative="1">
+      <w:start w:val="1"/>
+      <w:numFmt w:val="lowerLetter"/>
+      <w:lvlText w:val="%8."/>
+      <w:lvlJc w:val="left"/>
+      <w:pPr>
+        <w:ind w:left="5760" w:hanging="360"/>
+      </w:pPr>
+    </w:lvl>
+    <w:lvl w:ilvl="8" w:tplc="0809001B" w:tentative="1">
+      <w:start w:val="1"/>
+      <w:numFmt w:val="lowerRoman"/>
+      <w:lvlText w:val="%9."/>
+      <w:lvlJc w:val="right"/>
+      <w:pPr>
+        <w:ind w:left="6480" w:hanging="180"/>
+      </w:pPr>
+    </w:lvl>
+  </w:abstractNum>
+  <w:abstractNum w:abstractNumId="3" w15:restartNumberingAfterBreak="0">
     <w:nsid w:val="2F4F3051"/>
     <w:multiLevelType w:val="hybridMultilevel"/>
     <w:tmpl w:val="BBA05F14"/>
@@ -1712,8 +5318,109 @@
       </w:rPr>
     </w:lvl>
   </w:abstractNum>
+  <w:abstractNum w:abstractNumId="4" w15:restartNumberingAfterBreak="0">
+    <w:nsid w:val="59B7087A"/>
+    <w:multiLevelType w:val="hybridMultilevel"/>
+    <w:tmpl w:val="9A96F382"/>
+    <w:lvl w:ilvl="0" w:tplc="254404F6">
+      <w:start w:val="1"/>
+      <w:numFmt w:val="lowerLetter"/>
+      <w:lvlText w:val="(%1)"/>
+      <w:lvlJc w:val="left"/>
+      <w:pPr>
+        <w:ind w:left="720" w:hanging="360"/>
+      </w:pPr>
+      <w:rPr>
+        <w:rFonts w:hint="default"/>
+      </w:rPr>
+    </w:lvl>
+    <w:lvl w:ilvl="1" w:tplc="08090019" w:tentative="1">
+      <w:start w:val="1"/>
+      <w:numFmt w:val="lowerLetter"/>
+      <w:lvlText w:val="%2."/>
+      <w:lvlJc w:val="left"/>
+      <w:pPr>
+        <w:ind w:left="1440" w:hanging="360"/>
+      </w:pPr>
+    </w:lvl>
+    <w:lvl w:ilvl="2" w:tplc="0809001B" w:tentative="1">
+      <w:start w:val="1"/>
+      <w:numFmt w:val="lowerRoman"/>
+      <w:lvlText w:val="%3."/>
+      <w:lvlJc w:val="right"/>
+      <w:pPr>
+        <w:ind w:left="2160" w:hanging="180"/>
+      </w:pPr>
+    </w:lvl>
+    <w:lvl w:ilvl="3" w:tplc="0809000F" w:tentative="1">
+      <w:start w:val="1"/>
+      <w:numFmt w:val="decimal"/>
+      <w:lvlText w:val="%4."/>
+      <w:lvlJc w:val="left"/>
+      <w:pPr>
+        <w:ind w:left="2880" w:hanging="360"/>
+      </w:pPr>
+    </w:lvl>
+    <w:lvl w:ilvl="4" w:tplc="08090019" w:tentative="1">
+      <w:start w:val="1"/>
+      <w:numFmt w:val="lowerLetter"/>
+      <w:lvlText w:val="%5."/>
+      <w:lvlJc w:val="left"/>
+      <w:pPr>
+        <w:ind w:left="3600" w:hanging="360"/>
+      </w:pPr>
+    </w:lvl>
+    <w:lvl w:ilvl="5" w:tplc="0809001B" w:tentative="1">
+      <w:start w:val="1"/>
+      <w:numFmt w:val="lowerRoman"/>
+      <w:lvlText w:val="%6."/>
+      <w:lvlJc w:val="right"/>
+      <w:pPr>
+        <w:ind w:left="4320" w:hanging="180"/>
+      </w:pPr>
+    </w:lvl>
+    <w:lvl w:ilvl="6" w:tplc="0809000F" w:tentative="1">
+      <w:start w:val="1"/>
+      <w:numFmt w:val="decimal"/>
+      <w:lvlText w:val="%7."/>
+      <w:lvlJc w:val="left"/>
+      <w:pPr>
+        <w:ind w:left="5040" w:hanging="360"/>
+      </w:pPr>
+    </w:lvl>
+    <w:lvl w:ilvl="7" w:tplc="08090019" w:tentative="1">
+      <w:start w:val="1"/>
+      <w:numFmt w:val="lowerLetter"/>
+      <w:lvlText w:val="%8."/>
+      <w:lvlJc w:val="left"/>
+      <w:pPr>
+        <w:ind w:left="5760" w:hanging="360"/>
+      </w:pPr>
+    </w:lvl>
+    <w:lvl w:ilvl="8" w:tplc="0809001B" w:tentative="1">
+      <w:start w:val="1"/>
+      <w:numFmt w:val="lowerRoman"/>
+      <w:lvlText w:val="%9."/>
+      <w:lvlJc w:val="right"/>
+      <w:pPr>
+        <w:ind w:left="6480" w:hanging="180"/>
+      </w:pPr>
+    </w:lvl>
+  </w:abstractNum>
   <w:num w:numId="1" w16cid:durableId="650257144">
+    <w:abstractNumId w:val="3"/>
+  </w:num>
+  <w:num w:numId="2" w16cid:durableId="1667439505">
+    <w:abstractNumId w:val="2"/>
+  </w:num>
+  <w:num w:numId="3" w16cid:durableId="1825202806">
     <w:abstractNumId w:val="0"/>
+  </w:num>
+  <w:num w:numId="4" w16cid:durableId="2099402127">
+    <w:abstractNumId w:val="1"/>
+  </w:num>
+  <w:num w:numId="5" w16cid:durableId="456989597">
+    <w:abstractNumId w:val="4"/>
   </w:num>
 </w:numbering>
 </file>

</xml_diff>

<commit_message>
added initial readme, table not complete
</commit_message>
<xml_diff>
--- a/glm/assmt/assignment.docx
+++ b/glm/assmt/assignment.docx
@@ -4412,8 +4412,9 @@
                 <w:sz w:val="18"/>
                 <w:szCs w:val="18"/>
               </w:rPr>
-              <w:t xml:space="preserve">Δ plaque is the change </w:t>
-            </w:r>
+              <w:t xml:space="preserve">Δ plaque is the change from baseline in mean plaque count. Effect estimates in models 1 and 4 are relative to never-smokers. Effect estimates in models 2,3,5,6 </w:t>
+            </w:r>
+            <w:proofErr w:type="gramStart"/>
             <w:r>
               <w:rPr>
                 <w:rFonts w:ascii="Arial" w:eastAsiaTheme="minorEastAsia" w:hAnsi="Arial" w:cs="Arial"/>
@@ -4421,8 +4422,9 @@
                 <w:sz w:val="18"/>
                 <w:szCs w:val="18"/>
               </w:rPr>
-              <w:t>from baseline</w:t>
-            </w:r>
+              <w:t>are</w:t>
+            </w:r>
+            <w:proofErr w:type="gramEnd"/>
             <w:r>
               <w:rPr>
                 <w:rFonts w:ascii="Arial" w:eastAsiaTheme="minorEastAsia" w:hAnsi="Arial" w:cs="Arial"/>
@@ -4430,7 +4432,7 @@
                 <w:sz w:val="18"/>
                 <w:szCs w:val="18"/>
               </w:rPr>
-              <w:t xml:space="preserve"> in mean plaque count. </w:t>
+              <w:t xml:space="preserve"> for an increase of 0.1 in W2H. All effect estimates in the table are conditional on the adjustment variables. </w:t>
             </w:r>
             <w:r>
               <w:rPr>
@@ -4439,9 +4441,8 @@
                 <w:sz w:val="18"/>
                 <w:szCs w:val="18"/>
               </w:rPr>
-              <w:t xml:space="preserve">Effect estimates in models 1 and 4 are relative to never-smokers. Effect estimates in models 2,3,5,6 </w:t>
-            </w:r>
-            <w:proofErr w:type="gramStart"/>
+              <w:t>Coefficients for adjustment variables not shown as they do not have a causal interpretation. Models 3 and 6 have an interaction term between W2H and sex, all other models are linear in</w:t>
+            </w:r>
             <w:r>
               <w:rPr>
                 <w:rFonts w:ascii="Arial" w:eastAsiaTheme="minorEastAsia" w:hAnsi="Arial" w:cs="Arial"/>
@@ -4449,9 +4450,8 @@
                 <w:sz w:val="18"/>
                 <w:szCs w:val="18"/>
               </w:rPr>
-              <w:t>are</w:t>
-            </w:r>
-            <w:proofErr w:type="gramEnd"/>
+              <w:t xml:space="preserve"> the variables. </w:t>
+            </w:r>
             <w:r>
               <w:rPr>
                 <w:rFonts w:ascii="Arial" w:eastAsiaTheme="minorEastAsia" w:hAnsi="Arial" w:cs="Arial"/>
@@ -4459,7 +4459,7 @@
                 <w:sz w:val="18"/>
                 <w:szCs w:val="18"/>
               </w:rPr>
-              <w:t xml:space="preserve"> for an increase of 0.1 in W2H.</w:t>
+              <w:t>Model 1 fit on grouped data, all others on ungrouped data</w:t>
             </w:r>
             <w:r>
               <w:rPr>
@@ -4468,60 +4468,6 @@
                 <w:sz w:val="18"/>
                 <w:szCs w:val="18"/>
               </w:rPr>
-              <w:t xml:space="preserve"> </w:t>
-            </w:r>
-            <w:r>
-              <w:rPr>
-                <w:rFonts w:ascii="Arial" w:eastAsiaTheme="minorEastAsia" w:hAnsi="Arial" w:cs="Arial"/>
-                <w:color w:val="595959" w:themeColor="text1" w:themeTint="A6"/>
-                <w:sz w:val="18"/>
-                <w:szCs w:val="18"/>
-              </w:rPr>
-              <w:t>All effect estimates in the table are conditional on the adjustment variables.</w:t>
-            </w:r>
-            <w:r>
-              <w:rPr>
-                <w:rFonts w:ascii="Arial" w:eastAsiaTheme="minorEastAsia" w:hAnsi="Arial" w:cs="Arial"/>
-                <w:color w:val="595959" w:themeColor="text1" w:themeTint="A6"/>
-                <w:sz w:val="18"/>
-                <w:szCs w:val="18"/>
-              </w:rPr>
-              <w:t xml:space="preserve"> </w:t>
-            </w:r>
-            <w:r>
-              <w:rPr>
-                <w:rFonts w:ascii="Arial" w:eastAsiaTheme="minorEastAsia" w:hAnsi="Arial" w:cs="Arial"/>
-                <w:color w:val="595959" w:themeColor="text1" w:themeTint="A6"/>
-                <w:sz w:val="18"/>
-                <w:szCs w:val="18"/>
-              </w:rPr>
-              <w:t>Coefficients for adjustment variables not shown as they do not have a causal interpretation. Models 3 and 6 have an interaction term between W2H and sex, all other models are linear in</w:t>
-            </w:r>
-            <w:r>
-              <w:rPr>
-                <w:rFonts w:ascii="Arial" w:eastAsiaTheme="minorEastAsia" w:hAnsi="Arial" w:cs="Arial"/>
-                <w:color w:val="595959" w:themeColor="text1" w:themeTint="A6"/>
-                <w:sz w:val="18"/>
-                <w:szCs w:val="18"/>
-              </w:rPr>
-              <w:t xml:space="preserve"> the variables. </w:t>
-            </w:r>
-            <w:r>
-              <w:rPr>
-                <w:rFonts w:ascii="Arial" w:eastAsiaTheme="minorEastAsia" w:hAnsi="Arial" w:cs="Arial"/>
-                <w:color w:val="595959" w:themeColor="text1" w:themeTint="A6"/>
-                <w:sz w:val="18"/>
-                <w:szCs w:val="18"/>
-              </w:rPr>
-              <w:t>Model 1 fit on grouped data, all others on ungrouped data</w:t>
-            </w:r>
-            <w:r>
-              <w:rPr>
-                <w:rFonts w:ascii="Arial" w:eastAsiaTheme="minorEastAsia" w:hAnsi="Arial" w:cs="Arial"/>
-                <w:color w:val="595959" w:themeColor="text1" w:themeTint="A6"/>
-                <w:sz w:val="18"/>
-                <w:szCs w:val="18"/>
-              </w:rPr>
               <w:t xml:space="preserve">. </w:t>
             </w:r>
           </w:p>
@@ -4627,31 +4573,24 @@
         <w:rPr>
           <w:rFonts w:ascii="Arial" w:hAnsi="Arial" w:cs="Arial"/>
         </w:rPr>
-        <w:t xml:space="preserve">in the assessment, so this point can’t be critiqued in detail. Figure 1 shows one potential </w:t>
-      </w:r>
-      <w:proofErr w:type="gramStart"/>
-      <w:r>
-        <w:rPr>
-          <w:rFonts w:ascii="Arial" w:hAnsi="Arial" w:cs="Arial"/>
-        </w:rPr>
-        <w:t>DAG</w:t>
-      </w:r>
-      <w:proofErr w:type="gramEnd"/>
-    </w:p>
-    <w:p>
-      <w:pPr>
-        <w:rPr>
-          <w:rFonts w:ascii="Arial" w:hAnsi="Arial" w:cs="Arial"/>
-        </w:rPr>
-      </w:pPr>
+        <w:t xml:space="preserve">in the assessment, so this </w:t>
+      </w:r>
       <w:r>
         <w:rPr>
           <w:noProof/>
         </w:rPr>
         <w:drawing>
-          <wp:inline distT="0" distB="0" distL="0" distR="0" wp14:anchorId="005A67EE" wp14:editId="736CB436">
-            <wp:extent cx="2491740" cy="2154213"/>
-            <wp:effectExtent l="0" t="0" r="3810" b="0"/>
+          <wp:anchor distT="0" distB="0" distL="114300" distR="114300" simplePos="0" relativeHeight="251658240" behindDoc="0" locked="0" layoutInCell="1" allowOverlap="1" wp14:anchorId="197D892E" wp14:editId="3AAD430B">
+            <wp:simplePos x="0" y="0"/>
+            <wp:positionH relativeFrom="column">
+              <wp:posOffset>922020</wp:posOffset>
+            </wp:positionH>
+            <wp:positionV relativeFrom="paragraph">
+              <wp:posOffset>1485900</wp:posOffset>
+            </wp:positionV>
+            <wp:extent cx="3619500" cy="1115060"/>
+            <wp:effectExtent l="0" t="0" r="0" b="8890"/>
+            <wp:wrapTopAndBottom/>
             <wp:docPr id="1" name="Picture 1" descr="Diagram&#10;&#10;Description automatically generated"/>
             <wp:cNvGraphicFramePr>
               <a:graphicFrameLocks xmlns:a="http://schemas.openxmlformats.org/drawingml/2006/main" noChangeAspect="1"/>
@@ -4664,7 +4603,13 @@
                     <pic:cNvPicPr/>
                   </pic:nvPicPr>
                   <pic:blipFill>
-                    <a:blip r:embed="rId8"/>
+                    <a:blip r:embed="rId8" cstate="print">
+                      <a:extLst>
+                        <a:ext uri="{28A0092B-C50C-407E-A947-70E740481C1C}">
+                          <a14:useLocalDpi xmlns:a14="http://schemas.microsoft.com/office/drawing/2010/main" val="0"/>
+                        </a:ext>
+                      </a:extLst>
+                    </a:blip>
                     <a:stretch>
                       <a:fillRect/>
                     </a:stretch>
@@ -4672,7 +4617,7 @@
                   <pic:spPr>
                     <a:xfrm>
                       <a:off x="0" y="0"/>
-                      <a:ext cx="2499977" cy="2161334"/>
+                      <a:ext cx="3619500" cy="1115060"/>
                     </a:xfrm>
                     <a:prstGeom prst="rect">
                       <a:avLst/>
@@ -4681,9 +4626,30 @@
                 </pic:pic>
               </a:graphicData>
             </a:graphic>
-          </wp:inline>
+          </wp:anchor>
         </w:drawing>
       </w:r>
+      <w:r>
+        <w:rPr>
+          <w:rFonts w:ascii="Arial" w:hAnsi="Arial" w:cs="Arial"/>
+        </w:rPr>
+        <w:t xml:space="preserve">point can’t be critiqued in detail. Figure 1 shows one potential </w:t>
+      </w:r>
+      <w:proofErr w:type="gramStart"/>
+      <w:r>
+        <w:rPr>
+          <w:rFonts w:ascii="Arial" w:hAnsi="Arial" w:cs="Arial"/>
+        </w:rPr>
+        <w:t>DAG</w:t>
+      </w:r>
+      <w:proofErr w:type="gramEnd"/>
+    </w:p>
+    <w:p>
+      <w:pPr>
+        <w:rPr>
+          <w:rFonts w:ascii="Arial" w:hAnsi="Arial" w:cs="Arial"/>
+        </w:rPr>
+      </w:pPr>
     </w:p>
     <w:p>
       <w:pPr>

</xml_diff>

<commit_message>
actual final glm assignment
</commit_message>
<xml_diff>
--- a/glm/assmt/assignment.docx
+++ b/glm/assmt/assignment.docx
@@ -38,7 +38,19 @@
         <w:rPr>
           <w:rFonts w:ascii="Arial" w:hAnsi="Arial" w:cs="Arial"/>
         </w:rPr>
-        <w:t>Data on 2,700 individuals were collected through an observational study. Information on age, sex</w:t>
+        <w:t>Data on 2,700 individuals were collected through a</w:t>
+      </w:r>
+      <w:r>
+        <w:rPr>
+          <w:rFonts w:ascii="Arial" w:hAnsi="Arial" w:cs="Arial"/>
+        </w:rPr>
+        <w:t xml:space="preserve"> cross-sectional </w:t>
+      </w:r>
+      <w:r>
+        <w:rPr>
+          <w:rFonts w:ascii="Arial" w:hAnsi="Arial" w:cs="Arial"/>
+        </w:rPr>
+        <w:t>study. Information on age, sex</w:t>
       </w:r>
       <w:r>
         <w:rPr>
@@ -176,19 +188,20 @@
           </w:tcPr>
           <w:p>
             <w:pPr>
-              <w:rPr>
-                <w:rFonts w:ascii="Arial" w:hAnsi="Arial" w:cs="Arial"/>
-                <w:i/>
-                <w:iCs/>
-              </w:rPr>
-            </w:pPr>
-            <w:r>
-              <w:rPr>
-                <w:rFonts w:ascii="Arial" w:hAnsi="Arial" w:cs="Arial"/>
-                <w:i/>
-                <w:iCs/>
-              </w:rPr>
-              <w:t>Carotid plaque status (N=2700)</w:t>
+              <w:jc w:val="center"/>
+              <w:rPr>
+                <w:rFonts w:ascii="Arial" w:hAnsi="Arial" w:cs="Arial"/>
+                <w:b/>
+                <w:bCs/>
+              </w:rPr>
+            </w:pPr>
+            <w:r>
+              <w:rPr>
+                <w:rFonts w:ascii="Arial" w:hAnsi="Arial" w:cs="Arial"/>
+                <w:b/>
+                <w:bCs/>
+              </w:rPr>
+              <w:t>Carotid plaque status</w:t>
             </w:r>
           </w:p>
         </w:tc>
@@ -199,19 +212,20 @@
           </w:tcPr>
           <w:p>
             <w:pPr>
-              <w:rPr>
-                <w:rFonts w:ascii="Arial" w:hAnsi="Arial" w:cs="Arial"/>
-                <w:i/>
-                <w:iCs/>
-              </w:rPr>
-            </w:pPr>
-            <w:r>
-              <w:rPr>
-                <w:rFonts w:ascii="Arial" w:hAnsi="Arial" w:cs="Arial"/>
-                <w:i/>
-                <w:iCs/>
-              </w:rPr>
-              <w:t>Carotid plaque count (N=810)</w:t>
+              <w:jc w:val="center"/>
+              <w:rPr>
+                <w:rFonts w:ascii="Arial" w:hAnsi="Arial" w:cs="Arial"/>
+                <w:b/>
+                <w:bCs/>
+              </w:rPr>
+            </w:pPr>
+            <w:r>
+              <w:rPr>
+                <w:rFonts w:ascii="Arial" w:hAnsi="Arial" w:cs="Arial"/>
+                <w:b/>
+                <w:bCs/>
+              </w:rPr>
+              <w:t>Carotid plaque count</w:t>
             </w:r>
           </w:p>
         </w:tc>
@@ -410,6 +424,7 @@
               </w:rPr>
               <w:t xml:space="preserve"> </w:t>
             </w:r>
+            <w:proofErr w:type="gramStart"/>
             <w:r>
               <w:rPr>
                 <w:rFonts w:ascii="Arial" w:hAnsi="Arial" w:cs="Arial"/>
@@ -420,7 +435,14 @@
               <w:rPr>
                 <w:rFonts w:ascii="Arial" w:hAnsi="Arial" w:cs="Arial"/>
               </w:rPr>
-              <w:t>(339)</w:t>
+              <w:t>(</w:t>
+            </w:r>
+            <w:proofErr w:type="gramEnd"/>
+            <w:r>
+              <w:rPr>
+                <w:rFonts w:ascii="Arial" w:hAnsi="Arial" w:cs="Arial"/>
+              </w:rPr>
+              <w:t>339)</w:t>
             </w:r>
           </w:p>
         </w:tc>
@@ -535,6 +557,7 @@
               </w:rPr>
               <w:t xml:space="preserve"> </w:t>
             </w:r>
+            <w:proofErr w:type="gramStart"/>
             <w:r>
               <w:rPr>
                 <w:rFonts w:ascii="Arial" w:hAnsi="Arial" w:cs="Arial"/>
@@ -545,7 +568,14 @@
               <w:rPr>
                 <w:rFonts w:ascii="Arial" w:hAnsi="Arial" w:cs="Arial"/>
               </w:rPr>
-              <w:t>(525)</w:t>
+              <w:t>(</w:t>
+            </w:r>
+            <w:proofErr w:type="gramEnd"/>
+            <w:r>
+              <w:rPr>
+                <w:rFonts w:ascii="Arial" w:hAnsi="Arial" w:cs="Arial"/>
+              </w:rPr>
+              <w:t>525)</w:t>
             </w:r>
           </w:p>
         </w:tc>
@@ -654,6 +684,7 @@
               </w:rPr>
               <w:t xml:space="preserve"> </w:t>
             </w:r>
+            <w:proofErr w:type="gramStart"/>
             <w:r>
               <w:rPr>
                 <w:rFonts w:ascii="Arial" w:hAnsi="Arial" w:cs="Arial"/>
@@ -664,7 +695,14 @@
               <w:rPr>
                 <w:rFonts w:ascii="Arial" w:hAnsi="Arial" w:cs="Arial"/>
               </w:rPr>
-              <w:t>(825)</w:t>
+              <w:t>(</w:t>
+            </w:r>
+            <w:proofErr w:type="gramEnd"/>
+            <w:r>
+              <w:rPr>
+                <w:rFonts w:ascii="Arial" w:hAnsi="Arial" w:cs="Arial"/>
+              </w:rPr>
+              <w:t>825)</w:t>
             </w:r>
           </w:p>
         </w:tc>
@@ -773,6 +811,7 @@
               </w:rPr>
               <w:t xml:space="preserve"> </w:t>
             </w:r>
+            <w:proofErr w:type="gramStart"/>
             <w:r>
               <w:rPr>
                 <w:rFonts w:ascii="Arial" w:hAnsi="Arial" w:cs="Arial"/>
@@ -783,7 +822,14 @@
               <w:rPr>
                 <w:rFonts w:ascii="Arial" w:hAnsi="Arial" w:cs="Arial"/>
               </w:rPr>
-              <w:t>(858)</w:t>
+              <w:t>(</w:t>
+            </w:r>
+            <w:proofErr w:type="gramEnd"/>
+            <w:r>
+              <w:rPr>
+                <w:rFonts w:ascii="Arial" w:hAnsi="Arial" w:cs="Arial"/>
+              </w:rPr>
+              <w:t>858)</w:t>
             </w:r>
           </w:p>
         </w:tc>
@@ -892,6 +938,7 @@
               </w:rPr>
               <w:t xml:space="preserve"> </w:t>
             </w:r>
+            <w:proofErr w:type="gramStart"/>
             <w:r>
               <w:rPr>
                 <w:rFonts w:ascii="Arial" w:hAnsi="Arial" w:cs="Arial"/>
@@ -902,7 +949,14 @@
               <w:rPr>
                 <w:rFonts w:ascii="Arial" w:hAnsi="Arial" w:cs="Arial"/>
               </w:rPr>
-              <w:t>(831)</w:t>
+              <w:t>(</w:t>
+            </w:r>
+            <w:proofErr w:type="gramEnd"/>
+            <w:r>
+              <w:rPr>
+                <w:rFonts w:ascii="Arial" w:hAnsi="Arial" w:cs="Arial"/>
+              </w:rPr>
+              <w:t>831)</w:t>
             </w:r>
           </w:p>
         </w:tc>
@@ -1118,6 +1172,7 @@
               </w:rPr>
               <w:t xml:space="preserve"> </w:t>
             </w:r>
+            <w:proofErr w:type="gramStart"/>
             <w:r>
               <w:rPr>
                 <w:rFonts w:ascii="Arial" w:hAnsi="Arial" w:cs="Arial"/>
@@ -1128,7 +1183,14 @@
               <w:rPr>
                 <w:rFonts w:ascii="Arial" w:hAnsi="Arial" w:cs="Arial"/>
               </w:rPr>
-              <w:t>(547)</w:t>
+              <w:t>(</w:t>
+            </w:r>
+            <w:proofErr w:type="gramEnd"/>
+            <w:r>
+              <w:rPr>
+                <w:rFonts w:ascii="Arial" w:hAnsi="Arial" w:cs="Arial"/>
+              </w:rPr>
+              <w:t>547)</w:t>
             </w:r>
           </w:p>
         </w:tc>
@@ -1182,11 +1244,19 @@
                 <w:rFonts w:ascii="Arial" w:hAnsi="Arial" w:cs="Arial"/>
               </w:rPr>
             </w:pPr>
-            <w:r>
-              <w:rPr>
-                <w:rFonts w:ascii="Arial" w:hAnsi="Arial" w:cs="Arial"/>
-              </w:rPr>
-              <w:t>Smk.  Never</w:t>
+            <w:proofErr w:type="spellStart"/>
+            <w:r>
+              <w:rPr>
+                <w:rFonts w:ascii="Arial" w:hAnsi="Arial" w:cs="Arial"/>
+              </w:rPr>
+              <w:t>Smk</w:t>
+            </w:r>
+            <w:proofErr w:type="spellEnd"/>
+            <w:r>
+              <w:rPr>
+                <w:rFonts w:ascii="Arial" w:hAnsi="Arial" w:cs="Arial"/>
+              </w:rPr>
+              <w:t>.  Never</w:t>
             </w:r>
           </w:p>
         </w:tc>
@@ -1237,6 +1307,7 @@
               </w:rPr>
               <w:t xml:space="preserve"> </w:t>
             </w:r>
+            <w:proofErr w:type="gramStart"/>
             <w:r>
               <w:rPr>
                 <w:rFonts w:ascii="Arial" w:hAnsi="Arial" w:cs="Arial"/>
@@ -1247,7 +1318,14 @@
               <w:rPr>
                 <w:rFonts w:ascii="Arial" w:hAnsi="Arial" w:cs="Arial"/>
               </w:rPr>
-              <w:t>(802)</w:t>
+              <w:t>(</w:t>
+            </w:r>
+            <w:proofErr w:type="gramEnd"/>
+            <w:r>
+              <w:rPr>
+                <w:rFonts w:ascii="Arial" w:hAnsi="Arial" w:cs="Arial"/>
+              </w:rPr>
+              <w:t>802)</w:t>
             </w:r>
           </w:p>
         </w:tc>
@@ -1301,11 +1379,19 @@
                 <w:rFonts w:ascii="Arial" w:hAnsi="Arial" w:cs="Arial"/>
               </w:rPr>
             </w:pPr>
-            <w:r>
-              <w:rPr>
-                <w:rFonts w:ascii="Arial" w:hAnsi="Arial" w:cs="Arial"/>
-              </w:rPr>
-              <w:t>Smk.  Ex</w:t>
+            <w:proofErr w:type="spellStart"/>
+            <w:r>
+              <w:rPr>
+                <w:rFonts w:ascii="Arial" w:hAnsi="Arial" w:cs="Arial"/>
+              </w:rPr>
+              <w:t>Smk</w:t>
+            </w:r>
+            <w:proofErr w:type="spellEnd"/>
+            <w:r>
+              <w:rPr>
+                <w:rFonts w:ascii="Arial" w:hAnsi="Arial" w:cs="Arial"/>
+              </w:rPr>
+              <w:t>.  Ex</w:t>
             </w:r>
           </w:p>
         </w:tc>
@@ -1356,6 +1442,7 @@
               </w:rPr>
               <w:t xml:space="preserve"> </w:t>
             </w:r>
+            <w:proofErr w:type="gramStart"/>
             <w:r>
               <w:rPr>
                 <w:rFonts w:ascii="Arial" w:hAnsi="Arial" w:cs="Arial"/>
@@ -1366,7 +1453,14 @@
               <w:rPr>
                 <w:rFonts w:ascii="Arial" w:hAnsi="Arial" w:cs="Arial"/>
               </w:rPr>
-              <w:t>(423)</w:t>
+              <w:t>(</w:t>
+            </w:r>
+            <w:proofErr w:type="gramEnd"/>
+            <w:r>
+              <w:rPr>
+                <w:rFonts w:ascii="Arial" w:hAnsi="Arial" w:cs="Arial"/>
+              </w:rPr>
+              <w:t>423)</w:t>
             </w:r>
           </w:p>
         </w:tc>
@@ -1423,11 +1517,19 @@
                 <w:rFonts w:ascii="Arial" w:hAnsi="Arial" w:cs="Arial"/>
               </w:rPr>
             </w:pPr>
-            <w:r>
-              <w:rPr>
-                <w:rFonts w:ascii="Arial" w:hAnsi="Arial" w:cs="Arial"/>
-              </w:rPr>
-              <w:t>Smk.  Current</w:t>
+            <w:proofErr w:type="spellStart"/>
+            <w:r>
+              <w:rPr>
+                <w:rFonts w:ascii="Arial" w:hAnsi="Arial" w:cs="Arial"/>
+              </w:rPr>
+              <w:t>Smk</w:t>
+            </w:r>
+            <w:proofErr w:type="spellEnd"/>
+            <w:r>
+              <w:rPr>
+                <w:rFonts w:ascii="Arial" w:hAnsi="Arial" w:cs="Arial"/>
+              </w:rPr>
+              <w:t>.  Current</w:t>
             </w:r>
           </w:p>
         </w:tc>
@@ -1484,6 +1586,7 @@
               </w:rPr>
               <w:t xml:space="preserve"> </w:t>
             </w:r>
+            <w:proofErr w:type="gramStart"/>
             <w:r>
               <w:rPr>
                 <w:rFonts w:ascii="Arial" w:hAnsi="Arial" w:cs="Arial"/>
@@ -1494,7 +1597,14 @@
               <w:rPr>
                 <w:rFonts w:ascii="Arial" w:hAnsi="Arial" w:cs="Arial"/>
               </w:rPr>
-              <w:t>(464)</w:t>
+              <w:t>(</w:t>
+            </w:r>
+            <w:proofErr w:type="gramEnd"/>
+            <w:r>
+              <w:rPr>
+                <w:rFonts w:ascii="Arial" w:hAnsi="Arial" w:cs="Arial"/>
+              </w:rPr>
+              <w:t>464)</w:t>
             </w:r>
           </w:p>
         </w:tc>
@@ -1539,6 +1649,136 @@
                 <w:rFonts w:ascii="Arial" w:hAnsi="Arial" w:cs="Arial"/>
               </w:rPr>
               <w:t>2.0 (1.8)</w:t>
+            </w:r>
+          </w:p>
+        </w:tc>
+      </w:tr>
+      <w:tr>
+        <w:tc>
+          <w:tcPr>
+            <w:tcW w:w="1696" w:type="dxa"/>
+            <w:tcBorders>
+              <w:bottom w:val="single" w:sz="4" w:space="0" w:color="auto"/>
+            </w:tcBorders>
+          </w:tcPr>
+          <w:p>
+            <w:pPr>
+              <w:rPr>
+                <w:rFonts w:ascii="Arial" w:hAnsi="Arial" w:cs="Arial"/>
+                <w:i/>
+                <w:iCs/>
+              </w:rPr>
+            </w:pPr>
+            <w:r>
+              <w:rPr>
+                <w:rFonts w:ascii="Arial" w:hAnsi="Arial" w:cs="Arial"/>
+                <w:i/>
+                <w:iCs/>
+              </w:rPr>
+              <w:t>Full sample</w:t>
+            </w:r>
+          </w:p>
+        </w:tc>
+        <w:tc>
+          <w:tcPr>
+            <w:tcW w:w="1134" w:type="dxa"/>
+            <w:tcBorders>
+              <w:bottom w:val="single" w:sz="4" w:space="0" w:color="auto"/>
+            </w:tcBorders>
+          </w:tcPr>
+          <w:p>
+            <w:pPr>
+              <w:jc w:val="center"/>
+              <w:rPr>
+                <w:rFonts w:ascii="Arial" w:hAnsi="Arial" w:cs="Arial"/>
+                <w:i/>
+                <w:iCs/>
+              </w:rPr>
+            </w:pPr>
+            <w:r>
+              <w:rPr>
+                <w:rFonts w:ascii="Arial" w:hAnsi="Arial" w:cs="Arial"/>
+                <w:i/>
+                <w:iCs/>
+              </w:rPr>
+              <w:t>2,700</w:t>
+            </w:r>
+          </w:p>
+        </w:tc>
+        <w:tc>
+          <w:tcPr>
+            <w:tcW w:w="2552" w:type="dxa"/>
+            <w:tcBorders>
+              <w:bottom w:val="single" w:sz="4" w:space="0" w:color="auto"/>
+            </w:tcBorders>
+          </w:tcPr>
+          <w:p>
+            <w:pPr>
+              <w:rPr>
+                <w:rFonts w:ascii="Arial" w:hAnsi="Arial" w:cs="Arial"/>
+                <w:i/>
+                <w:iCs/>
+              </w:rPr>
+            </w:pPr>
+            <w:r>
+              <w:rPr>
+                <w:rFonts w:ascii="Arial" w:hAnsi="Arial" w:cs="Arial"/>
+                <w:i/>
+                <w:iCs/>
+              </w:rPr>
+              <w:t xml:space="preserve">       62.3% (1,689)</w:t>
+            </w:r>
+          </w:p>
+        </w:tc>
+        <w:tc>
+          <w:tcPr>
+            <w:tcW w:w="1134" w:type="dxa"/>
+            <w:tcBorders>
+              <w:bottom w:val="single" w:sz="4" w:space="0" w:color="auto"/>
+            </w:tcBorders>
+          </w:tcPr>
+          <w:p>
+            <w:pPr>
+              <w:jc w:val="center"/>
+              <w:rPr>
+                <w:rFonts w:ascii="Arial" w:hAnsi="Arial" w:cs="Arial"/>
+                <w:i/>
+                <w:iCs/>
+              </w:rPr>
+            </w:pPr>
+            <w:r>
+              <w:rPr>
+                <w:rFonts w:ascii="Arial" w:hAnsi="Arial" w:cs="Arial"/>
+                <w:i/>
+                <w:iCs/>
+              </w:rPr>
+              <w:t>810</w:t>
+            </w:r>
+          </w:p>
+        </w:tc>
+        <w:tc>
+          <w:tcPr>
+            <w:tcW w:w="2500" w:type="dxa"/>
+            <w:tcBorders>
+              <w:bottom w:val="single" w:sz="4" w:space="0" w:color="auto"/>
+            </w:tcBorders>
+          </w:tcPr>
+          <w:p>
+            <w:pPr>
+              <w:jc w:val="center"/>
+              <w:rPr>
+                <w:rFonts w:ascii="Arial" w:hAnsi="Arial" w:cs="Arial"/>
+                <w:i/>
+                <w:iCs/>
+              </w:rPr>
+            </w:pPr>
+            <w:r>
+              <w:rPr>
+                <w:rFonts w:ascii="Arial" w:hAnsi="Arial" w:cs="Arial"/>
+                <w:i/>
+                <w:iCs/>
+              </w:rPr>
+              <w:t>1.4 (1.5)</w:t>
             </w:r>
           </w:p>
         </w:tc>
@@ -2233,22 +2473,23 @@
     <w:tbl>
       <w:tblPr>
         <w:tblStyle w:val="TableGrid"/>
-        <w:tblW w:w="0" w:type="auto"/>
-        <w:tblInd w:w="518" w:type="dxa"/>
+        <w:tblW w:w="8782" w:type="dxa"/>
+        <w:tblInd w:w="-5" w:type="dxa"/>
         <w:tblLook w:val="04A0" w:firstRow="1" w:lastRow="0" w:firstColumn="1" w:lastColumn="0" w:noHBand="0" w:noVBand="1"/>
       </w:tblPr>
       <w:tblGrid>
-        <w:gridCol w:w="2656"/>
-        <w:gridCol w:w="2656"/>
-        <w:gridCol w:w="2660"/>
+        <w:gridCol w:w="2390"/>
+        <w:gridCol w:w="2673"/>
+        <w:gridCol w:w="2503"/>
+        <w:gridCol w:w="1216"/>
       </w:tblGrid>
       <w:tr>
         <w:trPr>
-          <w:trHeight w:val="280"/>
+          <w:trHeight w:val="248"/>
         </w:trPr>
         <w:tc>
           <w:tcPr>
-            <w:tcW w:w="2656" w:type="dxa"/>
+            <w:tcW w:w="2390" w:type="dxa"/>
           </w:tcPr>
           <w:p>
             <w:pPr>
@@ -2267,7 +2508,7 @@
         </w:tc>
         <w:tc>
           <w:tcPr>
-            <w:tcW w:w="2656" w:type="dxa"/>
+            <w:tcW w:w="2673" w:type="dxa"/>
           </w:tcPr>
           <w:p>
             <w:pPr>
@@ -2286,7 +2527,7 @@
         </w:tc>
         <w:tc>
           <w:tcPr>
-            <w:tcW w:w="2660" w:type="dxa"/>
+            <w:tcW w:w="2503" w:type="dxa"/>
           </w:tcPr>
           <w:p>
             <w:pPr>
@@ -2300,17 +2541,36 @@
                 <w:rFonts w:ascii="Arial" w:eastAsiaTheme="minorEastAsia" w:hAnsi="Arial" w:cs="Arial"/>
               </w:rPr>
               <w:t>Marginal odds ratio</w:t>
+            </w:r>
+          </w:p>
+        </w:tc>
+        <w:tc>
+          <w:tcPr>
+            <w:tcW w:w="1216" w:type="dxa"/>
+          </w:tcPr>
+          <w:p>
+            <w:pPr>
+              <w:jc w:val="center"/>
+              <w:rPr>
+                <w:rFonts w:ascii="Arial" w:eastAsiaTheme="minorEastAsia" w:hAnsi="Arial" w:cs="Arial"/>
+              </w:rPr>
+            </w:pPr>
+            <w:r>
+              <w:rPr>
+                <w:rFonts w:ascii="Arial" w:eastAsiaTheme="minorEastAsia" w:hAnsi="Arial" w:cs="Arial"/>
+              </w:rPr>
+              <w:t>p-value</w:t>
             </w:r>
           </w:p>
         </w:tc>
       </w:tr>
       <w:tr>
         <w:trPr>
-          <w:trHeight w:val="280"/>
+          <w:trHeight w:val="248"/>
         </w:trPr>
         <w:tc>
           <w:tcPr>
-            <w:tcW w:w="2656" w:type="dxa"/>
+            <w:tcW w:w="2390" w:type="dxa"/>
           </w:tcPr>
           <w:p>
             <w:pPr>
@@ -2328,7 +2588,7 @@
         </w:tc>
         <w:tc>
           <w:tcPr>
-            <w:tcW w:w="2656" w:type="dxa"/>
+            <w:tcW w:w="2673" w:type="dxa"/>
           </w:tcPr>
           <w:p>
             <w:pPr>
@@ -2341,37 +2601,32 @@
               <w:rPr>
                 <w:rFonts w:ascii="Arial" w:eastAsiaTheme="minorEastAsia" w:hAnsi="Arial" w:cs="Arial"/>
               </w:rPr>
-              <w:t>0.</w:t>
-            </w:r>
-            <w:r>
+              <w:t>0.59 [0.57, 0.62]</w:t>
+            </w:r>
+          </w:p>
+        </w:tc>
+        <w:tc>
+          <w:tcPr>
+            <w:tcW w:w="2503" w:type="dxa"/>
+          </w:tcPr>
+          <w:p>
+            <w:pPr>
+              <w:jc w:val="center"/>
               <w:rPr>
                 <w:rFonts w:ascii="Arial" w:eastAsiaTheme="minorEastAsia" w:hAnsi="Arial" w:cs="Arial"/>
               </w:rPr>
-              <w:t>59</w:t>
-            </w:r>
+            </w:pPr>
             <w:r>
               <w:rPr>
                 <w:rFonts w:ascii="Arial" w:eastAsiaTheme="minorEastAsia" w:hAnsi="Arial" w:cs="Arial"/>
               </w:rPr>
-              <w:t xml:space="preserve"> [</w:t>
-            </w:r>
-            <w:r>
-              <w:rPr>
-                <w:rFonts w:ascii="Arial" w:eastAsiaTheme="minorEastAsia" w:hAnsi="Arial" w:cs="Arial"/>
-              </w:rPr>
-              <w:t>0.57, 0.62</w:t>
-            </w:r>
-            <w:r>
-              <w:rPr>
-                <w:rFonts w:ascii="Arial" w:eastAsiaTheme="minorEastAsia" w:hAnsi="Arial" w:cs="Arial"/>
-              </w:rPr>
-              <w:t>]</w:t>
-            </w:r>
-          </w:p>
-        </w:tc>
-        <w:tc>
-          <w:tcPr>
-            <w:tcW w:w="2660" w:type="dxa"/>
+              <w:t>REF</w:t>
+            </w:r>
+          </w:p>
+        </w:tc>
+        <w:tc>
+          <w:tcPr>
+            <w:tcW w:w="1216" w:type="dxa"/>
           </w:tcPr>
           <w:p>
             <w:pPr>
@@ -2391,11 +2646,11 @@
       </w:tr>
       <w:tr>
         <w:trPr>
-          <w:trHeight w:val="280"/>
+          <w:trHeight w:val="248"/>
         </w:trPr>
         <w:tc>
           <w:tcPr>
-            <w:tcW w:w="2656" w:type="dxa"/>
+            <w:tcW w:w="2390" w:type="dxa"/>
           </w:tcPr>
           <w:p>
             <w:pPr>
@@ -2413,7 +2668,7 @@
         </w:tc>
         <w:tc>
           <w:tcPr>
-            <w:tcW w:w="2656" w:type="dxa"/>
+            <w:tcW w:w="2673" w:type="dxa"/>
           </w:tcPr>
           <w:p>
             <w:pPr>
@@ -2426,55 +2681,68 @@
               <w:rPr>
                 <w:rFonts w:ascii="Arial" w:eastAsiaTheme="minorEastAsia" w:hAnsi="Arial" w:cs="Arial"/>
               </w:rPr>
-              <w:t>0.</w:t>
-            </w:r>
-            <w:r>
+              <w:t>0.61 [0.58, 0.65]</w:t>
+            </w:r>
+          </w:p>
+        </w:tc>
+        <w:tc>
+          <w:tcPr>
+            <w:tcW w:w="2503" w:type="dxa"/>
+          </w:tcPr>
+          <w:p>
+            <w:pPr>
+              <w:jc w:val="center"/>
               <w:rPr>
                 <w:rFonts w:ascii="Arial" w:eastAsiaTheme="minorEastAsia" w:hAnsi="Arial" w:cs="Arial"/>
               </w:rPr>
-              <w:t>61 [0.58, 0.65]</w:t>
-            </w:r>
-          </w:p>
-        </w:tc>
-        <w:tc>
-          <w:tcPr>
-            <w:tcW w:w="2660" w:type="dxa"/>
-          </w:tcPr>
-          <w:p>
-            <w:pPr>
-              <w:jc w:val="center"/>
+            </w:pPr>
+            <w:r>
               <w:rPr>
                 <w:rFonts w:ascii="Arial" w:eastAsiaTheme="minorEastAsia" w:hAnsi="Arial" w:cs="Arial"/>
               </w:rPr>
-            </w:pPr>
+              <w:t>1.1</w:t>
+            </w:r>
             <w:r>
               <w:rPr>
                 <w:rFonts w:ascii="Arial" w:eastAsiaTheme="minorEastAsia" w:hAnsi="Arial" w:cs="Arial"/>
               </w:rPr>
-              <w:t>1.1</w:t>
+              <w:t>0</w:t>
             </w:r>
             <w:r>
               <w:rPr>
                 <w:rFonts w:ascii="Arial" w:eastAsiaTheme="minorEastAsia" w:hAnsi="Arial" w:cs="Arial"/>
               </w:rPr>
-              <w:t>0</w:t>
-            </w:r>
-            <w:r>
+              <w:t xml:space="preserve"> [0.90, 1.33]</w:t>
+            </w:r>
+          </w:p>
+        </w:tc>
+        <w:tc>
+          <w:tcPr>
+            <w:tcW w:w="1216" w:type="dxa"/>
+          </w:tcPr>
+          <w:p>
+            <w:pPr>
+              <w:jc w:val="center"/>
               <w:rPr>
                 <w:rFonts w:ascii="Arial" w:eastAsiaTheme="minorEastAsia" w:hAnsi="Arial" w:cs="Arial"/>
               </w:rPr>
-              <w:t xml:space="preserve"> [0.90, 1.33]</w:t>
+            </w:pPr>
+            <w:r>
+              <w:rPr>
+                <w:rFonts w:ascii="Arial" w:eastAsiaTheme="minorEastAsia" w:hAnsi="Arial" w:cs="Arial"/>
+              </w:rPr>
+              <w:t>0.36</w:t>
             </w:r>
           </w:p>
         </w:tc>
       </w:tr>
       <w:tr>
         <w:trPr>
-          <w:trHeight w:val="280"/>
+          <w:trHeight w:val="248"/>
         </w:trPr>
         <w:tc>
           <w:tcPr>
-            <w:tcW w:w="2656" w:type="dxa"/>
+            <w:tcW w:w="2390" w:type="dxa"/>
             <w:tcBorders>
               <w:bottom w:val="single" w:sz="4" w:space="0" w:color="auto"/>
             </w:tcBorders>
@@ -2495,7 +2763,7 @@
         </w:tc>
         <w:tc>
           <w:tcPr>
-            <w:tcW w:w="2656" w:type="dxa"/>
+            <w:tcW w:w="2673" w:type="dxa"/>
             <w:tcBorders>
               <w:bottom w:val="single" w:sz="4" w:space="0" w:color="auto"/>
             </w:tcBorders>
@@ -2511,19 +2779,13 @@
               <w:rPr>
                 <w:rFonts w:ascii="Arial" w:eastAsiaTheme="minorEastAsia" w:hAnsi="Arial" w:cs="Arial"/>
               </w:rPr>
-              <w:t>0.</w:t>
-            </w:r>
-            <w:r>
-              <w:rPr>
-                <w:rFonts w:ascii="Arial" w:eastAsiaTheme="minorEastAsia" w:hAnsi="Arial" w:cs="Arial"/>
-              </w:rPr>
-              <w:t>72 [0.68, 0.75]</w:t>
-            </w:r>
-          </w:p>
-        </w:tc>
-        <w:tc>
-          <w:tcPr>
-            <w:tcW w:w="2660" w:type="dxa"/>
+              <w:t>0.72 [0.68, 0.75]</w:t>
+            </w:r>
+          </w:p>
+        </w:tc>
+        <w:tc>
+          <w:tcPr>
+            <w:tcW w:w="2503" w:type="dxa"/>
             <w:tcBorders>
               <w:bottom w:val="single" w:sz="4" w:space="0" w:color="auto"/>
             </w:tcBorders>
@@ -2555,15 +2817,37 @@
             </w:r>
           </w:p>
         </w:tc>
+        <w:tc>
+          <w:tcPr>
+            <w:tcW w:w="1216" w:type="dxa"/>
+            <w:tcBorders>
+              <w:bottom w:val="single" w:sz="4" w:space="0" w:color="auto"/>
+            </w:tcBorders>
+          </w:tcPr>
+          <w:p>
+            <w:pPr>
+              <w:jc w:val="center"/>
+              <w:rPr>
+                <w:rFonts w:ascii="Arial" w:eastAsiaTheme="minorEastAsia" w:hAnsi="Arial" w:cs="Arial"/>
+              </w:rPr>
+            </w:pPr>
+            <w:r>
+              <w:rPr>
+                <w:rFonts w:ascii="Arial" w:eastAsiaTheme="minorEastAsia" w:hAnsi="Arial" w:cs="Arial"/>
+              </w:rPr>
+              <w:t>&lt;0.0001</w:t>
+            </w:r>
+          </w:p>
+        </w:tc>
       </w:tr>
       <w:tr>
         <w:trPr>
-          <w:trHeight w:val="226"/>
+          <w:trHeight w:val="248"/>
         </w:trPr>
         <w:tc>
           <w:tcPr>
-            <w:tcW w:w="7972" w:type="dxa"/>
-            <w:gridSpan w:val="3"/>
+            <w:tcW w:w="8782" w:type="dxa"/>
+            <w:gridSpan w:val="4"/>
             <w:tcBorders>
               <w:left w:val="nil"/>
               <w:bottom w:val="nil"/>
@@ -2574,7 +2858,6 @@
             <w:pPr>
               <w:rPr>
                 <w:rFonts w:ascii="Arial" w:eastAsiaTheme="minorEastAsia" w:hAnsi="Arial" w:cs="Arial"/>
-                <w:color w:val="595959" w:themeColor="text1" w:themeTint="A6"/>
               </w:rPr>
             </w:pPr>
             <w:r>
@@ -2592,57 +2875,64 @@
                 <w:rFonts w:ascii="Arial" w:eastAsiaTheme="minorEastAsia" w:hAnsi="Arial" w:cs="Arial"/>
                 <w:color w:val="595959" w:themeColor="text1" w:themeTint="A6"/>
               </w:rPr>
-              <w:t>:</w:t>
+              <w:t>: Estimated marginal probability of plaque presence by smoking status.</w:t>
             </w:r>
             <w:r>
               <w:rPr>
                 <w:rFonts w:ascii="Arial" w:eastAsiaTheme="minorEastAsia" w:hAnsi="Arial" w:cs="Arial"/>
                 <w:color w:val="595959" w:themeColor="text1" w:themeTint="A6"/>
               </w:rPr>
-              <w:t xml:space="preserve"> Estimated marginal probability of plaque presence by smoking status</w:t>
+              <w:br/>
+              <w:t>Notes: 95% confidence intervals shown in square brackets. Estimates are adjusted for age, sex, and education. Estimates are rounded</w:t>
             </w:r>
             <w:r>
               <w:rPr>
                 <w:rFonts w:ascii="Arial" w:eastAsiaTheme="minorEastAsia" w:hAnsi="Arial" w:cs="Arial"/>
                 <w:color w:val="595959" w:themeColor="text1" w:themeTint="A6"/>
               </w:rPr>
-              <w:t>.</w:t>
+              <w:t xml:space="preserve"> to 2 decimals</w:t>
             </w:r>
             <w:r>
               <w:rPr>
                 <w:rFonts w:ascii="Arial" w:eastAsiaTheme="minorEastAsia" w:hAnsi="Arial" w:cs="Arial"/>
                 <w:color w:val="595959" w:themeColor="text1" w:themeTint="A6"/>
               </w:rPr>
-              <w:br/>
-              <w:t>Notes: 95% confidence intervals shown in square brackets. Estimates are adjusted for age, sex, and education. Estimates are rounded</w:t>
+              <w:t>.</w:t>
             </w:r>
             <w:r>
               <w:rPr>
                 <w:rFonts w:ascii="Arial" w:eastAsiaTheme="minorEastAsia" w:hAnsi="Arial" w:cs="Arial"/>
                 <w:color w:val="595959" w:themeColor="text1" w:themeTint="A6"/>
               </w:rPr>
-              <w:t xml:space="preserve"> to 2 decimals</w:t>
+              <w:t xml:space="preserve"> </w:t>
             </w:r>
             <w:r>
               <w:rPr>
                 <w:rFonts w:ascii="Arial" w:eastAsiaTheme="minorEastAsia" w:hAnsi="Arial" w:cs="Arial"/>
                 <w:color w:val="595959" w:themeColor="text1" w:themeTint="A6"/>
               </w:rPr>
-              <w:t>.</w:t>
+              <w:t>Odds ratio CIs based on percentile bootstrap estimates.</w:t>
             </w:r>
             <w:r>
               <w:rPr>
                 <w:rFonts w:ascii="Arial" w:eastAsiaTheme="minorEastAsia" w:hAnsi="Arial" w:cs="Arial"/>
                 <w:color w:val="595959" w:themeColor="text1" w:themeTint="A6"/>
               </w:rPr>
-              <w:t xml:space="preserve"> </w:t>
+              <w:t xml:space="preserve"> p-value </w:t>
             </w:r>
             <w:r>
               <w:rPr>
                 <w:rFonts w:ascii="Arial" w:eastAsiaTheme="minorEastAsia" w:hAnsi="Arial" w:cs="Arial"/>
                 <w:color w:val="595959" w:themeColor="text1" w:themeTint="A6"/>
               </w:rPr>
-              <w:t>Odds ratio CIs based on percentile bootstrap estimates.</w:t>
+              <w:t>are for the marginal odds ratios</w:t>
+            </w:r>
+            <w:r>
+              <w:rPr>
+                <w:rFonts w:ascii="Arial" w:eastAsiaTheme="minorEastAsia" w:hAnsi="Arial" w:cs="Arial"/>
+                <w:color w:val="595959" w:themeColor="text1" w:themeTint="A6"/>
+              </w:rPr>
+              <w:t>.</w:t>
             </w:r>
           </w:p>
         </w:tc>
@@ -2964,7 +3254,21 @@
         <w:rPr>
           <w:rFonts w:ascii="Arial" w:hAnsi="Arial" w:cs="Arial"/>
         </w:rPr>
-        <w:t>Model 3 is used to quantify (1) how the relation between W2H and carotid plaque prevalence varies by sex, and (2) the effect that following WHO obesity guidelines would have on carotid plaque prevalence in the study sample</w:t>
+        <w:t xml:space="preserve">Model 3 is used to quantify (1) how the relation between </w:t>
+      </w:r>
+      <w:proofErr w:type="gramStart"/>
+      <w:r>
+        <w:rPr>
+          <w:rFonts w:ascii="Arial" w:hAnsi="Arial" w:cs="Arial"/>
+        </w:rPr>
+        <w:t>W2H</w:t>
+      </w:r>
+      <w:proofErr w:type="gramEnd"/>
+      <w:r>
+        <w:rPr>
+          <w:rFonts w:ascii="Arial" w:hAnsi="Arial" w:cs="Arial"/>
+        </w:rPr>
+        <w:t xml:space="preserve"> and carotid plaque prevalence varies by sex, and (2) the effect that following WHO obesity guidelines would have on carotid plaque prevalence in the study sample</w:t>
       </w:r>
       <w:r>
         <w:rPr>
@@ -3082,7 +3386,7 @@
         <w:rPr>
           <w:rFonts w:ascii="Arial" w:hAnsi="Arial" w:cs="Arial"/>
         </w:rPr>
-        <w:t>increase in the odds ratio of having carotid plaque</w:t>
+        <w:t>increase in the odds of having carotid plaque</w:t>
       </w:r>
       <w:r>
         <w:rPr>
@@ -3238,49 +3542,51 @@
         <w:rPr>
           <w:rFonts w:ascii="Arial" w:hAnsi="Arial" w:cs="Arial"/>
         </w:rPr>
-        <w:t xml:space="preserve"> increase in the </w:t>
+        <w:t xml:space="preserve"> increase in the odds of having carotid plaque</w:t>
+      </w:r>
+      <w:r>
+        <w:rPr>
+          <w:rFonts w:ascii="Arial" w:hAnsi="Arial" w:cs="Arial"/>
+        </w:rPr>
+        <w:t xml:space="preserve"> in both sexes</w:t>
+      </w:r>
+      <w:r>
+        <w:rPr>
+          <w:rFonts w:ascii="Arial" w:hAnsi="Arial" w:cs="Arial"/>
+        </w:rPr>
+        <w:t xml:space="preserve">. The odds </w:t>
+      </w:r>
+      <w:proofErr w:type="gramStart"/>
+      <w:r>
+        <w:rPr>
+          <w:rFonts w:ascii="Arial" w:hAnsi="Arial" w:cs="Arial"/>
+        </w:rPr>
+        <w:t>increases</w:t>
+      </w:r>
+      <w:proofErr w:type="gramEnd"/>
+      <w:r>
+        <w:rPr>
+          <w:rFonts w:ascii="Arial" w:hAnsi="Arial" w:cs="Arial"/>
+        </w:rPr>
+        <w:t xml:space="preserve"> by </w:t>
+      </w:r>
+      <w:r>
+        <w:rPr>
+          <w:rFonts w:ascii="Arial" w:hAnsi="Arial" w:cs="Arial"/>
+        </w:rPr>
+        <w:t>28%</w:t>
+      </w:r>
+      <w:r>
+        <w:rPr>
+          <w:rFonts w:ascii="Arial" w:hAnsi="Arial" w:cs="Arial"/>
+        </w:rPr>
+        <w:t xml:space="preserve"> in females, and by </w:t>
       </w:r>
       <w:r>
         <w:rPr>
           <w:rFonts w:ascii="Arial" w:hAnsi="Arial" w:cs="Arial"/>
         </w:rPr>
         <w:lastRenderedPageBreak/>
-        <w:t>odds ratio of having carotid plaque</w:t>
-      </w:r>
-      <w:r>
-        <w:rPr>
-          <w:rFonts w:ascii="Arial" w:hAnsi="Arial" w:cs="Arial"/>
-        </w:rPr>
-        <w:t xml:space="preserve"> in both sexes</w:t>
-      </w:r>
-      <w:r>
-        <w:rPr>
-          <w:rFonts w:ascii="Arial" w:hAnsi="Arial" w:cs="Arial"/>
-        </w:rPr>
-        <w:t>. The odds ratio increases</w:t>
-      </w:r>
-      <w:r>
-        <w:rPr>
-          <w:rFonts w:ascii="Arial" w:hAnsi="Arial" w:cs="Arial"/>
-        </w:rPr>
-        <w:t xml:space="preserve"> by </w:t>
-      </w:r>
-      <w:r>
-        <w:rPr>
-          <w:rFonts w:ascii="Arial" w:hAnsi="Arial" w:cs="Arial"/>
-        </w:rPr>
-        <w:t>28%</w:t>
-      </w:r>
-      <w:r>
-        <w:rPr>
-          <w:rFonts w:ascii="Arial" w:hAnsi="Arial" w:cs="Arial"/>
-        </w:rPr>
-        <w:t xml:space="preserve"> in females, and by </w:t>
-      </w:r>
-      <w:r>
-        <w:rPr>
-          <w:rFonts w:ascii="Arial" w:hAnsi="Arial" w:cs="Arial"/>
-        </w:rPr>
         <w:t>34%</w:t>
       </w:r>
       <w:r>
@@ -3614,7 +3920,25 @@
         <w:rPr>
           <w:rFonts w:ascii="Arial" w:hAnsi="Arial" w:cs="Arial"/>
         </w:rPr>
-        <w:t xml:space="preserve">The likelihood ratio tests found evidence (p-value = 0.005) that the interaction between age and smoking improved model fit. However, the interaction term was not added in favour of model parsimony and to simplify the reporting of coefficient estimates. </w:t>
+        <w:t>The likelihood ratio tests found evidence (p-value = 0.005) that the interaction between age and smoking improved model fit</w:t>
+      </w:r>
+      <w:r>
+        <w:rPr>
+          <w:rFonts w:ascii="Arial" w:hAnsi="Arial" w:cs="Arial"/>
+        </w:rPr>
+        <w:t xml:space="preserve"> for model </w:t>
+      </w:r>
+      <w:r>
+        <w:rPr>
+          <w:rFonts w:ascii="Arial" w:hAnsi="Arial" w:cs="Arial"/>
+        </w:rPr>
+        <w:t>4</w:t>
+      </w:r>
+      <w:r>
+        <w:rPr>
+          <w:rFonts w:ascii="Arial" w:hAnsi="Arial" w:cs="Arial"/>
+        </w:rPr>
+        <w:t xml:space="preserve">. However, the interaction term was not added in favour of model parsimony and to simplify the reporting of coefficient estimates. </w:t>
       </w:r>
       <w:r>
         <w:rPr>
@@ -5497,7 +5821,23 @@
                 <w:rFonts w:ascii="Arial" w:eastAsiaTheme="minorEastAsia" w:hAnsi="Arial" w:cs="Arial"/>
                 <w:color w:val="595959" w:themeColor="text1" w:themeTint="A6"/>
               </w:rPr>
-              <w:t>4 relative to never-smokers. Effect estimates in models 2,3,5,6 are for an increase of 0.1 in W2H. All effect estimates in the table are conditional on the adjustment variables. Coefficients for adjustment variables not shown as they do not have a causal interpretation. Models 3</w:t>
+              <w:t xml:space="preserve">4 relative to never-smokers. Effect estimates in models 2,3,5,6 </w:t>
+            </w:r>
+            <w:proofErr w:type="gramStart"/>
+            <w:r>
+              <w:rPr>
+                <w:rFonts w:ascii="Arial" w:eastAsiaTheme="minorEastAsia" w:hAnsi="Arial" w:cs="Arial"/>
+                <w:color w:val="595959" w:themeColor="text1" w:themeTint="A6"/>
+              </w:rPr>
+              <w:t>are</w:t>
+            </w:r>
+            <w:proofErr w:type="gramEnd"/>
+            <w:r>
+              <w:rPr>
+                <w:rFonts w:ascii="Arial" w:eastAsiaTheme="minorEastAsia" w:hAnsi="Arial" w:cs="Arial"/>
+                <w:color w:val="595959" w:themeColor="text1" w:themeTint="A6"/>
+              </w:rPr>
+              <w:t xml:space="preserve"> for an increase of 0.1 in W2H. All effect estimates in the table are conditional on the adjustment variables. Coefficients for adjustment variables not shown as they do not have a causal interpretation. Models 3</w:t>
             </w:r>
             <w:r>
               <w:rPr>
@@ -5560,67 +5900,55 @@
         <w:rPr>
           <w:rFonts w:ascii="Arial" w:hAnsi="Arial" w:cs="Arial"/>
         </w:rPr>
-        <w:t xml:space="preserve"> the largest increase in plaque presence &amp; count. Public health teams interested in reducing plaque prevalence can use this as an evidence base for setting up smoking cessation services. Prevalence estimates at the end of sections 2 &amp; 3 show that the effect of reducing smoking in the population is likely to have a slightly larger</w:t>
-      </w:r>
-      <w:r>
-        <w:rPr>
-          <w:rFonts w:ascii="Arial" w:hAnsi="Arial" w:cs="Arial"/>
-        </w:rPr>
-        <w:t>, but similar,</w:t>
-      </w:r>
-      <w:r>
-        <w:rPr>
-          <w:rFonts w:ascii="Arial" w:hAnsi="Arial" w:cs="Arial"/>
-        </w:rPr>
-        <w:t xml:space="preserve"> effect than reducing obesity levels. These results can be combined with other local knowledge – </w:t>
-      </w:r>
-      <w:r>
-        <w:rPr>
-          <w:rFonts w:ascii="Arial" w:hAnsi="Arial" w:cs="Arial"/>
-        </w:rPr>
-        <w:t>e.g.,</w:t>
-      </w:r>
-      <w:r>
-        <w:rPr>
-          <w:rFonts w:ascii="Arial" w:hAnsi="Arial" w:cs="Arial"/>
-        </w:rPr>
-        <w:t xml:space="preserve"> how likely the population is to engage with stop smoking</w:t>
-      </w:r>
-      <w:r>
-        <w:rPr>
-          <w:rFonts w:ascii="Arial" w:hAnsi="Arial" w:cs="Arial"/>
-        </w:rPr>
-        <w:t xml:space="preserve"> or weight management</w:t>
-      </w:r>
-      <w:r>
-        <w:rPr>
-          <w:rFonts w:ascii="Arial" w:hAnsi="Arial" w:cs="Arial"/>
-        </w:rPr>
-        <w:t xml:space="preserve"> services</w:t>
-      </w:r>
-      <w:r>
-        <w:rPr>
-          <w:rFonts w:ascii="Arial" w:hAnsi="Arial" w:cs="Arial"/>
-        </w:rPr>
-        <w:t xml:space="preserve"> </w:t>
-      </w:r>
-      <w:r>
-        <w:rPr>
-          <w:rFonts w:ascii="Arial" w:hAnsi="Arial" w:cs="Arial"/>
-        </w:rPr>
-        <w:t xml:space="preserve">– when deciding which public health interventions to </w:t>
-      </w:r>
-      <w:r>
-        <w:rPr>
-          <w:rFonts w:ascii="Arial" w:hAnsi="Arial" w:cs="Arial"/>
-        </w:rPr>
-        <w:t>prioritise</w:t>
+        <w:t xml:space="preserve"> the largest increase in plaque presence &amp; count. </w:t>
+      </w:r>
+      <w:r>
+        <w:rPr>
+          <w:rFonts w:ascii="Arial" w:hAnsi="Arial" w:cs="Arial"/>
+        </w:rPr>
+        <w:t xml:space="preserve">This provides an evidence base for tobacco control &amp; smoking cessation for local public health teams aiming to reduce carotid plaque in the population. </w:t>
+      </w:r>
+      <w:r>
+        <w:rPr>
+          <w:rFonts w:ascii="Arial" w:hAnsi="Arial" w:cs="Arial"/>
+        </w:rPr>
+        <w:t>N</w:t>
+      </w:r>
+      <w:r>
+        <w:rPr>
+          <w:rFonts w:ascii="Arial" w:hAnsi="Arial" w:cs="Arial"/>
+        </w:rPr>
+        <w:t>o significant difference in plaque prevalence or count between ex-smokers and never-smokers</w:t>
+      </w:r>
+      <w:r>
+        <w:rPr>
+          <w:rFonts w:ascii="Arial" w:hAnsi="Arial" w:cs="Arial"/>
+        </w:rPr>
+        <w:t xml:space="preserve"> was found</w:t>
+      </w:r>
+      <w:r>
+        <w:rPr>
+          <w:rFonts w:ascii="Arial" w:hAnsi="Arial" w:cs="Arial"/>
+        </w:rPr>
+        <w:t>, suggesting that helping smokers quit would have a large effect on reducing plaque burden</w:t>
       </w:r>
       <w:r>
         <w:rPr>
           <w:rFonts w:ascii="Arial" w:hAnsi="Arial" w:cs="Arial"/>
         </w:rPr>
         <w:t>.</w:t>
+      </w:r>
+      <w:r>
+        <w:rPr>
+          <w:rFonts w:ascii="Arial" w:hAnsi="Arial" w:cs="Arial"/>
+        </w:rPr>
+        <w:t xml:space="preserve"> Reducing W2H also has strong effects, and public health teams may prefer to roll our weight management services, if they know that their population is more likely to engage with these.</w:t>
+      </w:r>
+      <w:r>
+        <w:rPr>
+          <w:rFonts w:ascii="Arial" w:hAnsi="Arial" w:cs="Arial"/>
+        </w:rPr>
+        <w:t xml:space="preserve"> There is no evidence to support targeting a specific sex for weight management services.</w:t>
       </w:r>
     </w:p>
     <w:p>
@@ -5634,7 +5962,7 @@
           <w:noProof/>
         </w:rPr>
         <w:drawing>
-          <wp:anchor distT="0" distB="0" distL="114300" distR="114300" simplePos="0" relativeHeight="251658240" behindDoc="0" locked="0" layoutInCell="1" allowOverlap="1" wp14:anchorId="197D892E" wp14:editId="4184F44C">
+          <wp:anchor distT="0" distB="0" distL="114300" distR="114300" simplePos="0" relativeHeight="251658240" behindDoc="0" locked="0" layoutInCell="1" allowOverlap="1" wp14:anchorId="197D892E" wp14:editId="4A3F5DFE">
             <wp:simplePos x="0" y="0"/>
             <wp:positionH relativeFrom="column">
               <wp:posOffset>1059180</wp:posOffset>
@@ -5642,8 +5970,8 @@
             <wp:positionV relativeFrom="paragraph">
               <wp:posOffset>1419860</wp:posOffset>
             </wp:positionV>
-            <wp:extent cx="3619500" cy="1115060"/>
-            <wp:effectExtent l="0" t="0" r="0" b="8890"/>
+            <wp:extent cx="3215640" cy="990600"/>
+            <wp:effectExtent l="0" t="0" r="3810" b="0"/>
             <wp:wrapTopAndBottom/>
             <wp:docPr id="1" name="Picture 1" descr="Diagram&#10;&#10;Description automatically generated"/>
             <wp:cNvGraphicFramePr>
@@ -5671,7 +5999,7 @@
                   <pic:spPr>
                     <a:xfrm>
                       <a:off x="0" y="0"/>
-                      <a:ext cx="3619500" cy="1115060"/>
+                      <a:ext cx="3215640" cy="990600"/>
                     </a:xfrm>
                     <a:prstGeom prst="rect">
                       <a:avLst/>
@@ -5680,6 +6008,12 @@
                 </pic:pic>
               </a:graphicData>
             </a:graphic>
+            <wp14:sizeRelH relativeFrom="margin">
+              <wp14:pctWidth>0</wp14:pctWidth>
+            </wp14:sizeRelH>
+            <wp14:sizeRelV relativeFrom="margin">
+              <wp14:pctHeight>0</wp14:pctHeight>
+            </wp14:sizeRelV>
           </wp:anchor>
         </w:drawing>
       </w:r>
@@ -5687,7 +6021,7 @@
         <w:rPr>
           <w:rFonts w:ascii="Arial" w:hAnsi="Arial" w:cs="Arial"/>
         </w:rPr>
-        <w:t xml:space="preserve">The data in this study is observational, which adds some limitations to our results. There are two sources of bias: (1) there may be unmeasured confounding which biases our coefficient estimates, </w:t>
+        <w:t xml:space="preserve">The data in this study is observational, which adds some limitations to our results. There are two sources of bias: (1) there may be unmeasured confounding </w:t>
       </w:r>
       <w:r>
         <w:rPr>
@@ -5742,7 +6076,43 @@
         <w:rPr>
           <w:rFonts w:ascii="Arial" w:hAnsi="Arial" w:cs="Arial"/>
         </w:rPr>
-        <w:t xml:space="preserve">These sources of bias cannot be addressed through an RCT, as the ‘interventions’ (weight gain and smoking) would be unethical to randomly assign. Other observational studies – </w:t>
+        <w:t xml:space="preserve">These sources of bias </w:t>
+      </w:r>
+      <w:r>
+        <w:rPr>
+          <w:rFonts w:ascii="Arial" w:hAnsi="Arial" w:cs="Arial"/>
+        </w:rPr>
+        <w:t>can</w:t>
+      </w:r>
+      <w:r>
+        <w:rPr>
+          <w:rFonts w:ascii="Arial" w:hAnsi="Arial" w:cs="Arial"/>
+        </w:rPr>
+        <w:t xml:space="preserve"> be addressed through an RCT, </w:t>
+      </w:r>
+      <w:r>
+        <w:rPr>
+          <w:rFonts w:ascii="Arial" w:hAnsi="Arial" w:cs="Arial"/>
+        </w:rPr>
+        <w:t xml:space="preserve">but </w:t>
+      </w:r>
+      <w:r>
+        <w:rPr>
+          <w:rFonts w:ascii="Arial" w:hAnsi="Arial" w:cs="Arial"/>
+        </w:rPr>
+        <w:t xml:space="preserve">the ‘interventions’ (weight gain and smoking) would be unethical to randomly assign. </w:t>
+      </w:r>
+      <w:r>
+        <w:rPr>
+          <w:rFonts w:ascii="Arial" w:hAnsi="Arial" w:cs="Arial"/>
+        </w:rPr>
+        <w:t>As such, o</w:t>
+      </w:r>
+      <w:r>
+        <w:rPr>
+          <w:rFonts w:ascii="Arial" w:hAnsi="Arial" w:cs="Arial"/>
+        </w:rPr>
+        <w:t xml:space="preserve">ther observational studies – </w:t>
       </w:r>
       <w:r>
         <w:rPr>

</xml_diff>